<commit_message>
updated report_v1 with the test case 3
</commit_message>
<xml_diff>
--- a/data/img/config.docx
+++ b/data/img/config.docx
@@ -29,17 +29,17 @@
               <w:rPr>
                 <w:sz w:val="32"/>
                 <w:szCs w:val="32"/>
-              </w:rPr>
-            </w:pPr>
-            <w:proofErr w:type="spellStart"/>
+                <w:lang w:val="fr-FR"/>
+              </w:rPr>
+            </w:pPr>
             <w:r>
               <w:rPr>
                 <w:sz w:val="32"/>
                 <w:szCs w:val="32"/>
-              </w:rPr>
-              <w:t>Parametre</w:t>
-            </w:r>
-            <w:proofErr w:type="spellEnd"/>
+                <w:lang w:val="fr-FR"/>
+              </w:rPr>
+              <w:t>Paramètre</w:t>
+            </w:r>
           </w:p>
         </w:tc>
         <w:tc>
@@ -53,14 +53,16 @@
               <w:rPr>
                 <w:sz w:val="32"/>
                 <w:szCs w:val="32"/>
+                <w:lang w:val="fr-FR"/>
               </w:rPr>
             </w:pPr>
             <w:r>
               <w:rPr>
                 <w:sz w:val="32"/>
                 <w:szCs w:val="32"/>
-              </w:rPr>
-              <w:t>Definition</w:t>
+                <w:lang w:val="fr-FR"/>
+              </w:rPr>
+              <w:t>Définition</w:t>
             </w:r>
           </w:p>
         </w:tc>
@@ -75,12 +77,14 @@
               <w:rPr>
                 <w:sz w:val="32"/>
                 <w:szCs w:val="32"/>
+                <w:lang w:val="fr-FR"/>
               </w:rPr>
             </w:pPr>
             <w:r>
               <w:rPr>
                 <w:sz w:val="32"/>
                 <w:szCs w:val="32"/>
+                <w:lang w:val="fr-FR"/>
               </w:rPr>
               <w:t>Type</w:t>
             </w:r>
@@ -97,17 +101,17 @@
               <w:rPr>
                 <w:sz w:val="32"/>
                 <w:szCs w:val="32"/>
-              </w:rPr>
-            </w:pPr>
-            <w:proofErr w:type="spellStart"/>
+                <w:lang w:val="fr-FR"/>
+              </w:rPr>
+            </w:pPr>
             <w:r>
               <w:rPr>
                 <w:sz w:val="32"/>
                 <w:szCs w:val="32"/>
-              </w:rPr>
-              <w:t>Comentaires</w:t>
-            </w:r>
-            <w:proofErr w:type="spellEnd"/>
+                <w:lang w:val="fr-FR"/>
+              </w:rPr>
+              <w:t>Commentaires</w:t>
+            </w:r>
           </w:p>
         </w:tc>
       </w:tr>
@@ -121,9 +125,25 @@
             <w:tcW w:w="2254" w:type="dxa"/>
           </w:tcPr>
           <w:p>
+            <w:pPr>
+              <w:rPr>
+                <w:lang w:val="fr-FR"/>
+              </w:rPr>
+            </w:pPr>
             <w:proofErr w:type="spellStart"/>
-            <w:r>
-              <w:t>x_min</w:t>
+            <w:proofErr w:type="gramStart"/>
+            <w:r>
+              <w:rPr>
+                <w:lang w:val="fr-FR"/>
+              </w:rPr>
+              <w:t>x</w:t>
+            </w:r>
+            <w:proofErr w:type="gramEnd"/>
+            <w:r>
+              <w:rPr>
+                <w:lang w:val="fr-FR"/>
+              </w:rPr>
+              <w:t>_min</w:t>
             </w:r>
             <w:proofErr w:type="spellEnd"/>
           </w:p>
@@ -135,15 +155,24 @@
           <w:p>
             <w:pPr>
               <w:cnfStyle w:val="000000100000" w:firstRow="0" w:lastRow="0" w:firstColumn="0" w:lastColumn="0" w:oddVBand="0" w:evenVBand="0" w:oddHBand="1" w:evenHBand="0" w:firstRowFirstColumn="0" w:firstRowLastColumn="0" w:lastRowFirstColumn="0" w:lastRowLastColumn="0"/>
-            </w:pPr>
-            <w:r>
-              <w:t xml:space="preserve">bord gauche du </w:t>
-            </w:r>
-            <w:proofErr w:type="spellStart"/>
-            <w:r>
-              <w:t>domaine</w:t>
-            </w:r>
-            <w:proofErr w:type="spellEnd"/>
+              <w:rPr>
+                <w:lang w:val="fr-FR"/>
+              </w:rPr>
+            </w:pPr>
+            <w:proofErr w:type="gramStart"/>
+            <w:r>
+              <w:rPr>
+                <w:lang w:val="fr-FR"/>
+              </w:rPr>
+              <w:t>bord</w:t>
+            </w:r>
+            <w:proofErr w:type="gramEnd"/>
+            <w:r>
+              <w:rPr>
+                <w:lang w:val="fr-FR"/>
+              </w:rPr>
+              <w:t xml:space="preserve"> gauche du domaine</w:t>
+            </w:r>
           </w:p>
         </w:tc>
         <w:tc>
@@ -153,10 +182,22 @@
           <w:p>
             <w:pPr>
               <w:cnfStyle w:val="000000100000" w:firstRow="0" w:lastRow="0" w:firstColumn="0" w:lastColumn="0" w:oddVBand="0" w:evenVBand="0" w:oddHBand="1" w:evenHBand="0" w:firstRowFirstColumn="0" w:firstRowLastColumn="0" w:lastRowFirstColumn="0" w:lastRowLastColumn="0"/>
-            </w:pPr>
-            <w:r>
+              <w:rPr>
+                <w:i/>
+                <w:iCs/>
+                <w:lang w:val="fr-FR"/>
+              </w:rPr>
+            </w:pPr>
+            <w:proofErr w:type="gramStart"/>
+            <w:r>
+              <w:rPr>
+                <w:i/>
+                <w:iCs/>
+                <w:lang w:val="fr-FR"/>
+              </w:rPr>
               <w:t>double</w:t>
             </w:r>
+            <w:proofErr w:type="gramEnd"/>
           </w:p>
         </w:tc>
         <w:tc>
@@ -166,6 +207,9 @@
           <w:p>
             <w:pPr>
               <w:cnfStyle w:val="000000100000" w:firstRow="0" w:lastRow="0" w:firstColumn="0" w:lastColumn="0" w:oddVBand="0" w:evenVBand="0" w:oddHBand="1" w:evenHBand="0" w:firstRowFirstColumn="0" w:firstRowLastColumn="0" w:lastRowFirstColumn="0" w:lastRowLastColumn="0"/>
+              <w:rPr>
+                <w:lang w:val="fr-FR"/>
+              </w:rPr>
             </w:pPr>
           </w:p>
         </w:tc>
@@ -177,9 +221,25 @@
             <w:tcW w:w="2254" w:type="dxa"/>
           </w:tcPr>
           <w:p>
+            <w:pPr>
+              <w:rPr>
+                <w:lang w:val="fr-FR"/>
+              </w:rPr>
+            </w:pPr>
             <w:proofErr w:type="spellStart"/>
-            <w:r>
-              <w:t>x_max</w:t>
+            <w:proofErr w:type="gramStart"/>
+            <w:r>
+              <w:rPr>
+                <w:lang w:val="fr-FR"/>
+              </w:rPr>
+              <w:t>x</w:t>
+            </w:r>
+            <w:proofErr w:type="gramEnd"/>
+            <w:r>
+              <w:rPr>
+                <w:lang w:val="fr-FR"/>
+              </w:rPr>
+              <w:t>_max</w:t>
             </w:r>
             <w:proofErr w:type="spellEnd"/>
           </w:p>
@@ -191,9 +251,23 @@
           <w:p>
             <w:pPr>
               <w:cnfStyle w:val="000000000000" w:firstRow="0" w:lastRow="0" w:firstColumn="0" w:lastColumn="0" w:oddVBand="0" w:evenVBand="0" w:oddHBand="0" w:evenHBand="0" w:firstRowFirstColumn="0" w:firstRowLastColumn="0" w:lastRowFirstColumn="0" w:lastRowLastColumn="0"/>
-            </w:pPr>
-            <w:r>
-              <w:t>bord droit</w:t>
+              <w:rPr>
+                <w:lang w:val="fr-FR"/>
+              </w:rPr>
+            </w:pPr>
+            <w:proofErr w:type="gramStart"/>
+            <w:r>
+              <w:rPr>
+                <w:lang w:val="fr-FR"/>
+              </w:rPr>
+              <w:t>bord</w:t>
+            </w:r>
+            <w:proofErr w:type="gramEnd"/>
+            <w:r>
+              <w:rPr>
+                <w:lang w:val="fr-FR"/>
+              </w:rPr>
+              <w:t xml:space="preserve"> droit</w:t>
             </w:r>
           </w:p>
         </w:tc>
@@ -204,6 +278,9 @@
           <w:p>
             <w:pPr>
               <w:cnfStyle w:val="000000000000" w:firstRow="0" w:lastRow="0" w:firstColumn="0" w:lastColumn="0" w:oddVBand="0" w:evenVBand="0" w:oddHBand="0" w:evenHBand="0" w:firstRowFirstColumn="0" w:firstRowLastColumn="0" w:lastRowFirstColumn="0" w:lastRowLastColumn="0"/>
+              <w:rPr>
+                <w:lang w:val="fr-FR"/>
+              </w:rPr>
             </w:pPr>
           </w:p>
         </w:tc>
@@ -214,6 +291,9 @@
           <w:p>
             <w:pPr>
               <w:cnfStyle w:val="000000000000" w:firstRow="0" w:lastRow="0" w:firstColumn="0" w:lastColumn="0" w:oddVBand="0" w:evenVBand="0" w:oddHBand="0" w:evenHBand="0" w:firstRowFirstColumn="0" w:firstRowLastColumn="0" w:lastRowFirstColumn="0" w:lastRowLastColumn="0"/>
+              <w:rPr>
+                <w:lang w:val="fr-FR"/>
+              </w:rPr>
             </w:pPr>
           </w:p>
         </w:tc>
@@ -228,7 +308,15 @@
             <w:tcW w:w="2254" w:type="dxa"/>
           </w:tcPr>
           <w:p>
-            <w:r>
+            <w:pPr>
+              <w:rPr>
+                <w:lang w:val="fr-FR"/>
+              </w:rPr>
+            </w:pPr>
+            <w:r>
+              <w:rPr>
+                <w:lang w:val="fr-FR"/>
+              </w:rPr>
               <w:t>N</w:t>
             </w:r>
           </w:p>
@@ -240,28 +328,30 @@
           <w:p>
             <w:pPr>
               <w:cnfStyle w:val="000000100000" w:firstRow="0" w:lastRow="0" w:firstColumn="0" w:lastColumn="0" w:oddVBand="0" w:evenVBand="0" w:oddHBand="1" w:evenHBand="0" w:firstRowFirstColumn="0" w:firstRowLastColumn="0" w:lastRowFirstColumn="0" w:lastRowLastColumn="0"/>
-            </w:pPr>
-            <w:proofErr w:type="spellStart"/>
-            <w:r>
+              <w:rPr>
+                <w:lang w:val="fr-FR"/>
+              </w:rPr>
+            </w:pPr>
+            <w:proofErr w:type="gramStart"/>
+            <w:r>
+              <w:rPr>
+                <w:lang w:val="fr-FR"/>
+              </w:rPr>
               <w:t>nombre</w:t>
             </w:r>
-            <w:proofErr w:type="spellEnd"/>
-            <w:r>
-              <w:t xml:space="preserve"> de </w:t>
-            </w:r>
-            <w:proofErr w:type="spellStart"/>
-            <w:r>
-              <w:t>mailles</w:t>
-            </w:r>
-            <w:proofErr w:type="spellEnd"/>
-            <w:r>
-              <w:t xml:space="preserve"> </w:t>
-            </w:r>
-            <w:proofErr w:type="spellStart"/>
-            <w:r>
-              <w:t>intermediares</w:t>
-            </w:r>
-            <w:proofErr w:type="spellEnd"/>
+            <w:proofErr w:type="gramEnd"/>
+            <w:r>
+              <w:rPr>
+                <w:lang w:val="fr-FR"/>
+              </w:rPr>
+              <w:t xml:space="preserve"> de mailles </w:t>
+            </w:r>
+            <w:r>
+              <w:rPr>
+                <w:lang w:val="fr-FR"/>
+              </w:rPr>
+              <w:t>intermédiaires</w:t>
+            </w:r>
           </w:p>
         </w:tc>
         <w:tc>
@@ -271,10 +361,22 @@
           <w:p>
             <w:pPr>
               <w:cnfStyle w:val="000000100000" w:firstRow="0" w:lastRow="0" w:firstColumn="0" w:lastColumn="0" w:oddVBand="0" w:evenVBand="0" w:oddHBand="1" w:evenHBand="0" w:firstRowFirstColumn="0" w:firstRowLastColumn="0" w:lastRowFirstColumn="0" w:lastRowLastColumn="0"/>
-            </w:pPr>
-            <w:r>
+              <w:rPr>
+                <w:i/>
+                <w:iCs/>
+                <w:lang w:val="fr-FR"/>
+              </w:rPr>
+            </w:pPr>
+            <w:proofErr w:type="gramStart"/>
+            <w:r>
+              <w:rPr>
+                <w:i/>
+                <w:iCs/>
+                <w:lang w:val="fr-FR"/>
+              </w:rPr>
               <w:t>double</w:t>
             </w:r>
+            <w:proofErr w:type="gramEnd"/>
           </w:p>
         </w:tc>
         <w:tc>
@@ -300,31 +402,7 @@
               <w:rPr>
                 <w:lang w:val="fr-FR"/>
               </w:rPr>
-              <w:t xml:space="preserve"> total</w:t>
-            </w:r>
-            <w:r>
-              <w:rPr>
-                <w:lang w:val="fr-FR"/>
-              </w:rPr>
-              <w:t xml:space="preserve"> de mailles </w:t>
-            </w:r>
-            <w:r>
-              <w:rPr>
-                <w:lang w:val="fr-FR"/>
-              </w:rPr>
-              <w:t>=</w:t>
-            </w:r>
-            <w:r>
-              <w:rPr>
-                <w:lang w:val="fr-FR"/>
-              </w:rPr>
-              <w:t xml:space="preserve"> </w:t>
-            </w:r>
-            <w:r>
-              <w:rPr>
-                <w:lang w:val="fr-FR"/>
-              </w:rPr>
-              <w:t>N+2</w:t>
+              <w:t xml:space="preserve"> total de mailles = N+2</w:t>
             </w:r>
           </w:p>
         </w:tc>
@@ -336,9 +414,19 @@
             <w:tcW w:w="2254" w:type="dxa"/>
           </w:tcPr>
           <w:p>
-            <w:r>
+            <w:pPr>
+              <w:rPr>
+                <w:lang w:val="fr-FR"/>
+              </w:rPr>
+            </w:pPr>
+            <w:proofErr w:type="gramStart"/>
+            <w:r>
+              <w:rPr>
+                <w:lang w:val="fr-FR"/>
+              </w:rPr>
               <w:t>c</w:t>
             </w:r>
+            <w:proofErr w:type="gramEnd"/>
           </w:p>
         </w:tc>
         <w:tc>
@@ -348,20 +436,30 @@
           <w:p>
             <w:pPr>
               <w:cnfStyle w:val="000000000000" w:firstRow="0" w:lastRow="0" w:firstColumn="0" w:lastColumn="0" w:oddVBand="0" w:evenVBand="0" w:oddHBand="0" w:evenHBand="0" w:firstRowFirstColumn="0" w:firstRowLastColumn="0" w:lastRowFirstColumn="0" w:lastRowLastColumn="0"/>
-            </w:pPr>
-            <w:proofErr w:type="spellStart"/>
-            <w:r>
+              <w:rPr>
+                <w:lang w:val="fr-FR"/>
+              </w:rPr>
+            </w:pPr>
+            <w:proofErr w:type="gramStart"/>
+            <w:r>
+              <w:rPr>
+                <w:lang w:val="fr-FR"/>
+              </w:rPr>
               <w:t>vitesse</w:t>
             </w:r>
-            <w:proofErr w:type="spellEnd"/>
-            <w:r>
+            <w:proofErr w:type="gramEnd"/>
+            <w:r>
+              <w:rPr>
+                <w:lang w:val="fr-FR"/>
+              </w:rPr>
               <w:t xml:space="preserve"> de la </w:t>
             </w:r>
-            <w:proofErr w:type="spellStart"/>
-            <w:r>
-              <w:t>lumiere</w:t>
-            </w:r>
-            <w:proofErr w:type="spellEnd"/>
+            <w:r>
+              <w:rPr>
+                <w:lang w:val="fr-FR"/>
+              </w:rPr>
+              <w:t>lumière</w:t>
+            </w:r>
           </w:p>
         </w:tc>
         <w:tc>
@@ -371,11 +469,24 @@
           <w:p>
             <w:pPr>
               <w:cnfStyle w:val="000000000000" w:firstRow="0" w:lastRow="0" w:firstColumn="0" w:lastColumn="0" w:oddVBand="0" w:evenVBand="0" w:oddHBand="0" w:evenHBand="0" w:firstRowFirstColumn="0" w:firstRowLastColumn="0" w:lastRowFirstColumn="0" w:lastRowLastColumn="0"/>
-            </w:pPr>
-            <w:r>
+              <w:rPr>
+                <w:lang w:val="fr-FR"/>
+              </w:rPr>
+            </w:pPr>
+            <w:proofErr w:type="gramStart"/>
+            <w:r>
+              <w:rPr>
+                <w:i/>
+                <w:iCs/>
+                <w:lang w:val="fr-FR"/>
+              </w:rPr>
               <w:t>double</w:t>
             </w:r>
-            <w:r>
+            <w:proofErr w:type="gramEnd"/>
+            <w:r>
+              <w:rPr>
+                <w:lang w:val="fr-FR"/>
+              </w:rPr>
               <w:t xml:space="preserve"> &gt; 0 </w:t>
             </w:r>
           </w:p>
@@ -387,6 +498,9 @@
           <w:p>
             <w:pPr>
               <w:cnfStyle w:val="000000000000" w:firstRow="0" w:lastRow="0" w:firstColumn="0" w:lastColumn="0" w:oddVBand="0" w:evenVBand="0" w:oddHBand="0" w:evenHBand="0" w:firstRowFirstColumn="0" w:firstRowLastColumn="0" w:lastRowFirstColumn="0" w:lastRowLastColumn="0"/>
+              <w:rPr>
+                <w:lang w:val="fr-FR"/>
+              </w:rPr>
             </w:pPr>
           </w:p>
         </w:tc>
@@ -401,9 +515,19 @@
             <w:tcW w:w="2254" w:type="dxa"/>
           </w:tcPr>
           <w:p>
-            <w:r>
+            <w:pPr>
+              <w:rPr>
+                <w:lang w:val="fr-FR"/>
+              </w:rPr>
+            </w:pPr>
+            <w:proofErr w:type="gramStart"/>
+            <w:r>
+              <w:rPr>
+                <w:lang w:val="fr-FR"/>
+              </w:rPr>
               <w:t>a</w:t>
             </w:r>
+            <w:proofErr w:type="gramEnd"/>
           </w:p>
         </w:tc>
         <w:tc>
@@ -413,13 +537,22 @@
           <w:p>
             <w:pPr>
               <w:cnfStyle w:val="000000100000" w:firstRow="0" w:lastRow="0" w:firstColumn="0" w:lastColumn="0" w:oddVBand="0" w:evenVBand="0" w:oddHBand="1" w:evenHBand="0" w:firstRowFirstColumn="0" w:firstRowLastColumn="0" w:lastRowFirstColumn="0" w:lastRowLastColumn="0"/>
-            </w:pPr>
-            <w:proofErr w:type="spellStart"/>
-            <w:r>
+              <w:rPr>
+                <w:lang w:val="fr-FR"/>
+              </w:rPr>
+            </w:pPr>
+            <w:proofErr w:type="gramStart"/>
+            <w:r>
+              <w:rPr>
+                <w:lang w:val="fr-FR"/>
+              </w:rPr>
               <w:t>constante</w:t>
             </w:r>
-            <w:proofErr w:type="spellEnd"/>
-            <w:r>
+            <w:proofErr w:type="gramEnd"/>
+            <w:r>
+              <w:rPr>
+                <w:lang w:val="fr-FR"/>
+              </w:rPr>
               <w:t xml:space="preserve"> radiative</w:t>
             </w:r>
           </w:p>
@@ -431,9 +564,25 @@
           <w:p>
             <w:pPr>
               <w:cnfStyle w:val="000000100000" w:firstRow="0" w:lastRow="0" w:firstColumn="0" w:lastColumn="0" w:oddVBand="0" w:evenVBand="0" w:oddHBand="1" w:evenHBand="0" w:firstRowFirstColumn="0" w:firstRowLastColumn="0" w:lastRowFirstColumn="0" w:lastRowLastColumn="0"/>
-            </w:pPr>
-            <w:r>
-              <w:t>double &gt; 0</w:t>
+              <w:rPr>
+                <w:lang w:val="fr-FR"/>
+              </w:rPr>
+            </w:pPr>
+            <w:proofErr w:type="gramStart"/>
+            <w:r>
+              <w:rPr>
+                <w:i/>
+                <w:iCs/>
+                <w:lang w:val="fr-FR"/>
+              </w:rPr>
+              <w:t>double</w:t>
+            </w:r>
+            <w:proofErr w:type="gramEnd"/>
+            <w:r>
+              <w:rPr>
+                <w:lang w:val="fr-FR"/>
+              </w:rPr>
+              <w:t xml:space="preserve"> &gt; 0</w:t>
             </w:r>
           </w:p>
         </w:tc>
@@ -455,6 +604,7 @@
                     <w:rPr>
                       <w:rFonts w:ascii="Cambria Math" w:hAnsi="Cambria Math"/>
                       <w:i/>
+                      <w:lang w:val="fr-FR"/>
                     </w:rPr>
                   </m:ctrlPr>
                 </m:sSubPr>
@@ -462,6 +612,7 @@
                   <m:r>
                     <w:rPr>
                       <w:rFonts w:ascii="Cambria Math" w:hAnsi="Cambria Math"/>
+                      <w:lang w:val="fr-FR"/>
                     </w:rPr>
                     <m:t>E</m:t>
                   </m:r>
@@ -470,6 +621,7 @@
                   <m:r>
                     <w:rPr>
                       <w:rFonts w:ascii="Cambria Math" w:hAnsi="Cambria Math"/>
+                      <w:lang w:val="fr-FR"/>
                     </w:rPr>
                     <m:t>r</m:t>
                   </m:r>
@@ -480,13 +632,7 @@
                   <w:rFonts w:ascii="Cambria Math" w:hAnsi="Cambria Math"/>
                   <w:lang w:val="fr-FR"/>
                 </w:rPr>
-                <m:t xml:space="preserve"> = </m:t>
-              </m:r>
-              <m:r>
-                <w:rPr>
-                  <w:rFonts w:ascii="Cambria Math" w:hAnsi="Cambria Math"/>
-                </w:rPr>
-                <m:t>a</m:t>
+                <m:t xml:space="preserve"> = a</m:t>
               </m:r>
               <m:sSubSup>
                 <m:sSubSupPr>
@@ -494,6 +640,7 @@
                     <w:rPr>
                       <w:rFonts w:ascii="Cambria Math" w:hAnsi="Cambria Math"/>
                       <w:i/>
+                      <w:lang w:val="fr-FR"/>
                     </w:rPr>
                   </m:ctrlPr>
                 </m:sSubSupPr>
@@ -501,6 +648,7 @@
                   <m:r>
                     <w:rPr>
                       <w:rFonts w:ascii="Cambria Math" w:hAnsi="Cambria Math"/>
+                      <w:lang w:val="fr-FR"/>
                     </w:rPr>
                     <m:t>T</m:t>
                   </m:r>
@@ -509,6 +657,7 @@
                   <m:r>
                     <w:rPr>
                       <w:rFonts w:ascii="Cambria Math" w:hAnsi="Cambria Math"/>
+                      <w:lang w:val="fr-FR"/>
                     </w:rPr>
                     <m:t>r</m:t>
                   </m:r>
@@ -542,13 +691,13 @@
               <w:rPr>
                 <w:lang w:val="fr-FR"/>
               </w:rPr>
-              <w:t xml:space="preserve"> u</w:t>
-            </w:r>
-            <w:r>
-              <w:rPr>
-                <w:lang w:val="fr-FR"/>
-              </w:rPr>
-              <w:t>n corps noir</w:t>
+              <w:t xml:space="preserve"> un corps noir</w:t>
+            </w:r>
+            <w:r>
+              <w:rPr>
+                <w:lang w:val="fr-FR"/>
+              </w:rPr>
+              <w:t xml:space="preserve"> à l’équilibre thermodynamique</w:t>
             </w:r>
           </w:p>
         </w:tc>
@@ -560,8 +709,16 @@
             <w:tcW w:w="2254" w:type="dxa"/>
           </w:tcPr>
           <w:p>
+            <w:pPr>
+              <w:rPr>
+                <w:lang w:val="fr-FR"/>
+              </w:rPr>
+            </w:pPr>
             <w:proofErr w:type="spellStart"/>
             <w:r>
+              <w:rPr>
+                <w:lang w:val="fr-FR"/>
+              </w:rPr>
               <w:t>C_v</w:t>
             </w:r>
             <w:proofErr w:type="spellEnd"/>
@@ -574,28 +731,24 @@
           <w:p>
             <w:pPr>
               <w:cnfStyle w:val="000000000000" w:firstRow="0" w:lastRow="0" w:firstColumn="0" w:lastColumn="0" w:oddVBand="0" w:evenVBand="0" w:oddHBand="0" w:evenHBand="0" w:firstRowFirstColumn="0" w:firstRowLastColumn="0" w:lastRowFirstColumn="0" w:lastRowLastColumn="0"/>
-            </w:pPr>
-            <w:proofErr w:type="spellStart"/>
-            <w:r>
+              <w:rPr>
+                <w:lang w:val="fr-FR"/>
+              </w:rPr>
+            </w:pPr>
+            <w:proofErr w:type="gramStart"/>
+            <w:r>
+              <w:rPr>
+                <w:lang w:val="fr-FR"/>
+              </w:rPr>
               <w:t>capacite</w:t>
             </w:r>
-            <w:proofErr w:type="spellEnd"/>
-            <w:r>
-              <w:t xml:space="preserve"> </w:t>
-            </w:r>
-            <w:proofErr w:type="spellStart"/>
-            <w:r>
-              <w:t>thermique</w:t>
-            </w:r>
-            <w:proofErr w:type="spellEnd"/>
-            <w:r>
-              <w:t xml:space="preserve"> du </w:t>
-            </w:r>
-            <w:proofErr w:type="spellStart"/>
-            <w:r>
-              <w:t>domaine</w:t>
-            </w:r>
-            <w:proofErr w:type="spellEnd"/>
+            <w:proofErr w:type="gramEnd"/>
+            <w:r>
+              <w:rPr>
+                <w:lang w:val="fr-FR"/>
+              </w:rPr>
+              <w:t xml:space="preserve"> thermique du domaine</w:t>
+            </w:r>
           </w:p>
         </w:tc>
         <w:tc>
@@ -605,9 +758,25 @@
           <w:p>
             <w:pPr>
               <w:cnfStyle w:val="000000000000" w:firstRow="0" w:lastRow="0" w:firstColumn="0" w:lastColumn="0" w:oddVBand="0" w:evenVBand="0" w:oddHBand="0" w:evenHBand="0" w:firstRowFirstColumn="0" w:firstRowLastColumn="0" w:lastRowFirstColumn="0" w:lastRowLastColumn="0"/>
-            </w:pPr>
-            <w:r>
-              <w:t>double &gt; 0</w:t>
+              <w:rPr>
+                <w:lang w:val="fr-FR"/>
+              </w:rPr>
+            </w:pPr>
+            <w:proofErr w:type="gramStart"/>
+            <w:r>
+              <w:rPr>
+                <w:i/>
+                <w:iCs/>
+                <w:lang w:val="fr-FR"/>
+              </w:rPr>
+              <w:t>double</w:t>
+            </w:r>
+            <w:proofErr w:type="gramEnd"/>
+            <w:r>
+              <w:rPr>
+                <w:lang w:val="fr-FR"/>
+              </w:rPr>
+              <w:t xml:space="preserve"> &gt; 0</w:t>
             </w:r>
           </w:p>
         </w:tc>
@@ -618,6 +787,9 @@
           <w:p>
             <w:pPr>
               <w:cnfStyle w:val="000000000000" w:firstRow="0" w:lastRow="0" w:firstColumn="0" w:lastColumn="0" w:oddVBand="0" w:evenVBand="0" w:oddHBand="0" w:evenHBand="0" w:firstRowFirstColumn="0" w:firstRowLastColumn="0" w:lastRowFirstColumn="0" w:lastRowLastColumn="0"/>
+              <w:rPr>
+                <w:lang w:val="fr-FR"/>
+              </w:rPr>
             </w:pPr>
           </w:p>
         </w:tc>
@@ -632,7 +804,15 @@
             <w:tcW w:w="2254" w:type="dxa"/>
           </w:tcPr>
           <w:p>
-            <w:r>
+            <w:pPr>
+              <w:rPr>
+                <w:lang w:val="fr-FR"/>
+              </w:rPr>
+            </w:pPr>
+            <w:r>
+              <w:rPr>
+                <w:lang w:val="fr-FR"/>
+              </w:rPr>
               <w:t>CFL</w:t>
             </w:r>
           </w:p>
@@ -662,14 +842,12 @@
               </w:rPr>
               <w:t xml:space="preserve"> de </w:t>
             </w:r>
-            <w:proofErr w:type="spellStart"/>
-            <w:r>
-              <w:rPr>
-                <w:lang w:val="fr-FR"/>
-              </w:rPr>
-              <w:t>stabilite</w:t>
-            </w:r>
-            <w:proofErr w:type="spellEnd"/>
+            <w:r>
+              <w:rPr>
+                <w:lang w:val="fr-FR"/>
+              </w:rPr>
+              <w:t>stabilité</w:t>
+            </w:r>
             <w:r>
               <w:rPr>
                 <w:lang w:val="fr-FR"/>
@@ -690,13 +868,10 @@
               </w:rPr>
             </w:pPr>
             <w:r>
-              <w:t xml:space="preserve">0 &lt; </w:t>
-            </w:r>
-            <w:r>
-              <w:t xml:space="preserve">double </w:t>
-            </w:r>
-            <w:r>
-              <w:t>&lt; 1</w:t>
+              <w:rPr>
+                <w:lang w:val="fr-FR"/>
+              </w:rPr>
+              <w:t>0 &lt; double &lt; 1</w:t>
             </w:r>
           </w:p>
         </w:tc>
@@ -732,9 +907,21 @@
             <w:tcW w:w="2254" w:type="dxa"/>
           </w:tcPr>
           <w:p>
-            <w:r>
+            <w:pPr>
+              <w:rPr>
+                <w:lang w:val="fr-FR"/>
+              </w:rPr>
+            </w:pPr>
+            <w:proofErr w:type="spellStart"/>
+            <w:proofErr w:type="gramStart"/>
+            <w:r>
+              <w:rPr>
+                <w:lang w:val="fr-FR"/>
+              </w:rPr>
               <w:t>precision</w:t>
             </w:r>
+            <w:proofErr w:type="spellEnd"/>
+            <w:proofErr w:type="gramEnd"/>
           </w:p>
         </w:tc>
         <w:tc>
@@ -748,15 +935,13 @@
                 <w:lang w:val="fr-FR"/>
               </w:rPr>
             </w:pPr>
-            <w:proofErr w:type="spellStart"/>
-            <w:proofErr w:type="gramStart"/>
-            <w:r>
-              <w:rPr>
-                <w:lang w:val="fr-FR"/>
-              </w:rPr>
-              <w:t>precision</w:t>
-            </w:r>
-            <w:proofErr w:type="spellEnd"/>
+            <w:proofErr w:type="gramStart"/>
+            <w:r>
+              <w:rPr>
+                <w:lang w:val="fr-FR"/>
+              </w:rPr>
+              <w:t>précision</w:t>
+            </w:r>
             <w:proofErr w:type="gramEnd"/>
             <w:r>
               <w:rPr>
@@ -764,28 +949,24 @@
               </w:rPr>
               <w:t xml:space="preserve"> sur les </w:t>
             </w:r>
-            <w:proofErr w:type="spellStart"/>
-            <w:r>
-              <w:rPr>
-                <w:lang w:val="fr-FR"/>
-              </w:rPr>
-              <w:t>resultats</w:t>
-            </w:r>
-            <w:proofErr w:type="spellEnd"/>
+            <w:r>
+              <w:rPr>
+                <w:lang w:val="fr-FR"/>
+              </w:rPr>
+              <w:t>résultats</w:t>
+            </w:r>
             <w:r>
               <w:rPr>
                 <w:lang w:val="fr-FR"/>
               </w:rPr>
               <w:t xml:space="preserve"> de l'</w:t>
             </w:r>
-            <w:proofErr w:type="spellStart"/>
-            <w:r>
-              <w:rPr>
-                <w:lang w:val="fr-FR"/>
-              </w:rPr>
-              <w:t>etape</w:t>
-            </w:r>
-            <w:proofErr w:type="spellEnd"/>
+            <w:r>
+              <w:rPr>
+                <w:lang w:val="fr-FR"/>
+              </w:rPr>
+              <w:t>étape</w:t>
+            </w:r>
             <w:r>
               <w:rPr>
                 <w:lang w:val="fr-FR"/>
@@ -805,8 +986,21 @@
                 <w:lang w:val="fr-FR"/>
               </w:rPr>
             </w:pPr>
-            <w:r>
-              <w:t>double &gt; 0</w:t>
+            <w:proofErr w:type="gramStart"/>
+            <w:r>
+              <w:rPr>
+                <w:i/>
+                <w:iCs/>
+                <w:lang w:val="fr-FR"/>
+              </w:rPr>
+              <w:t>double</w:t>
+            </w:r>
+            <w:proofErr w:type="gramEnd"/>
+            <w:r>
+              <w:rPr>
+                <w:lang w:val="fr-FR"/>
+              </w:rPr>
+              <w:t xml:space="preserve"> &gt; 0</w:t>
             </w:r>
           </w:p>
         </w:tc>
@@ -834,8 +1028,24 @@
             <w:tcW w:w="2254" w:type="dxa"/>
           </w:tcPr>
           <w:p>
-            <w:r>
-              <w:t>t_0</w:t>
+            <w:pPr>
+              <w:rPr>
+                <w:lang w:val="fr-FR"/>
+              </w:rPr>
+            </w:pPr>
+            <w:proofErr w:type="gramStart"/>
+            <w:r>
+              <w:rPr>
+                <w:lang w:val="fr-FR"/>
+              </w:rPr>
+              <w:t>t</w:t>
+            </w:r>
+            <w:proofErr w:type="gramEnd"/>
+            <w:r>
+              <w:rPr>
+                <w:lang w:val="fr-FR"/>
+              </w:rPr>
+              <w:t>_0</w:t>
             </w:r>
           </w:p>
         </w:tc>
@@ -846,9 +1056,23 @@
           <w:p>
             <w:pPr>
               <w:cnfStyle w:val="000000100000" w:firstRow="0" w:lastRow="0" w:firstColumn="0" w:lastColumn="0" w:oddVBand="0" w:evenVBand="0" w:oddHBand="1" w:evenHBand="0" w:firstRowFirstColumn="0" w:firstRowLastColumn="0" w:lastRowFirstColumn="0" w:lastRowLastColumn="0"/>
-            </w:pPr>
-            <w:r>
-              <w:t>temps initial</w:t>
+              <w:rPr>
+                <w:lang w:val="fr-FR"/>
+              </w:rPr>
+            </w:pPr>
+            <w:proofErr w:type="gramStart"/>
+            <w:r>
+              <w:rPr>
+                <w:lang w:val="fr-FR"/>
+              </w:rPr>
+              <w:t>temps</w:t>
+            </w:r>
+            <w:proofErr w:type="gramEnd"/>
+            <w:r>
+              <w:rPr>
+                <w:lang w:val="fr-FR"/>
+              </w:rPr>
+              <w:t xml:space="preserve"> initial</w:t>
             </w:r>
           </w:p>
         </w:tc>
@@ -859,15 +1083,25 @@
           <w:p>
             <w:pPr>
               <w:cnfStyle w:val="000000100000" w:firstRow="0" w:lastRow="0" w:firstColumn="0" w:lastColumn="0" w:oddVBand="0" w:evenVBand="0" w:oddHBand="1" w:evenHBand="0" w:firstRowFirstColumn="0" w:firstRowLastColumn="0" w:lastRowFirstColumn="0" w:lastRowLastColumn="0"/>
-            </w:pPr>
-            <w:r>
-              <w:t>double &gt;</w:t>
-            </w:r>
-            <w:r>
-              <w:t>=</w:t>
-            </w:r>
-            <w:r>
-              <w:t xml:space="preserve"> 0</w:t>
+              <w:rPr>
+                <w:lang w:val="fr-FR"/>
+              </w:rPr>
+            </w:pPr>
+            <w:proofErr w:type="gramStart"/>
+            <w:r>
+              <w:rPr>
+                <w:i/>
+                <w:iCs/>
+                <w:lang w:val="fr-FR"/>
+              </w:rPr>
+              <w:t>double</w:t>
+            </w:r>
+            <w:proofErr w:type="gramEnd"/>
+            <w:r>
+              <w:rPr>
+                <w:lang w:val="fr-FR"/>
+              </w:rPr>
+              <w:t xml:space="preserve"> &gt;= 0</w:t>
             </w:r>
           </w:p>
         </w:tc>
@@ -878,6 +1112,9 @@
           <w:p>
             <w:pPr>
               <w:cnfStyle w:val="000000100000" w:firstRow="0" w:lastRow="0" w:firstColumn="0" w:lastColumn="0" w:oddVBand="0" w:evenVBand="0" w:oddHBand="1" w:evenHBand="0" w:firstRowFirstColumn="0" w:firstRowLastColumn="0" w:lastRowFirstColumn="0" w:lastRowLastColumn="0"/>
+              <w:rPr>
+                <w:lang w:val="fr-FR"/>
+              </w:rPr>
             </w:pPr>
           </w:p>
         </w:tc>
@@ -889,9 +1126,25 @@
             <w:tcW w:w="2254" w:type="dxa"/>
           </w:tcPr>
           <w:p>
+            <w:pPr>
+              <w:rPr>
+                <w:lang w:val="fr-FR"/>
+              </w:rPr>
+            </w:pPr>
             <w:proofErr w:type="spellStart"/>
-            <w:r>
-              <w:t>t_f</w:t>
+            <w:proofErr w:type="gramStart"/>
+            <w:r>
+              <w:rPr>
+                <w:lang w:val="fr-FR"/>
+              </w:rPr>
+              <w:t>t</w:t>
+            </w:r>
+            <w:proofErr w:type="gramEnd"/>
+            <w:r>
+              <w:rPr>
+                <w:lang w:val="fr-FR"/>
+              </w:rPr>
+              <w:t>_f</w:t>
             </w:r>
             <w:proofErr w:type="spellEnd"/>
           </w:p>
@@ -903,13 +1156,22 @@
           <w:p>
             <w:pPr>
               <w:cnfStyle w:val="000000000000" w:firstRow="0" w:lastRow="0" w:firstColumn="0" w:lastColumn="0" w:oddVBand="0" w:evenVBand="0" w:oddHBand="0" w:evenHBand="0" w:firstRowFirstColumn="0" w:firstRowLastColumn="0" w:lastRowFirstColumn="0" w:lastRowLastColumn="0"/>
-            </w:pPr>
-            <w:proofErr w:type="gramStart"/>
-            <w:r>
+              <w:rPr>
+                <w:lang w:val="fr-FR"/>
+              </w:rPr>
+            </w:pPr>
+            <w:proofErr w:type="gramStart"/>
+            <w:r>
+              <w:rPr>
+                <w:lang w:val="fr-FR"/>
+              </w:rPr>
               <w:t>temps</w:t>
             </w:r>
             <w:proofErr w:type="gramEnd"/>
             <w:r>
+              <w:rPr>
+                <w:lang w:val="fr-FR"/>
+              </w:rPr>
               <w:t xml:space="preserve"> final</w:t>
             </w:r>
           </w:p>
@@ -921,9 +1183,25 @@
           <w:p>
             <w:pPr>
               <w:cnfStyle w:val="000000000000" w:firstRow="0" w:lastRow="0" w:firstColumn="0" w:lastColumn="0" w:oddVBand="0" w:evenVBand="0" w:oddHBand="0" w:evenHBand="0" w:firstRowFirstColumn="0" w:firstRowLastColumn="0" w:lastRowFirstColumn="0" w:lastRowLastColumn="0"/>
-            </w:pPr>
-            <w:r>
-              <w:t>double &gt; 0</w:t>
+              <w:rPr>
+                <w:lang w:val="fr-FR"/>
+              </w:rPr>
+            </w:pPr>
+            <w:proofErr w:type="gramStart"/>
+            <w:r>
+              <w:rPr>
+                <w:i/>
+                <w:iCs/>
+                <w:lang w:val="fr-FR"/>
+              </w:rPr>
+              <w:t>double</w:t>
+            </w:r>
+            <w:proofErr w:type="gramEnd"/>
+            <w:r>
+              <w:rPr>
+                <w:lang w:val="fr-FR"/>
+              </w:rPr>
+              <w:t xml:space="preserve"> &gt; 0</w:t>
             </w:r>
           </w:p>
         </w:tc>
@@ -934,6 +1212,9 @@
           <w:p>
             <w:pPr>
               <w:cnfStyle w:val="000000000000" w:firstRow="0" w:lastRow="0" w:firstColumn="0" w:lastColumn="0" w:oddVBand="0" w:evenVBand="0" w:oddHBand="0" w:evenHBand="0" w:firstRowFirstColumn="0" w:firstRowLastColumn="0" w:lastRowFirstColumn="0" w:lastRowLastColumn="0"/>
+              <w:rPr>
+                <w:lang w:val="fr-FR"/>
+              </w:rPr>
             </w:pPr>
           </w:p>
         </w:tc>
@@ -948,9 +1229,19 @@
             <w:tcW w:w="2254" w:type="dxa"/>
           </w:tcPr>
           <w:p>
-            <w:r>
+            <w:pPr>
+              <w:rPr>
+                <w:lang w:val="fr-FR"/>
+              </w:rPr>
+            </w:pPr>
+            <w:proofErr w:type="gramStart"/>
+            <w:r>
+              <w:rPr>
+                <w:lang w:val="fr-FR"/>
+              </w:rPr>
               <w:t>rho</w:t>
             </w:r>
+            <w:proofErr w:type="gramEnd"/>
           </w:p>
         </w:tc>
         <w:tc>
@@ -960,20 +1251,24 @@
           <w:p>
             <w:pPr>
               <w:cnfStyle w:val="000000100000" w:firstRow="0" w:lastRow="0" w:firstColumn="0" w:lastColumn="0" w:oddVBand="0" w:evenVBand="0" w:oddHBand="1" w:evenHBand="0" w:firstRowFirstColumn="0" w:firstRowLastColumn="0" w:lastRowFirstColumn="0" w:lastRowLastColumn="0"/>
-            </w:pPr>
-            <w:proofErr w:type="spellStart"/>
-            <w:r>
-              <w:t>densite</w:t>
-            </w:r>
-            <w:proofErr w:type="spellEnd"/>
-            <w:r>
-              <w:t xml:space="preserve"> du </w:t>
-            </w:r>
-            <w:proofErr w:type="spellStart"/>
-            <w:r>
-              <w:t>domaine</w:t>
-            </w:r>
-            <w:proofErr w:type="spellEnd"/>
+              <w:rPr>
+                <w:lang w:val="fr-FR"/>
+              </w:rPr>
+            </w:pPr>
+            <w:proofErr w:type="gramStart"/>
+            <w:r>
+              <w:rPr>
+                <w:lang w:val="fr-FR"/>
+              </w:rPr>
+              <w:t>densité</w:t>
+            </w:r>
+            <w:proofErr w:type="gramEnd"/>
+            <w:r>
+              <w:rPr>
+                <w:lang w:val="fr-FR"/>
+              </w:rPr>
+              <w:t xml:space="preserve"> du domaine</w:t>
+            </w:r>
           </w:p>
         </w:tc>
         <w:tc>
@@ -983,22 +1278,33 @@
           <w:p>
             <w:pPr>
               <w:cnfStyle w:val="000000100000" w:firstRow="0" w:lastRow="0" w:firstColumn="0" w:lastColumn="0" w:oddVBand="0" w:evenVBand="0" w:oddHBand="1" w:evenHBand="0" w:firstRowFirstColumn="0" w:firstRowLastColumn="0" w:lastRowFirstColumn="0" w:lastRowLastColumn="0"/>
-            </w:pPr>
-            <w:r>
-              <w:t xml:space="preserve">string </w:t>
+              <w:rPr>
+                <w:lang w:val="fr-FR"/>
+              </w:rPr>
+            </w:pPr>
+            <w:proofErr w:type="gramStart"/>
+            <w:r>
+              <w:rPr>
+                <w:i/>
+                <w:iCs/>
+                <w:lang w:val="fr-FR"/>
+              </w:rPr>
+              <w:t>string</w:t>
+            </w:r>
+            <w:proofErr w:type="gramEnd"/>
+            <w:r>
+              <w:rPr>
+                <w:lang w:val="fr-FR"/>
+              </w:rPr>
+              <w:t xml:space="preserve"> </w:t>
             </w:r>
             <m:oMath>
               <m:r>
                 <w:rPr>
                   <w:rFonts w:ascii="Cambria Math" w:hAnsi="Cambria Math"/>
-                </w:rPr>
-                <m:t>ρ</m:t>
-              </m:r>
-              <m:r>
-                <w:rPr>
-                  <w:rFonts w:ascii="Cambria Math" w:hAnsi="Cambria Math"/>
-                </w:rPr>
-                <m:t>(x)</m:t>
+                  <w:lang w:val="fr-FR"/>
+                </w:rPr>
+                <m:t>ρ(x)</m:t>
               </m:r>
             </m:oMath>
           </w:p>
@@ -1010,6 +1316,9 @@
           <w:p>
             <w:pPr>
               <w:cnfStyle w:val="000000100000" w:firstRow="0" w:lastRow="0" w:firstColumn="0" w:lastColumn="0" w:oddVBand="0" w:evenVBand="0" w:oddHBand="1" w:evenHBand="0" w:firstRowFirstColumn="0" w:firstRowLastColumn="0" w:lastRowFirstColumn="0" w:lastRowLastColumn="0"/>
+              <w:rPr>
+                <w:lang w:val="fr-FR"/>
+              </w:rPr>
             </w:pPr>
           </w:p>
         </w:tc>
@@ -1021,9 +1330,25 @@
             <w:tcW w:w="2254" w:type="dxa"/>
           </w:tcPr>
           <w:p>
+            <w:pPr>
+              <w:rPr>
+                <w:lang w:val="fr-FR"/>
+              </w:rPr>
+            </w:pPr>
             <w:proofErr w:type="spellStart"/>
-            <w:r>
-              <w:t>sigma_a</w:t>
+            <w:proofErr w:type="gramStart"/>
+            <w:r>
+              <w:rPr>
+                <w:lang w:val="fr-FR"/>
+              </w:rPr>
+              <w:t>sigma</w:t>
+            </w:r>
+            <w:proofErr w:type="gramEnd"/>
+            <w:r>
+              <w:rPr>
+                <w:lang w:val="fr-FR"/>
+              </w:rPr>
+              <w:t>_a</w:t>
             </w:r>
             <w:proofErr w:type="spellEnd"/>
           </w:p>
@@ -1035,32 +1360,43 @@
           <w:p>
             <w:pPr>
               <w:cnfStyle w:val="000000000000" w:firstRow="0" w:lastRow="0" w:firstColumn="0" w:lastColumn="0" w:oddVBand="0" w:evenVBand="0" w:oddHBand="0" w:evenHBand="0" w:firstRowFirstColumn="0" w:firstRowLastColumn="0" w:lastRowFirstColumn="0" w:lastRowLastColumn="0"/>
-            </w:pPr>
-            <w:proofErr w:type="spellStart"/>
-            <w:r>
-              <w:t>opacite</w:t>
-            </w:r>
-            <w:proofErr w:type="spellEnd"/>
+              <w:rPr>
+                <w:lang w:val="fr-FR"/>
+              </w:rPr>
+            </w:pPr>
+            <w:proofErr w:type="gramStart"/>
+            <w:r>
+              <w:rPr>
+                <w:lang w:val="fr-FR"/>
+              </w:rPr>
+              <w:t>opacité</w:t>
+            </w:r>
+            <w:proofErr w:type="gramEnd"/>
+            <w:r>
+              <w:rPr>
+                <w:lang w:val="fr-FR"/>
+              </w:rPr>
+              <w:t xml:space="preserve"> d'absorption</w:t>
+            </w:r>
+          </w:p>
+        </w:tc>
+        <w:tc>
+          <w:tcPr>
+            <w:tcW w:w="2254" w:type="dxa"/>
+          </w:tcPr>
+          <w:p>
+            <w:pPr>
+              <w:cnfStyle w:val="000000000000" w:firstRow="0" w:lastRow="0" w:firstColumn="0" w:lastColumn="0" w:oddVBand="0" w:evenVBand="0" w:oddHBand="0" w:evenHBand="0" w:firstRowFirstColumn="0" w:firstRowLastColumn="0" w:lastRowFirstColumn="0" w:lastRowLastColumn="0"/>
+            </w:pPr>
+            <w:r>
+              <w:rPr>
+                <w:i/>
+                <w:iCs/>
+              </w:rPr>
+              <w:t>string</w:t>
+            </w:r>
             <w:r>
               <w:t xml:space="preserve"> </w:t>
-            </w:r>
-            <w:proofErr w:type="spellStart"/>
-            <w:r>
-              <w:t>d'absorption</w:t>
-            </w:r>
-            <w:proofErr w:type="spellEnd"/>
-          </w:p>
-        </w:tc>
-        <w:tc>
-          <w:tcPr>
-            <w:tcW w:w="2254" w:type="dxa"/>
-          </w:tcPr>
-          <w:p>
-            <w:pPr>
-              <w:cnfStyle w:val="000000000000" w:firstRow="0" w:lastRow="0" w:firstColumn="0" w:lastColumn="0" w:oddVBand="0" w:evenVBand="0" w:oddHBand="0" w:evenHBand="0" w:firstRowFirstColumn="0" w:firstRowLastColumn="0" w:lastRowFirstColumn="0" w:lastRowLastColumn="0"/>
-            </w:pPr>
-            <w:r>
-              <w:t xml:space="preserve">string </w:t>
             </w:r>
             <m:oMath>
               <m:sSub>
@@ -1068,6 +1404,7 @@
                   <m:ctrlPr>
                     <w:rPr>
                       <w:rFonts w:ascii="Cambria Math" w:hAnsi="Cambria Math"/>
+                      <w:lang w:val="fr-FR"/>
                     </w:rPr>
                   </m:ctrlPr>
                 </m:sSubPr>
@@ -1078,6 +1415,7 @@
                     </m:rPr>
                     <w:rPr>
                       <w:rFonts w:ascii="Cambria Math" w:hAnsi="Cambria Math"/>
+                      <w:lang w:val="fr-FR"/>
                     </w:rPr>
                     <m:t>σ</m:t>
                   </m:r>
@@ -1103,8 +1441,22 @@
               <m:r>
                 <w:rPr>
                   <w:rFonts w:ascii="Cambria Math" w:hAnsi="Cambria Math"/>
-                </w:rPr>
-                <m:t>ρ, T</m:t>
+                  <w:lang w:val="fr-FR"/>
+                </w:rPr>
+                <m:t>ρ</m:t>
+              </m:r>
+              <m:r>
+                <w:rPr>
+                  <w:rFonts w:ascii="Cambria Math" w:hAnsi="Cambria Math"/>
+                </w:rPr>
+                <m:t xml:space="preserve">, </m:t>
+              </m:r>
+              <m:r>
+                <w:rPr>
+                  <w:rFonts w:ascii="Cambria Math" w:hAnsi="Cambria Math"/>
+                  <w:lang w:val="fr-FR"/>
+                </w:rPr>
+                <m:t>T</m:t>
               </m:r>
               <m:r>
                 <w:rPr>
@@ -1136,9 +1488,25 @@
             <w:tcW w:w="2254" w:type="dxa"/>
           </w:tcPr>
           <w:p>
+            <w:pPr>
+              <w:rPr>
+                <w:lang w:val="fr-FR"/>
+              </w:rPr>
+            </w:pPr>
             <w:proofErr w:type="spellStart"/>
-            <w:r>
-              <w:t>sigma_c</w:t>
+            <w:proofErr w:type="gramStart"/>
+            <w:r>
+              <w:rPr>
+                <w:lang w:val="fr-FR"/>
+              </w:rPr>
+              <w:t>sigma</w:t>
+            </w:r>
+            <w:proofErr w:type="gramEnd"/>
+            <w:r>
+              <w:rPr>
+                <w:lang w:val="fr-FR"/>
+              </w:rPr>
+              <w:t>_c</w:t>
             </w:r>
             <w:proofErr w:type="spellEnd"/>
           </w:p>
@@ -1150,20 +1518,44 @@
           <w:p>
             <w:pPr>
               <w:cnfStyle w:val="000000100000" w:firstRow="0" w:lastRow="0" w:firstColumn="0" w:lastColumn="0" w:oddVBand="0" w:evenVBand="0" w:oddHBand="1" w:evenHBand="0" w:firstRowFirstColumn="0" w:firstRowLastColumn="0" w:lastRowFirstColumn="0" w:lastRowLastColumn="0"/>
-            </w:pPr>
+              <w:rPr>
+                <w:lang w:val="fr-FR"/>
+              </w:rPr>
+            </w:pPr>
+            <w:proofErr w:type="gramStart"/>
+            <w:r>
+              <w:rPr>
+                <w:lang w:val="fr-FR"/>
+              </w:rPr>
+              <w:t>opacité</w:t>
+            </w:r>
+            <w:proofErr w:type="gramEnd"/>
+            <w:r>
+              <w:rPr>
+                <w:lang w:val="fr-FR"/>
+              </w:rPr>
+              <w:t xml:space="preserve"> de </w:t>
+            </w:r>
             <w:proofErr w:type="spellStart"/>
             <w:r>
-              <w:t>opacite</w:t>
+              <w:rPr>
+                <w:lang w:val="fr-FR"/>
+              </w:rPr>
+              <w:t>scat</w:t>
+            </w:r>
+            <w:r>
+              <w:rPr>
+                <w:lang w:val="fr-FR"/>
+              </w:rPr>
+              <w:t>t</w:t>
+            </w:r>
+            <w:r>
+              <w:rPr>
+                <w:lang w:val="fr-FR"/>
+              </w:rPr>
+              <w:t>ering</w:t>
             </w:r>
             <w:proofErr w:type="spellEnd"/>
-            <w:r>
-              <w:t xml:space="preserve"> de </w:t>
-            </w:r>
-            <w:proofErr w:type="spellStart"/>
-            <w:r>
-              <w:t>scatering</w:t>
-            </w:r>
-            <w:proofErr w:type="spellEnd"/>
           </w:p>
         </w:tc>
         <w:tc>
@@ -1175,7 +1567,14 @@
               <w:cnfStyle w:val="000000100000" w:firstRow="0" w:lastRow="0" w:firstColumn="0" w:lastColumn="0" w:oddVBand="0" w:evenVBand="0" w:oddHBand="1" w:evenHBand="0" w:firstRowFirstColumn="0" w:firstRowLastColumn="0" w:lastRowFirstColumn="0" w:lastRowLastColumn="0"/>
             </w:pPr>
             <w:r>
-              <w:t xml:space="preserve">string </w:t>
+              <w:rPr>
+                <w:i/>
+                <w:iCs/>
+              </w:rPr>
+              <w:t>string</w:t>
+            </w:r>
+            <w:r>
+              <w:t xml:space="preserve"> </w:t>
             </w:r>
             <m:oMath>
               <m:sSub>
@@ -1183,6 +1582,7 @@
                   <m:ctrlPr>
                     <w:rPr>
                       <w:rFonts w:ascii="Cambria Math" w:hAnsi="Cambria Math"/>
+                      <w:lang w:val="fr-FR"/>
                     </w:rPr>
                   </m:ctrlPr>
                 </m:sSubPr>
@@ -1193,6 +1593,7 @@
                     </m:rPr>
                     <w:rPr>
                       <w:rFonts w:ascii="Cambria Math" w:hAnsi="Cambria Math"/>
+                      <w:lang w:val="fr-FR"/>
                     </w:rPr>
                     <m:t>σ</m:t>
                   </m:r>
@@ -1201,6 +1602,7 @@
                   <m:r>
                     <w:rPr>
                       <w:rFonts w:ascii="Cambria Math" w:hAnsi="Cambria Math"/>
+                      <w:lang w:val="fr-FR"/>
                     </w:rPr>
                     <m:t>c</m:t>
                   </m:r>
@@ -1215,8 +1617,22 @@
               <m:r>
                 <w:rPr>
                   <w:rFonts w:ascii="Cambria Math" w:hAnsi="Cambria Math"/>
-                </w:rPr>
-                <m:t>ρ, T</m:t>
+                  <w:lang w:val="fr-FR"/>
+                </w:rPr>
+                <m:t>ρ</m:t>
+              </m:r>
+              <m:r>
+                <w:rPr>
+                  <w:rFonts w:ascii="Cambria Math" w:hAnsi="Cambria Math"/>
+                </w:rPr>
+                <m:t xml:space="preserve">, </m:t>
+              </m:r>
+              <m:r>
+                <w:rPr>
+                  <w:rFonts w:ascii="Cambria Math" w:hAnsi="Cambria Math"/>
+                  <w:lang w:val="fr-FR"/>
+                </w:rPr>
+                <m:t>T</m:t>
               </m:r>
               <m:r>
                 <w:rPr>
@@ -1245,7 +1661,15 @@
             <w:tcW w:w="2254" w:type="dxa"/>
           </w:tcPr>
           <w:p>
-            <w:r>
+            <w:pPr>
+              <w:rPr>
+                <w:lang w:val="fr-FR"/>
+              </w:rPr>
+            </w:pPr>
+            <w:r>
+              <w:rPr>
+                <w:lang w:val="fr-FR"/>
+              </w:rPr>
               <w:t>E_0</w:t>
             </w:r>
           </w:p>
@@ -1257,20 +1681,24 @@
           <w:p>
             <w:pPr>
               <w:cnfStyle w:val="000000000000" w:firstRow="0" w:lastRow="0" w:firstColumn="0" w:lastColumn="0" w:oddVBand="0" w:evenVBand="0" w:oddHBand="0" w:evenHBand="0" w:firstRowFirstColumn="0" w:firstRowLastColumn="0" w:lastRowFirstColumn="0" w:lastRowLastColumn="0"/>
-            </w:pPr>
-            <w:proofErr w:type="spellStart"/>
-            <w:r>
-              <w:t>energie</w:t>
-            </w:r>
-            <w:proofErr w:type="spellEnd"/>
-            <w:r>
-              <w:t xml:space="preserve"> des photons </w:t>
-            </w:r>
-            <w:proofErr w:type="spellStart"/>
-            <w:r>
-              <w:t>initiale</w:t>
-            </w:r>
-            <w:proofErr w:type="spellEnd"/>
+              <w:rPr>
+                <w:lang w:val="fr-FR"/>
+              </w:rPr>
+            </w:pPr>
+            <w:proofErr w:type="gramStart"/>
+            <w:r>
+              <w:rPr>
+                <w:lang w:val="fr-FR"/>
+              </w:rPr>
+              <w:t>énergie</w:t>
+            </w:r>
+            <w:proofErr w:type="gramEnd"/>
+            <w:r>
+              <w:rPr>
+                <w:lang w:val="fr-FR"/>
+              </w:rPr>
+              <w:t xml:space="preserve"> des photons initiale</w:t>
+            </w:r>
           </w:p>
         </w:tc>
         <w:tc>
@@ -1280,9 +1708,25 @@
           <w:p>
             <w:pPr>
               <w:cnfStyle w:val="000000000000" w:firstRow="0" w:lastRow="0" w:firstColumn="0" w:lastColumn="0" w:oddVBand="0" w:evenVBand="0" w:oddHBand="0" w:evenHBand="0" w:firstRowFirstColumn="0" w:firstRowLastColumn="0" w:lastRowFirstColumn="0" w:lastRowLastColumn="0"/>
-            </w:pPr>
-            <w:r>
-              <w:t xml:space="preserve">string </w:t>
+              <w:rPr>
+                <w:lang w:val="fr-FR"/>
+              </w:rPr>
+            </w:pPr>
+            <w:proofErr w:type="gramStart"/>
+            <w:r>
+              <w:rPr>
+                <w:i/>
+                <w:iCs/>
+                <w:lang w:val="fr-FR"/>
+              </w:rPr>
+              <w:t>string</w:t>
+            </w:r>
+            <w:proofErr w:type="gramEnd"/>
+            <w:r>
+              <w:rPr>
+                <w:lang w:val="fr-FR"/>
+              </w:rPr>
+              <w:t xml:space="preserve"> </w:t>
             </w:r>
             <m:oMath>
               <m:sSub>
@@ -1291,6 +1735,7 @@
                     <w:rPr>
                       <w:rFonts w:ascii="Cambria Math" w:hAnsi="Cambria Math"/>
                       <w:i/>
+                      <w:lang w:val="fr-FR"/>
                     </w:rPr>
                   </m:ctrlPr>
                 </m:sSubPr>
@@ -1298,6 +1743,7 @@
                   <m:r>
                     <w:rPr>
                       <w:rFonts w:ascii="Cambria Math" w:hAnsi="Cambria Math"/>
+                      <w:lang w:val="fr-FR"/>
                     </w:rPr>
                     <m:t>E</m:t>
                   </m:r>
@@ -1306,6 +1752,7 @@
                   <m:r>
                     <w:rPr>
                       <w:rFonts w:ascii="Cambria Math" w:hAnsi="Cambria Math"/>
+                      <w:lang w:val="fr-FR"/>
                     </w:rPr>
                     <m:t>0</m:t>
                   </m:r>
@@ -1314,6 +1761,7 @@
               <m:r>
                 <w:rPr>
                   <w:rFonts w:ascii="Cambria Math" w:hAnsi="Cambria Math"/>
+                  <w:lang w:val="fr-FR"/>
                 </w:rPr>
                 <m:t>(t_0, x)</m:t>
               </m:r>
@@ -1327,6 +1775,9 @@
           <w:p>
             <w:pPr>
               <w:cnfStyle w:val="000000000000" w:firstRow="0" w:lastRow="0" w:firstColumn="0" w:lastColumn="0" w:oddVBand="0" w:evenVBand="0" w:oddHBand="0" w:evenHBand="0" w:firstRowFirstColumn="0" w:firstRowLastColumn="0" w:lastRowFirstColumn="0" w:lastRowLastColumn="0"/>
+              <w:rPr>
+                <w:lang w:val="fr-FR"/>
+              </w:rPr>
             </w:pPr>
           </w:p>
         </w:tc>
@@ -1341,7 +1792,15 @@
             <w:tcW w:w="2254" w:type="dxa"/>
           </w:tcPr>
           <w:p>
-            <w:r>
+            <w:pPr>
+              <w:rPr>
+                <w:lang w:val="fr-FR"/>
+              </w:rPr>
+            </w:pPr>
+            <w:r>
+              <w:rPr>
+                <w:lang w:val="fr-FR"/>
+              </w:rPr>
               <w:t>F_0</w:t>
             </w:r>
           </w:p>
@@ -1353,9 +1812,23 @@
           <w:p>
             <w:pPr>
               <w:cnfStyle w:val="000000100000" w:firstRow="0" w:lastRow="0" w:firstColumn="0" w:lastColumn="0" w:oddVBand="0" w:evenVBand="0" w:oddHBand="1" w:evenHBand="0" w:firstRowFirstColumn="0" w:firstRowLastColumn="0" w:lastRowFirstColumn="0" w:lastRowLastColumn="0"/>
-            </w:pPr>
-            <w:r>
-              <w:t>flux initial</w:t>
+              <w:rPr>
+                <w:lang w:val="fr-FR"/>
+              </w:rPr>
+            </w:pPr>
+            <w:proofErr w:type="gramStart"/>
+            <w:r>
+              <w:rPr>
+                <w:lang w:val="fr-FR"/>
+              </w:rPr>
+              <w:t>flux</w:t>
+            </w:r>
+            <w:proofErr w:type="gramEnd"/>
+            <w:r>
+              <w:rPr>
+                <w:lang w:val="fr-FR"/>
+              </w:rPr>
+              <w:t xml:space="preserve"> initial</w:t>
             </w:r>
           </w:p>
         </w:tc>
@@ -1366,9 +1839,25 @@
           <w:p>
             <w:pPr>
               <w:cnfStyle w:val="000000100000" w:firstRow="0" w:lastRow="0" w:firstColumn="0" w:lastColumn="0" w:oddVBand="0" w:evenVBand="0" w:oddHBand="1" w:evenHBand="0" w:firstRowFirstColumn="0" w:firstRowLastColumn="0" w:lastRowFirstColumn="0" w:lastRowLastColumn="0"/>
-            </w:pPr>
-            <w:r>
-              <w:t xml:space="preserve">string </w:t>
+              <w:rPr>
+                <w:lang w:val="fr-FR"/>
+              </w:rPr>
+            </w:pPr>
+            <w:proofErr w:type="gramStart"/>
+            <w:r>
+              <w:rPr>
+                <w:i/>
+                <w:iCs/>
+                <w:lang w:val="fr-FR"/>
+              </w:rPr>
+              <w:t>string</w:t>
+            </w:r>
+            <w:proofErr w:type="gramEnd"/>
+            <w:r>
+              <w:rPr>
+                <w:lang w:val="fr-FR"/>
+              </w:rPr>
+              <w:t xml:space="preserve"> </w:t>
             </w:r>
             <m:oMath>
               <m:sSub>
@@ -1377,6 +1866,7 @@
                     <w:rPr>
                       <w:rFonts w:ascii="Cambria Math" w:hAnsi="Cambria Math"/>
                       <w:i/>
+                      <w:lang w:val="fr-FR"/>
                     </w:rPr>
                   </m:ctrlPr>
                 </m:sSubPr>
@@ -1384,6 +1874,7 @@
                   <m:r>
                     <w:rPr>
                       <w:rFonts w:ascii="Cambria Math" w:hAnsi="Cambria Math"/>
+                      <w:lang w:val="fr-FR"/>
                     </w:rPr>
                     <m:t>F</m:t>
                   </m:r>
@@ -1392,6 +1883,7 @@
                   <m:r>
                     <w:rPr>
                       <w:rFonts w:ascii="Cambria Math" w:hAnsi="Cambria Math"/>
+                      <w:lang w:val="fr-FR"/>
                     </w:rPr>
                     <m:t>0</m:t>
                   </m:r>
@@ -1400,6 +1892,7 @@
               <m:r>
                 <w:rPr>
                   <w:rFonts w:ascii="Cambria Math" w:hAnsi="Cambria Math"/>
+                  <w:lang w:val="fr-FR"/>
                 </w:rPr>
                 <m:t>(t_0, x)</m:t>
               </m:r>
@@ -1413,6 +1906,9 @@
           <w:p>
             <w:pPr>
               <w:cnfStyle w:val="000000100000" w:firstRow="0" w:lastRow="0" w:firstColumn="0" w:lastColumn="0" w:oddVBand="0" w:evenVBand="0" w:oddHBand="1" w:evenHBand="0" w:firstRowFirstColumn="0" w:firstRowLastColumn="0" w:lastRowFirstColumn="0" w:lastRowLastColumn="0"/>
+              <w:rPr>
+                <w:lang w:val="fr-FR"/>
+              </w:rPr>
             </w:pPr>
           </w:p>
         </w:tc>
@@ -1424,7 +1920,15 @@
             <w:tcW w:w="2254" w:type="dxa"/>
           </w:tcPr>
           <w:p>
-            <w:r>
+            <w:pPr>
+              <w:rPr>
+                <w:lang w:val="fr-FR"/>
+              </w:rPr>
+            </w:pPr>
+            <w:r>
+              <w:rPr>
+                <w:lang w:val="fr-FR"/>
+              </w:rPr>
               <w:t>T_0</w:t>
             </w:r>
           </w:p>
@@ -1436,15 +1940,24 @@
           <w:p>
             <w:pPr>
               <w:cnfStyle w:val="000000000000" w:firstRow="0" w:lastRow="0" w:firstColumn="0" w:lastColumn="0" w:oddVBand="0" w:evenVBand="0" w:oddHBand="0" w:evenHBand="0" w:firstRowFirstColumn="0" w:firstRowLastColumn="0" w:lastRowFirstColumn="0" w:lastRowLastColumn="0"/>
-            </w:pPr>
-            <w:r>
-              <w:t xml:space="preserve">temperature </w:t>
-            </w:r>
-            <w:proofErr w:type="spellStart"/>
-            <w:r>
-              <w:t>initiale</w:t>
-            </w:r>
-            <w:proofErr w:type="spellEnd"/>
+              <w:rPr>
+                <w:lang w:val="fr-FR"/>
+              </w:rPr>
+            </w:pPr>
+            <w:proofErr w:type="gramStart"/>
+            <w:r>
+              <w:rPr>
+                <w:lang w:val="fr-FR"/>
+              </w:rPr>
+              <w:t>température</w:t>
+            </w:r>
+            <w:proofErr w:type="gramEnd"/>
+            <w:r>
+              <w:rPr>
+                <w:lang w:val="fr-FR"/>
+              </w:rPr>
+              <w:t xml:space="preserve"> initiale</w:t>
+            </w:r>
           </w:p>
         </w:tc>
         <w:tc>
@@ -1454,9 +1967,25 @@
           <w:p>
             <w:pPr>
               <w:cnfStyle w:val="000000000000" w:firstRow="0" w:lastRow="0" w:firstColumn="0" w:lastColumn="0" w:oddVBand="0" w:evenVBand="0" w:oddHBand="0" w:evenHBand="0" w:firstRowFirstColumn="0" w:firstRowLastColumn="0" w:lastRowFirstColumn="0" w:lastRowLastColumn="0"/>
-            </w:pPr>
-            <w:r>
-              <w:t xml:space="preserve">string </w:t>
+              <w:rPr>
+                <w:lang w:val="fr-FR"/>
+              </w:rPr>
+            </w:pPr>
+            <w:proofErr w:type="gramStart"/>
+            <w:r>
+              <w:rPr>
+                <w:i/>
+                <w:iCs/>
+                <w:lang w:val="fr-FR"/>
+              </w:rPr>
+              <w:t>string</w:t>
+            </w:r>
+            <w:proofErr w:type="gramEnd"/>
+            <w:r>
+              <w:rPr>
+                <w:lang w:val="fr-FR"/>
+              </w:rPr>
+              <w:t xml:space="preserve"> </w:t>
             </w:r>
             <m:oMath>
               <m:sSub>
@@ -1465,6 +1994,7 @@
                     <w:rPr>
                       <w:rFonts w:ascii="Cambria Math" w:hAnsi="Cambria Math"/>
                       <w:i/>
+                      <w:lang w:val="fr-FR"/>
                     </w:rPr>
                   </m:ctrlPr>
                 </m:sSubPr>
@@ -1472,6 +2002,7 @@
                   <m:r>
                     <w:rPr>
                       <w:rFonts w:ascii="Cambria Math" w:hAnsi="Cambria Math"/>
+                      <w:lang w:val="fr-FR"/>
                     </w:rPr>
                     <m:t>T</m:t>
                   </m:r>
@@ -1480,6 +2011,7 @@
                   <m:r>
                     <w:rPr>
                       <w:rFonts w:ascii="Cambria Math" w:hAnsi="Cambria Math"/>
+                      <w:lang w:val="fr-FR"/>
                     </w:rPr>
                     <m:t>0</m:t>
                   </m:r>
@@ -1488,6 +2020,7 @@
               <m:r>
                 <w:rPr>
                   <w:rFonts w:ascii="Cambria Math" w:hAnsi="Cambria Math"/>
+                  <w:lang w:val="fr-FR"/>
                 </w:rPr>
                 <m:t>(t_0, x)</m:t>
               </m:r>
@@ -1501,6 +2034,9 @@
           <w:p>
             <w:pPr>
               <w:cnfStyle w:val="000000000000" w:firstRow="0" w:lastRow="0" w:firstColumn="0" w:lastColumn="0" w:oddVBand="0" w:evenVBand="0" w:oddHBand="0" w:evenHBand="0" w:firstRowFirstColumn="0" w:firstRowLastColumn="0" w:lastRowFirstColumn="0" w:lastRowLastColumn="0"/>
+              <w:rPr>
+                <w:lang w:val="fr-FR"/>
+              </w:rPr>
             </w:pPr>
           </w:p>
         </w:tc>
@@ -1515,8 +2051,16 @@
             <w:tcW w:w="2254" w:type="dxa"/>
           </w:tcPr>
           <w:p>
+            <w:pPr>
+              <w:rPr>
+                <w:lang w:val="fr-FR"/>
+              </w:rPr>
+            </w:pPr>
             <w:proofErr w:type="spellStart"/>
             <w:r>
+              <w:rPr>
+                <w:lang w:val="fr-FR"/>
+              </w:rPr>
               <w:t>E_l</w:t>
             </w:r>
             <w:proofErr w:type="spellEnd"/>
@@ -1533,15 +2077,13 @@
                 <w:lang w:val="fr-FR"/>
               </w:rPr>
             </w:pPr>
-            <w:proofErr w:type="spellStart"/>
-            <w:proofErr w:type="gramStart"/>
-            <w:r>
-              <w:rPr>
-                <w:lang w:val="fr-FR"/>
-              </w:rPr>
-              <w:t>energie</w:t>
-            </w:r>
-            <w:proofErr w:type="spellEnd"/>
+            <w:proofErr w:type="gramStart"/>
+            <w:r>
+              <w:rPr>
+                <w:lang w:val="fr-FR"/>
+              </w:rPr>
+              <w:t>énergie</w:t>
+            </w:r>
             <w:proofErr w:type="gramEnd"/>
             <w:r>
               <w:rPr>
@@ -1549,28 +2091,24 @@
               </w:rPr>
               <w:t xml:space="preserve"> </w:t>
             </w:r>
-            <w:proofErr w:type="spellStart"/>
-            <w:r>
-              <w:rPr>
-                <w:lang w:val="fr-FR"/>
-              </w:rPr>
-              <w:t>imposee</w:t>
-            </w:r>
-            <w:proofErr w:type="spellEnd"/>
+            <w:r>
+              <w:rPr>
+                <w:lang w:val="fr-FR"/>
+              </w:rPr>
+              <w:t>imposée</w:t>
+            </w:r>
             <w:r>
               <w:rPr>
                 <w:lang w:val="fr-FR"/>
               </w:rPr>
               <w:t xml:space="preserve"> sur l'</w:t>
             </w:r>
-            <w:proofErr w:type="spellStart"/>
-            <w:r>
-              <w:rPr>
-                <w:lang w:val="fr-FR"/>
-              </w:rPr>
-              <w:t>extremite</w:t>
-            </w:r>
-            <w:proofErr w:type="spellEnd"/>
+            <w:r>
+              <w:rPr>
+                <w:lang w:val="fr-FR"/>
+              </w:rPr>
+              <w:t>extrémité</w:t>
+            </w:r>
             <w:r>
               <w:rPr>
                 <w:lang w:val="fr-FR"/>
@@ -1588,92 +2126,14 @@
               <w:cnfStyle w:val="000000100000" w:firstRow="0" w:lastRow="0" w:firstColumn="0" w:lastColumn="0" w:oddVBand="0" w:evenVBand="0" w:oddHBand="1" w:evenHBand="0" w:firstRowFirstColumn="0" w:firstRowLastColumn="0" w:lastRowFirstColumn="0" w:lastRowLastColumn="0"/>
             </w:pPr>
             <w:r>
-              <w:t xml:space="preserve">string </w:t>
-            </w:r>
-            <m:oMath>
-              <m:sSub>
-                <m:sSubPr>
-                  <m:ctrlPr>
-                    <w:rPr>
-                      <w:rFonts w:ascii="Cambria Math" w:hAnsi="Cambria Math"/>
-                      <w:i/>
-                    </w:rPr>
-                  </m:ctrlPr>
-                </m:sSubPr>
-                <m:e>
-                  <m:r>
-                    <w:rPr>
-                      <w:rFonts w:ascii="Cambria Math" w:hAnsi="Cambria Math"/>
-                    </w:rPr>
-                    <m:t>E</m:t>
-                  </m:r>
-                </m:e>
-                <m:sub>
-                  <m:r>
-                    <w:rPr>
-                      <w:rFonts w:ascii="Cambria Math" w:hAnsi="Cambria Math"/>
-                    </w:rPr>
-                    <m:t>l</m:t>
-                  </m:r>
-                </m:sub>
-              </m:sSub>
-              <m:r>
-                <w:rPr>
-                  <w:rFonts w:ascii="Cambria Math" w:hAnsi="Cambria Math"/>
-                </w:rPr>
-                <m:t>(t, x</m:t>
-              </m:r>
-              <m:r>
-                <w:rPr>
-                  <w:rFonts w:ascii="Cambria Math" w:hAnsi="Cambria Math"/>
-                </w:rPr>
-                <m:t>_min</m:t>
-              </m:r>
-              <m:r>
-                <w:rPr>
-                  <w:rFonts w:ascii="Cambria Math" w:eastAsiaTheme="minorEastAsia" w:hAnsi="Cambria Math"/>
-                </w:rPr>
-                <m:t>)</m:t>
-              </m:r>
-            </m:oMath>
-          </w:p>
-        </w:tc>
-        <w:tc>
-          <w:tcPr>
-            <w:tcW w:w="2254" w:type="dxa"/>
-          </w:tcPr>
-          <w:p>
-            <w:pPr>
-              <w:cnfStyle w:val="000000100000" w:firstRow="0" w:lastRow="0" w:firstColumn="0" w:lastColumn="0" w:oddVBand="0" w:evenVBand="0" w:oddHBand="1" w:evenHBand="0" w:firstRowFirstColumn="0" w:firstRowLastColumn="0" w:lastRowFirstColumn="0" w:lastRowLastColumn="0"/>
-              <w:rPr>
-                <w:lang w:val="fr-FR"/>
-              </w:rPr>
-            </w:pPr>
-            <w:r>
-              <w:rPr>
-                <w:lang w:val="fr-FR"/>
-              </w:rPr>
-              <w:t xml:space="preserve">Ecrire </w:t>
-            </w:r>
-            <w:r>
-              <w:rPr>
-                <w:lang w:val="fr-FR"/>
-              </w:rPr>
-              <w:t>"</w:t>
-            </w:r>
-            <w:proofErr w:type="spellStart"/>
-            <w:r>
-              <w:rPr>
-                <w:lang w:val="fr-FR"/>
-              </w:rPr>
-              <w:t>neumann</w:t>
-            </w:r>
-            <w:proofErr w:type="spellEnd"/>
-            <w:r>
-              <w:rPr>
-                <w:lang w:val="fr-FR"/>
-              </w:rPr>
-              <w:t xml:space="preserve">" pour </w:t>
+              <w:rPr>
+                <w:i/>
+                <w:iCs/>
+              </w:rPr>
+              <w:t>string</w:t>
+            </w:r>
+            <w:r>
+              <w:t xml:space="preserve"> </w:t>
             </w:r>
             <m:oMath>
               <m:sSub>
@@ -1708,51 +2168,81 @@
               <m:r>
                 <w:rPr>
                   <w:rFonts w:ascii="Cambria Math" w:hAnsi="Cambria Math"/>
+                </w:rPr>
+                <m:t>(</m:t>
+              </m:r>
+              <m:r>
+                <w:rPr>
+                  <w:rFonts w:ascii="Cambria Math" w:hAnsi="Cambria Math"/>
                   <w:lang w:val="fr-FR"/>
                 </w:rPr>
-                <m:t>=E[1]</m:t>
+                <m:t>t</m:t>
+              </m:r>
+              <m:r>
+                <w:rPr>
+                  <w:rFonts w:ascii="Cambria Math" w:hAnsi="Cambria Math"/>
+                </w:rPr>
+                <m:t xml:space="preserve">, </m:t>
+              </m:r>
+              <m:r>
+                <w:rPr>
+                  <w:rFonts w:ascii="Cambria Math" w:hAnsi="Cambria Math"/>
+                  <w:lang w:val="fr-FR"/>
+                </w:rPr>
+                <m:t>x</m:t>
+              </m:r>
+              <m:r>
+                <w:rPr>
+                  <w:rFonts w:ascii="Cambria Math" w:hAnsi="Cambria Math"/>
+                </w:rPr>
+                <m:t>_</m:t>
+              </m:r>
+              <m:r>
+                <w:rPr>
+                  <w:rFonts w:ascii="Cambria Math" w:hAnsi="Cambria Math"/>
+                  <w:lang w:val="fr-FR"/>
+                </w:rPr>
+                <m:t>min</m:t>
+              </m:r>
+              <m:r>
+                <w:rPr>
+                  <w:rFonts w:ascii="Cambria Math" w:eastAsiaTheme="minorEastAsia" w:hAnsi="Cambria Math"/>
+                </w:rPr>
+                <m:t>)</m:t>
               </m:r>
             </m:oMath>
           </w:p>
         </w:tc>
-      </w:tr>
-      <w:tr>
-        <w:tc>
-          <w:tcPr>
-            <w:cnfStyle w:val="001000000000" w:firstRow="0" w:lastRow="0" w:firstColumn="1" w:lastColumn="0" w:oddVBand="0" w:evenVBand="0" w:oddHBand="0" w:evenHBand="0" w:firstRowFirstColumn="0" w:firstRowLastColumn="0" w:lastRowFirstColumn="0" w:lastRowLastColumn="0"/>
-            <w:tcW w:w="2254" w:type="dxa"/>
-          </w:tcPr>
-          <w:p>
+        <w:tc>
+          <w:tcPr>
+            <w:tcW w:w="2254" w:type="dxa"/>
+          </w:tcPr>
+          <w:p>
+            <w:pPr>
+              <w:cnfStyle w:val="000000100000" w:firstRow="0" w:lastRow="0" w:firstColumn="0" w:lastColumn="0" w:oddVBand="0" w:evenVBand="0" w:oddHBand="1" w:evenHBand="0" w:firstRowFirstColumn="0" w:firstRowLastColumn="0" w:lastRowFirstColumn="0" w:lastRowLastColumn="0"/>
+              <w:rPr>
+                <w:lang w:val="fr-FR"/>
+              </w:rPr>
+            </w:pPr>
+            <w:r>
+              <w:rPr>
+                <w:lang w:val="fr-FR"/>
+              </w:rPr>
+              <w:t>Ecrire "</w:t>
+            </w:r>
             <w:proofErr w:type="spellStart"/>
             <w:r>
-              <w:t>F_l</w:t>
+              <w:rPr>
+                <w:lang w:val="fr-FR"/>
+              </w:rPr>
+              <w:t>neumann</w:t>
             </w:r>
             <w:proofErr w:type="spellEnd"/>
-          </w:p>
-        </w:tc>
-        <w:tc>
-          <w:tcPr>
-            <w:tcW w:w="2254" w:type="dxa"/>
-          </w:tcPr>
-          <w:p>
-            <w:pPr>
-              <w:cnfStyle w:val="000000000000" w:firstRow="0" w:lastRow="0" w:firstColumn="0" w:lastColumn="0" w:oddVBand="0" w:evenVBand="0" w:oddHBand="0" w:evenHBand="0" w:firstRowFirstColumn="0" w:firstRowLastColumn="0" w:lastRowFirstColumn="0" w:lastRowLastColumn="0"/>
-            </w:pPr>
-            <w:r>
-              <w:t>---</w:t>
-            </w:r>
-          </w:p>
-        </w:tc>
-        <w:tc>
-          <w:tcPr>
-            <w:tcW w:w="2254" w:type="dxa"/>
-          </w:tcPr>
-          <w:p>
-            <w:pPr>
-              <w:cnfStyle w:val="000000000000" w:firstRow="0" w:lastRow="0" w:firstColumn="0" w:lastColumn="0" w:oddVBand="0" w:evenVBand="0" w:oddHBand="0" w:evenHBand="0" w:firstRowFirstColumn="0" w:firstRowLastColumn="0" w:lastRowFirstColumn="0" w:lastRowLastColumn="0"/>
-            </w:pPr>
-            <w:r>
-              <w:t xml:space="preserve">string </w:t>
+            <w:r>
+              <w:rPr>
+                <w:lang w:val="fr-FR"/>
+              </w:rPr>
+              <w:t xml:space="preserve">" pour </w:t>
             </w:r>
             <m:oMath>
               <m:sSub>
@@ -1761,6 +2251,7 @@
                     <w:rPr>
                       <w:rFonts w:ascii="Cambria Math" w:hAnsi="Cambria Math"/>
                       <w:i/>
+                      <w:lang w:val="fr-FR"/>
                     </w:rPr>
                   </m:ctrlPr>
                 </m:sSubPr>
@@ -1768,6 +2259,107 @@
                   <m:r>
                     <w:rPr>
                       <w:rFonts w:ascii="Cambria Math" w:hAnsi="Cambria Math"/>
+                      <w:lang w:val="fr-FR"/>
+                    </w:rPr>
+                    <m:t>E</m:t>
+                  </m:r>
+                </m:e>
+                <m:sub>
+                  <m:r>
+                    <w:rPr>
+                      <w:rFonts w:ascii="Cambria Math" w:hAnsi="Cambria Math"/>
+                      <w:lang w:val="fr-FR"/>
+                    </w:rPr>
+                    <m:t>l</m:t>
+                  </m:r>
+                </m:sub>
+              </m:sSub>
+              <m:r>
+                <w:rPr>
+                  <w:rFonts w:ascii="Cambria Math" w:hAnsi="Cambria Math"/>
+                  <w:lang w:val="fr-FR"/>
+                </w:rPr>
+                <m:t>=E[1]</m:t>
+              </m:r>
+            </m:oMath>
+          </w:p>
+        </w:tc>
+      </w:tr>
+      <w:tr>
+        <w:tc>
+          <w:tcPr>
+            <w:cnfStyle w:val="001000000000" w:firstRow="0" w:lastRow="0" w:firstColumn="1" w:lastColumn="0" w:oddVBand="0" w:evenVBand="0" w:oddHBand="0" w:evenHBand="0" w:firstRowFirstColumn="0" w:firstRowLastColumn="0" w:lastRowFirstColumn="0" w:lastRowLastColumn="0"/>
+            <w:tcW w:w="2254" w:type="dxa"/>
+          </w:tcPr>
+          <w:p>
+            <w:pPr>
+              <w:rPr>
+                <w:lang w:val="fr-FR"/>
+              </w:rPr>
+            </w:pPr>
+            <w:proofErr w:type="spellStart"/>
+            <w:r>
+              <w:rPr>
+                <w:lang w:val="fr-FR"/>
+              </w:rPr>
+              <w:t>F_l</w:t>
+            </w:r>
+            <w:proofErr w:type="spellEnd"/>
+          </w:p>
+        </w:tc>
+        <w:tc>
+          <w:tcPr>
+            <w:tcW w:w="2254" w:type="dxa"/>
+          </w:tcPr>
+          <w:p>
+            <w:pPr>
+              <w:cnfStyle w:val="000000000000" w:firstRow="0" w:lastRow="0" w:firstColumn="0" w:lastColumn="0" w:oddVBand="0" w:evenVBand="0" w:oddHBand="0" w:evenHBand="0" w:firstRowFirstColumn="0" w:firstRowLastColumn="0" w:lastRowFirstColumn="0" w:lastRowLastColumn="0"/>
+              <w:rPr>
+                <w:lang w:val="fr-FR"/>
+              </w:rPr>
+            </w:pPr>
+            <w:r>
+              <w:rPr>
+                <w:lang w:val="fr-FR"/>
+              </w:rPr>
+              <w:t>---</w:t>
+            </w:r>
+          </w:p>
+        </w:tc>
+        <w:tc>
+          <w:tcPr>
+            <w:tcW w:w="2254" w:type="dxa"/>
+          </w:tcPr>
+          <w:p>
+            <w:pPr>
+              <w:cnfStyle w:val="000000000000" w:firstRow="0" w:lastRow="0" w:firstColumn="0" w:lastColumn="0" w:oddVBand="0" w:evenVBand="0" w:oddHBand="0" w:evenHBand="0" w:firstRowFirstColumn="0" w:firstRowLastColumn="0" w:lastRowFirstColumn="0" w:lastRowLastColumn="0"/>
+            </w:pPr>
+            <w:r>
+              <w:rPr>
+                <w:i/>
+                <w:iCs/>
+              </w:rPr>
+              <w:t>string</w:t>
+            </w:r>
+            <w:r>
+              <w:t xml:space="preserve"> </w:t>
+            </w:r>
+            <m:oMath>
+              <m:sSub>
+                <m:sSubPr>
+                  <m:ctrlPr>
+                    <w:rPr>
+                      <w:rFonts w:ascii="Cambria Math" w:hAnsi="Cambria Math"/>
+                      <w:i/>
+                      <w:lang w:val="fr-FR"/>
+                    </w:rPr>
+                  </m:ctrlPr>
+                </m:sSubPr>
+                <m:e>
+                  <m:r>
+                    <w:rPr>
+                      <w:rFonts w:ascii="Cambria Math" w:hAnsi="Cambria Math"/>
+                      <w:lang w:val="fr-FR"/>
                     </w:rPr>
                     <m:t>F</m:t>
                   </m:r>
@@ -1776,6 +2368,7 @@
                   <m:r>
                     <w:rPr>
                       <w:rFonts w:ascii="Cambria Math" w:hAnsi="Cambria Math"/>
+                      <w:lang w:val="fr-FR"/>
                     </w:rPr>
                     <m:t>l</m:t>
                   </m:r>
@@ -1785,7 +2378,40 @@
                 <w:rPr>
                   <w:rFonts w:ascii="Cambria Math" w:hAnsi="Cambria Math"/>
                 </w:rPr>
-                <m:t>(t, x_min</m:t>
+                <m:t>(</m:t>
+              </m:r>
+              <m:r>
+                <w:rPr>
+                  <w:rFonts w:ascii="Cambria Math" w:hAnsi="Cambria Math"/>
+                  <w:lang w:val="fr-FR"/>
+                </w:rPr>
+                <m:t>t</m:t>
+              </m:r>
+              <m:r>
+                <w:rPr>
+                  <w:rFonts w:ascii="Cambria Math" w:hAnsi="Cambria Math"/>
+                </w:rPr>
+                <m:t xml:space="preserve">, </m:t>
+              </m:r>
+              <m:r>
+                <w:rPr>
+                  <w:rFonts w:ascii="Cambria Math" w:hAnsi="Cambria Math"/>
+                  <w:lang w:val="fr-FR"/>
+                </w:rPr>
+                <m:t>x</m:t>
+              </m:r>
+              <m:r>
+                <w:rPr>
+                  <w:rFonts w:ascii="Cambria Math" w:hAnsi="Cambria Math"/>
+                </w:rPr>
+                <m:t>_</m:t>
+              </m:r>
+              <m:r>
+                <w:rPr>
+                  <w:rFonts w:ascii="Cambria Math" w:hAnsi="Cambria Math"/>
+                  <w:lang w:val="fr-FR"/>
+                </w:rPr>
+                <m:t>min</m:t>
               </m:r>
               <m:r>
                 <w:rPr>
@@ -1826,8 +2452,16 @@
             <w:tcW w:w="2254" w:type="dxa"/>
           </w:tcPr>
           <w:p>
+            <w:pPr>
+              <w:rPr>
+                <w:lang w:val="fr-FR"/>
+              </w:rPr>
+            </w:pPr>
             <w:proofErr w:type="spellStart"/>
             <w:r>
+              <w:rPr>
+                <w:lang w:val="fr-FR"/>
+              </w:rPr>
               <w:t>T_l</w:t>
             </w:r>
             <w:proofErr w:type="spellEnd"/>
@@ -1840,8 +2474,14 @@
           <w:p>
             <w:pPr>
               <w:cnfStyle w:val="000000100000" w:firstRow="0" w:lastRow="0" w:firstColumn="0" w:lastColumn="0" w:oddVBand="0" w:evenVBand="0" w:oddHBand="1" w:evenHBand="0" w:firstRowFirstColumn="0" w:firstRowLastColumn="0" w:lastRowFirstColumn="0" w:lastRowLastColumn="0"/>
-            </w:pPr>
-            <w:r>
+              <w:rPr>
+                <w:lang w:val="fr-FR"/>
+              </w:rPr>
+            </w:pPr>
+            <w:r>
+              <w:rPr>
+                <w:lang w:val="fr-FR"/>
+              </w:rPr>
               <w:t>---</w:t>
             </w:r>
           </w:p>
@@ -1855,7 +2495,14 @@
               <w:cnfStyle w:val="000000100000" w:firstRow="0" w:lastRow="0" w:firstColumn="0" w:lastColumn="0" w:oddVBand="0" w:evenVBand="0" w:oddHBand="1" w:evenHBand="0" w:firstRowFirstColumn="0" w:firstRowLastColumn="0" w:lastRowFirstColumn="0" w:lastRowLastColumn="0"/>
             </w:pPr>
             <w:r>
-              <w:t xml:space="preserve">string </w:t>
+              <w:rPr>
+                <w:i/>
+                <w:iCs/>
+              </w:rPr>
+              <w:t>string</w:t>
+            </w:r>
+            <w:r>
+              <w:t xml:space="preserve"> </w:t>
             </w:r>
             <m:oMath>
               <m:sSub>
@@ -1864,6 +2511,7 @@
                     <w:rPr>
                       <w:rFonts w:ascii="Cambria Math" w:hAnsi="Cambria Math"/>
                       <w:i/>
+                      <w:lang w:val="fr-FR"/>
                     </w:rPr>
                   </m:ctrlPr>
                 </m:sSubPr>
@@ -1871,6 +2519,7 @@
                   <m:r>
                     <w:rPr>
                       <w:rFonts w:ascii="Cambria Math" w:hAnsi="Cambria Math"/>
+                      <w:lang w:val="fr-FR"/>
                     </w:rPr>
                     <m:t>F</m:t>
                   </m:r>
@@ -1879,6 +2528,7 @@
                   <m:r>
                     <w:rPr>
                       <w:rFonts w:ascii="Cambria Math" w:hAnsi="Cambria Math"/>
+                      <w:lang w:val="fr-FR"/>
                     </w:rPr>
                     <m:t>l</m:t>
                   </m:r>
@@ -1888,7 +2538,40 @@
                 <w:rPr>
                   <w:rFonts w:ascii="Cambria Math" w:hAnsi="Cambria Math"/>
                 </w:rPr>
-                <m:t>(t, x_min</m:t>
+                <m:t>(</m:t>
+              </m:r>
+              <m:r>
+                <w:rPr>
+                  <w:rFonts w:ascii="Cambria Math" w:hAnsi="Cambria Math"/>
+                  <w:lang w:val="fr-FR"/>
+                </w:rPr>
+                <m:t>t</m:t>
+              </m:r>
+              <m:r>
+                <w:rPr>
+                  <w:rFonts w:ascii="Cambria Math" w:hAnsi="Cambria Math"/>
+                </w:rPr>
+                <m:t xml:space="preserve">, </m:t>
+              </m:r>
+              <m:r>
+                <w:rPr>
+                  <w:rFonts w:ascii="Cambria Math" w:hAnsi="Cambria Math"/>
+                  <w:lang w:val="fr-FR"/>
+                </w:rPr>
+                <m:t>x</m:t>
+              </m:r>
+              <m:r>
+                <w:rPr>
+                  <w:rFonts w:ascii="Cambria Math" w:hAnsi="Cambria Math"/>
+                </w:rPr>
+                <m:t>_</m:t>
+              </m:r>
+              <m:r>
+                <w:rPr>
+                  <w:rFonts w:ascii="Cambria Math" w:hAnsi="Cambria Math"/>
+                  <w:lang w:val="fr-FR"/>
+                </w:rPr>
+                <m:t>min</m:t>
               </m:r>
               <m:r>
                 <w:rPr>
@@ -1926,8 +2609,16 @@
             <w:tcW w:w="2254" w:type="dxa"/>
           </w:tcPr>
           <w:p>
+            <w:pPr>
+              <w:rPr>
+                <w:lang w:val="fr-FR"/>
+              </w:rPr>
+            </w:pPr>
             <w:proofErr w:type="spellStart"/>
             <w:r>
+              <w:rPr>
+                <w:lang w:val="fr-FR"/>
+              </w:rPr>
               <w:t>E_r</w:t>
             </w:r>
             <w:proofErr w:type="spellEnd"/>
@@ -1944,15 +2635,13 @@
                 <w:lang w:val="fr-FR"/>
               </w:rPr>
             </w:pPr>
-            <w:proofErr w:type="spellStart"/>
-            <w:proofErr w:type="gramStart"/>
-            <w:r>
-              <w:rPr>
-                <w:lang w:val="fr-FR"/>
-              </w:rPr>
-              <w:t>energie</w:t>
-            </w:r>
-            <w:proofErr w:type="spellEnd"/>
+            <w:proofErr w:type="gramStart"/>
+            <w:r>
+              <w:rPr>
+                <w:lang w:val="fr-FR"/>
+              </w:rPr>
+              <w:t>énergie</w:t>
+            </w:r>
             <w:proofErr w:type="gramEnd"/>
             <w:r>
               <w:rPr>
@@ -1960,28 +2649,24 @@
               </w:rPr>
               <w:t xml:space="preserve"> </w:t>
             </w:r>
-            <w:proofErr w:type="spellStart"/>
-            <w:r>
-              <w:rPr>
-                <w:lang w:val="fr-FR"/>
-              </w:rPr>
-              <w:t>imposee</w:t>
-            </w:r>
-            <w:proofErr w:type="spellEnd"/>
+            <w:r>
+              <w:rPr>
+                <w:lang w:val="fr-FR"/>
+              </w:rPr>
+              <w:t>imposée</w:t>
+            </w:r>
             <w:r>
               <w:rPr>
                 <w:lang w:val="fr-FR"/>
               </w:rPr>
               <w:t xml:space="preserve"> sur l'</w:t>
             </w:r>
-            <w:proofErr w:type="spellStart"/>
-            <w:r>
-              <w:rPr>
-                <w:lang w:val="fr-FR"/>
-              </w:rPr>
-              <w:t>extremite</w:t>
-            </w:r>
-            <w:proofErr w:type="spellEnd"/>
+            <w:r>
+              <w:rPr>
+                <w:lang w:val="fr-FR"/>
+              </w:rPr>
+              <w:t>extrémité</w:t>
+            </w:r>
             <w:r>
               <w:rPr>
                 <w:lang w:val="fr-FR"/>
@@ -1999,92 +2684,14 @@
               <w:cnfStyle w:val="000000000000" w:firstRow="0" w:lastRow="0" w:firstColumn="0" w:lastColumn="0" w:oddVBand="0" w:evenVBand="0" w:oddHBand="0" w:evenHBand="0" w:firstRowFirstColumn="0" w:firstRowLastColumn="0" w:lastRowFirstColumn="0" w:lastRowLastColumn="0"/>
             </w:pPr>
             <w:r>
-              <w:t xml:space="preserve">string </w:t>
-            </w:r>
-            <m:oMath>
-              <m:sSub>
-                <m:sSubPr>
-                  <m:ctrlPr>
-                    <w:rPr>
-                      <w:rFonts w:ascii="Cambria Math" w:hAnsi="Cambria Math"/>
-                      <w:i/>
-                    </w:rPr>
-                  </m:ctrlPr>
-                </m:sSubPr>
-                <m:e>
-                  <m:r>
-                    <w:rPr>
-                      <w:rFonts w:ascii="Cambria Math" w:hAnsi="Cambria Math"/>
-                    </w:rPr>
-                    <m:t>E</m:t>
-                  </m:r>
-                </m:e>
-                <m:sub>
-                  <m:r>
-                    <w:rPr>
-                      <w:rFonts w:ascii="Cambria Math" w:hAnsi="Cambria Math"/>
-                    </w:rPr>
-                    <m:t>r</m:t>
-                  </m:r>
-                </m:sub>
-              </m:sSub>
-              <m:r>
-                <w:rPr>
-                  <w:rFonts w:ascii="Cambria Math" w:hAnsi="Cambria Math"/>
-                </w:rPr>
-                <m:t>(t, x_</m:t>
-              </m:r>
-              <m:r>
-                <w:rPr>
-                  <w:rFonts w:ascii="Cambria Math" w:hAnsi="Cambria Math"/>
-                </w:rPr>
-                <m:t>max</m:t>
-              </m:r>
-              <m:r>
-                <w:rPr>
-                  <w:rFonts w:ascii="Cambria Math" w:eastAsiaTheme="minorEastAsia" w:hAnsi="Cambria Math"/>
-                </w:rPr>
-                <m:t>)</m:t>
-              </m:r>
-            </m:oMath>
-          </w:p>
-        </w:tc>
-        <w:tc>
-          <w:tcPr>
-            <w:tcW w:w="2254" w:type="dxa"/>
-          </w:tcPr>
-          <w:p>
-            <w:pPr>
-              <w:cnfStyle w:val="000000000000" w:firstRow="0" w:lastRow="0" w:firstColumn="0" w:lastColumn="0" w:oddVBand="0" w:evenVBand="0" w:oddHBand="0" w:evenHBand="0" w:firstRowFirstColumn="0" w:firstRowLastColumn="0" w:lastRowFirstColumn="0" w:lastRowLastColumn="0"/>
-              <w:rPr>
-                <w:lang w:val="fr-FR"/>
-              </w:rPr>
-            </w:pPr>
-            <w:r>
-              <w:rPr>
-                <w:lang w:val="fr-FR"/>
-              </w:rPr>
-              <w:t xml:space="preserve">Ecrire </w:t>
-            </w:r>
-            <w:r>
-              <w:rPr>
-                <w:lang w:val="fr-FR"/>
-              </w:rPr>
-              <w:t>"</w:t>
-            </w:r>
-            <w:proofErr w:type="spellStart"/>
-            <w:r>
-              <w:rPr>
-                <w:lang w:val="fr-FR"/>
-              </w:rPr>
-              <w:t>neumann</w:t>
-            </w:r>
-            <w:proofErr w:type="spellEnd"/>
-            <w:r>
-              <w:rPr>
-                <w:lang w:val="fr-FR"/>
-              </w:rPr>
-              <w:t xml:space="preserve">" pour </w:t>
+              <w:rPr>
+                <w:i/>
+                <w:iCs/>
+              </w:rPr>
+              <w:t>string</w:t>
+            </w:r>
+            <w:r>
+              <w:t xml:space="preserve"> </w:t>
             </w:r>
             <m:oMath>
               <m:sSub>
@@ -2119,68 +2726,81 @@
               <m:r>
                 <w:rPr>
                   <w:rFonts w:ascii="Cambria Math" w:hAnsi="Cambria Math"/>
+                </w:rPr>
+                <m:t>(</m:t>
+              </m:r>
+              <m:r>
+                <w:rPr>
+                  <w:rFonts w:ascii="Cambria Math" w:hAnsi="Cambria Math"/>
                   <w:lang w:val="fr-FR"/>
                 </w:rPr>
-                <m:t>=E[</m:t>
+                <m:t>t</m:t>
+              </m:r>
+              <m:r>
+                <w:rPr>
+                  <w:rFonts w:ascii="Cambria Math" w:hAnsi="Cambria Math"/>
+                </w:rPr>
+                <m:t xml:space="preserve">, </m:t>
               </m:r>
               <m:r>
                 <w:rPr>
                   <w:rFonts w:ascii="Cambria Math" w:hAnsi="Cambria Math"/>
                   <w:lang w:val="fr-FR"/>
                 </w:rPr>
-                <m:t>N</m:t>
+                <m:t>x</m:t>
+              </m:r>
+              <m:r>
+                <w:rPr>
+                  <w:rFonts w:ascii="Cambria Math" w:hAnsi="Cambria Math"/>
+                </w:rPr>
+                <m:t>_</m:t>
               </m:r>
               <m:r>
                 <w:rPr>
                   <w:rFonts w:ascii="Cambria Math" w:hAnsi="Cambria Math"/>
                   <w:lang w:val="fr-FR"/>
                 </w:rPr>
-                <m:t>]</m:t>
+                <m:t>max</m:t>
+              </m:r>
+              <m:r>
+                <w:rPr>
+                  <w:rFonts w:ascii="Cambria Math" w:eastAsiaTheme="minorEastAsia" w:hAnsi="Cambria Math"/>
+                </w:rPr>
+                <m:t>)</m:t>
               </m:r>
             </m:oMath>
           </w:p>
         </w:tc>
-      </w:tr>
-      <w:tr>
-        <w:trPr>
-          <w:cnfStyle w:val="000000100000" w:firstRow="0" w:lastRow="0" w:firstColumn="0" w:lastColumn="0" w:oddVBand="0" w:evenVBand="0" w:oddHBand="1" w:evenHBand="0" w:firstRowFirstColumn="0" w:firstRowLastColumn="0" w:lastRowFirstColumn="0" w:lastRowLastColumn="0"/>
-        </w:trPr>
-        <w:tc>
-          <w:tcPr>
-            <w:cnfStyle w:val="001000000000" w:firstRow="0" w:lastRow="0" w:firstColumn="1" w:lastColumn="0" w:oddVBand="0" w:evenVBand="0" w:oddHBand="0" w:evenHBand="0" w:firstRowFirstColumn="0" w:firstRowLastColumn="0" w:lastRowFirstColumn="0" w:lastRowLastColumn="0"/>
-            <w:tcW w:w="2254" w:type="dxa"/>
-          </w:tcPr>
-          <w:p>
+        <w:tc>
+          <w:tcPr>
+            <w:tcW w:w="2254" w:type="dxa"/>
+          </w:tcPr>
+          <w:p>
+            <w:pPr>
+              <w:cnfStyle w:val="000000000000" w:firstRow="0" w:lastRow="0" w:firstColumn="0" w:lastColumn="0" w:oddVBand="0" w:evenVBand="0" w:oddHBand="0" w:evenHBand="0" w:firstRowFirstColumn="0" w:firstRowLastColumn="0" w:lastRowFirstColumn="0" w:lastRowLastColumn="0"/>
+              <w:rPr>
+                <w:lang w:val="fr-FR"/>
+              </w:rPr>
+            </w:pPr>
+            <w:r>
+              <w:rPr>
+                <w:lang w:val="fr-FR"/>
+              </w:rPr>
+              <w:t>Ecrire "</w:t>
+            </w:r>
             <w:proofErr w:type="spellStart"/>
             <w:r>
-              <w:t>F_r</w:t>
+              <w:rPr>
+                <w:lang w:val="fr-FR"/>
+              </w:rPr>
+              <w:t>neumann</w:t>
             </w:r>
             <w:proofErr w:type="spellEnd"/>
-          </w:p>
-        </w:tc>
-        <w:tc>
-          <w:tcPr>
-            <w:tcW w:w="2254" w:type="dxa"/>
-          </w:tcPr>
-          <w:p>
-            <w:pPr>
-              <w:cnfStyle w:val="000000100000" w:firstRow="0" w:lastRow="0" w:firstColumn="0" w:lastColumn="0" w:oddVBand="0" w:evenVBand="0" w:oddHBand="1" w:evenHBand="0" w:firstRowFirstColumn="0" w:firstRowLastColumn="0" w:lastRowFirstColumn="0" w:lastRowLastColumn="0"/>
-            </w:pPr>
-            <w:r>
-              <w:t>--</w:t>
-            </w:r>
-          </w:p>
-        </w:tc>
-        <w:tc>
-          <w:tcPr>
-            <w:tcW w:w="2254" w:type="dxa"/>
-          </w:tcPr>
-          <w:p>
-            <w:pPr>
-              <w:cnfStyle w:val="000000100000" w:firstRow="0" w:lastRow="0" w:firstColumn="0" w:lastColumn="0" w:oddVBand="0" w:evenVBand="0" w:oddHBand="1" w:evenHBand="0" w:firstRowFirstColumn="0" w:firstRowLastColumn="0" w:lastRowFirstColumn="0" w:lastRowLastColumn="0"/>
-            </w:pPr>
-            <w:r>
-              <w:t xml:space="preserve">string </w:t>
+            <w:r>
+              <w:rPr>
+                <w:lang w:val="fr-FR"/>
+              </w:rPr>
+              <w:t xml:space="preserve">" pour </w:t>
             </w:r>
             <m:oMath>
               <m:sSub>
@@ -2189,6 +2809,7 @@
                     <w:rPr>
                       <w:rFonts w:ascii="Cambria Math" w:hAnsi="Cambria Math"/>
                       <w:i/>
+                      <w:lang w:val="fr-FR"/>
                     </w:rPr>
                   </m:ctrlPr>
                 </m:sSubPr>
@@ -2196,6 +2817,110 @@
                   <m:r>
                     <w:rPr>
                       <w:rFonts w:ascii="Cambria Math" w:hAnsi="Cambria Math"/>
+                      <w:lang w:val="fr-FR"/>
+                    </w:rPr>
+                    <m:t>E</m:t>
+                  </m:r>
+                </m:e>
+                <m:sub>
+                  <m:r>
+                    <w:rPr>
+                      <w:rFonts w:ascii="Cambria Math" w:hAnsi="Cambria Math"/>
+                      <w:lang w:val="fr-FR"/>
+                    </w:rPr>
+                    <m:t>r</m:t>
+                  </m:r>
+                </m:sub>
+              </m:sSub>
+              <m:r>
+                <w:rPr>
+                  <w:rFonts w:ascii="Cambria Math" w:hAnsi="Cambria Math"/>
+                  <w:lang w:val="fr-FR"/>
+                </w:rPr>
+                <m:t>=E[N]</m:t>
+              </m:r>
+            </m:oMath>
+          </w:p>
+        </w:tc>
+      </w:tr>
+      <w:tr>
+        <w:trPr>
+          <w:cnfStyle w:val="000000100000" w:firstRow="0" w:lastRow="0" w:firstColumn="0" w:lastColumn="0" w:oddVBand="0" w:evenVBand="0" w:oddHBand="1" w:evenHBand="0" w:firstRowFirstColumn="0" w:firstRowLastColumn="0" w:lastRowFirstColumn="0" w:lastRowLastColumn="0"/>
+        </w:trPr>
+        <w:tc>
+          <w:tcPr>
+            <w:cnfStyle w:val="001000000000" w:firstRow="0" w:lastRow="0" w:firstColumn="1" w:lastColumn="0" w:oddVBand="0" w:evenVBand="0" w:oddHBand="0" w:evenHBand="0" w:firstRowFirstColumn="0" w:firstRowLastColumn="0" w:lastRowFirstColumn="0" w:lastRowLastColumn="0"/>
+            <w:tcW w:w="2254" w:type="dxa"/>
+          </w:tcPr>
+          <w:p>
+            <w:pPr>
+              <w:rPr>
+                <w:lang w:val="fr-FR"/>
+              </w:rPr>
+            </w:pPr>
+            <w:proofErr w:type="spellStart"/>
+            <w:r>
+              <w:rPr>
+                <w:lang w:val="fr-FR"/>
+              </w:rPr>
+              <w:t>F_r</w:t>
+            </w:r>
+            <w:proofErr w:type="spellEnd"/>
+          </w:p>
+        </w:tc>
+        <w:tc>
+          <w:tcPr>
+            <w:tcW w:w="2254" w:type="dxa"/>
+          </w:tcPr>
+          <w:p>
+            <w:pPr>
+              <w:cnfStyle w:val="000000100000" w:firstRow="0" w:lastRow="0" w:firstColumn="0" w:lastColumn="0" w:oddVBand="0" w:evenVBand="0" w:oddHBand="1" w:evenHBand="0" w:firstRowFirstColumn="0" w:firstRowLastColumn="0" w:lastRowFirstColumn="0" w:lastRowLastColumn="0"/>
+              <w:rPr>
+                <w:lang w:val="fr-FR"/>
+              </w:rPr>
+            </w:pPr>
+            <w:r>
+              <w:rPr>
+                <w:lang w:val="fr-FR"/>
+              </w:rPr>
+              <w:t>--</w:t>
+            </w:r>
+          </w:p>
+        </w:tc>
+        <w:tc>
+          <w:tcPr>
+            <w:tcW w:w="2254" w:type="dxa"/>
+          </w:tcPr>
+          <w:p>
+            <w:pPr>
+              <w:cnfStyle w:val="000000100000" w:firstRow="0" w:lastRow="0" w:firstColumn="0" w:lastColumn="0" w:oddVBand="0" w:evenVBand="0" w:oddHBand="1" w:evenHBand="0" w:firstRowFirstColumn="0" w:firstRowLastColumn="0" w:lastRowFirstColumn="0" w:lastRowLastColumn="0"/>
+            </w:pPr>
+            <w:r>
+              <w:rPr>
+                <w:i/>
+                <w:iCs/>
+              </w:rPr>
+              <w:t>string</w:t>
+            </w:r>
+            <w:r>
+              <w:t xml:space="preserve"> </w:t>
+            </w:r>
+            <m:oMath>
+              <m:sSub>
+                <m:sSubPr>
+                  <m:ctrlPr>
+                    <w:rPr>
+                      <w:rFonts w:ascii="Cambria Math" w:hAnsi="Cambria Math"/>
+                      <w:i/>
+                      <w:lang w:val="fr-FR"/>
+                    </w:rPr>
+                  </m:ctrlPr>
+                </m:sSubPr>
+                <m:e>
+                  <m:r>
+                    <w:rPr>
+                      <w:rFonts w:ascii="Cambria Math" w:hAnsi="Cambria Math"/>
+                      <w:lang w:val="fr-FR"/>
                     </w:rPr>
                     <m:t>F</m:t>
                   </m:r>
@@ -2204,6 +2929,7 @@
                   <m:r>
                     <w:rPr>
                       <w:rFonts w:ascii="Cambria Math" w:hAnsi="Cambria Math"/>
+                      <w:lang w:val="fr-FR"/>
                     </w:rPr>
                     <m:t>r</m:t>
                   </m:r>
@@ -2213,11 +2939,38 @@
                 <w:rPr>
                   <w:rFonts w:ascii="Cambria Math" w:hAnsi="Cambria Math"/>
                 </w:rPr>
-                <m:t>(t, x_</m:t>
-              </m:r>
-              <m:r>
-                <w:rPr>
-                  <w:rFonts w:ascii="Cambria Math" w:hAnsi="Cambria Math"/>
+                <m:t>(</m:t>
+              </m:r>
+              <m:r>
+                <w:rPr>
+                  <w:rFonts w:ascii="Cambria Math" w:hAnsi="Cambria Math"/>
+                  <w:lang w:val="fr-FR"/>
+                </w:rPr>
+                <m:t>t</m:t>
+              </m:r>
+              <m:r>
+                <w:rPr>
+                  <w:rFonts w:ascii="Cambria Math" w:hAnsi="Cambria Math"/>
+                </w:rPr>
+                <m:t xml:space="preserve">, </m:t>
+              </m:r>
+              <m:r>
+                <w:rPr>
+                  <w:rFonts w:ascii="Cambria Math" w:hAnsi="Cambria Math"/>
+                  <w:lang w:val="fr-FR"/>
+                </w:rPr>
+                <m:t>x</m:t>
+              </m:r>
+              <m:r>
+                <w:rPr>
+                  <w:rFonts w:ascii="Cambria Math" w:hAnsi="Cambria Math"/>
+                </w:rPr>
+                <m:t>_</m:t>
+              </m:r>
+              <m:r>
+                <w:rPr>
+                  <w:rFonts w:ascii="Cambria Math" w:hAnsi="Cambria Math"/>
+                  <w:lang w:val="fr-FR"/>
                 </w:rPr>
                 <m:t>max</m:t>
               </m:r>
@@ -2237,8 +2990,14 @@
           <w:p>
             <w:pPr>
               <w:cnfStyle w:val="000000100000" w:firstRow="0" w:lastRow="0" w:firstColumn="0" w:lastColumn="0" w:oddVBand="0" w:evenVBand="0" w:oddHBand="1" w:evenHBand="0" w:firstRowFirstColumn="0" w:firstRowLastColumn="0" w:lastRowFirstColumn="0" w:lastRowLastColumn="0"/>
-            </w:pPr>
-            <w:r>
+              <w:rPr>
+                <w:lang w:val="fr-FR"/>
+              </w:rPr>
+            </w:pPr>
+            <w:r>
+              <w:rPr>
+                <w:lang w:val="fr-FR"/>
+              </w:rPr>
               <w:t>---</w:t>
             </w:r>
           </w:p>
@@ -2251,8 +3010,16 @@
             <w:tcW w:w="2254" w:type="dxa"/>
           </w:tcPr>
           <w:p>
+            <w:pPr>
+              <w:rPr>
+                <w:lang w:val="fr-FR"/>
+              </w:rPr>
+            </w:pPr>
             <w:proofErr w:type="spellStart"/>
             <w:r>
+              <w:rPr>
+                <w:lang w:val="fr-FR"/>
+              </w:rPr>
               <w:t>T_r</w:t>
             </w:r>
             <w:proofErr w:type="spellEnd"/>
@@ -2265,8 +3032,14 @@
           <w:p>
             <w:pPr>
               <w:cnfStyle w:val="000000000000" w:firstRow="0" w:lastRow="0" w:firstColumn="0" w:lastColumn="0" w:oddVBand="0" w:evenVBand="0" w:oddHBand="0" w:evenHBand="0" w:firstRowFirstColumn="0" w:firstRowLastColumn="0" w:lastRowFirstColumn="0" w:lastRowLastColumn="0"/>
-            </w:pPr>
-            <w:r>
+              <w:rPr>
+                <w:lang w:val="fr-FR"/>
+              </w:rPr>
+            </w:pPr>
+            <w:r>
+              <w:rPr>
+                <w:lang w:val="fr-FR"/>
+              </w:rPr>
               <w:t>---</w:t>
             </w:r>
           </w:p>
@@ -2280,7 +3053,14 @@
               <w:cnfStyle w:val="000000000000" w:firstRow="0" w:lastRow="0" w:firstColumn="0" w:lastColumn="0" w:oddVBand="0" w:evenVBand="0" w:oddHBand="0" w:evenHBand="0" w:firstRowFirstColumn="0" w:firstRowLastColumn="0" w:lastRowFirstColumn="0" w:lastRowLastColumn="0"/>
             </w:pPr>
             <w:r>
-              <w:t xml:space="preserve">string </w:t>
+              <w:rPr>
+                <w:i/>
+                <w:iCs/>
+              </w:rPr>
+              <w:t>string</w:t>
+            </w:r>
+            <w:r>
+              <w:t xml:space="preserve"> </w:t>
             </w:r>
             <m:oMath>
               <m:sSub>
@@ -2289,6 +3069,7 @@
                     <w:rPr>
                       <w:rFonts w:ascii="Cambria Math" w:hAnsi="Cambria Math"/>
                       <w:i/>
+                      <w:lang w:val="fr-FR"/>
                     </w:rPr>
                   </m:ctrlPr>
                 </m:sSubPr>
@@ -2296,6 +3077,7 @@
                   <m:r>
                     <w:rPr>
                       <w:rFonts w:ascii="Cambria Math" w:hAnsi="Cambria Math"/>
+                      <w:lang w:val="fr-FR"/>
                     </w:rPr>
                     <m:t>F</m:t>
                   </m:r>
@@ -2304,6 +3086,7 @@
                   <m:r>
                     <w:rPr>
                       <w:rFonts w:ascii="Cambria Math" w:hAnsi="Cambria Math"/>
+                      <w:lang w:val="fr-FR"/>
                     </w:rPr>
                     <m:t>r</m:t>
                   </m:r>
@@ -2313,11 +3096,38 @@
                 <w:rPr>
                   <w:rFonts w:ascii="Cambria Math" w:hAnsi="Cambria Math"/>
                 </w:rPr>
-                <m:t>(t, x_</m:t>
-              </m:r>
-              <m:r>
-                <w:rPr>
-                  <w:rFonts w:ascii="Cambria Math" w:hAnsi="Cambria Math"/>
+                <m:t>(</m:t>
+              </m:r>
+              <m:r>
+                <w:rPr>
+                  <w:rFonts w:ascii="Cambria Math" w:hAnsi="Cambria Math"/>
+                  <w:lang w:val="fr-FR"/>
+                </w:rPr>
+                <m:t>t</m:t>
+              </m:r>
+              <m:r>
+                <w:rPr>
+                  <w:rFonts w:ascii="Cambria Math" w:hAnsi="Cambria Math"/>
+                </w:rPr>
+                <m:t xml:space="preserve">, </m:t>
+              </m:r>
+              <m:r>
+                <w:rPr>
+                  <w:rFonts w:ascii="Cambria Math" w:hAnsi="Cambria Math"/>
+                  <w:lang w:val="fr-FR"/>
+                </w:rPr>
+                <m:t>x</m:t>
+              </m:r>
+              <m:r>
+                <w:rPr>
+                  <w:rFonts w:ascii="Cambria Math" w:hAnsi="Cambria Math"/>
+                </w:rPr>
+                <m:t>_</m:t>
+              </m:r>
+              <m:r>
+                <w:rPr>
+                  <w:rFonts w:ascii="Cambria Math" w:hAnsi="Cambria Math"/>
+                  <w:lang w:val="fr-FR"/>
                 </w:rPr>
                 <m:t>max</m:t>
               </m:r>
@@ -2337,8 +3147,14 @@
           <w:p>
             <w:pPr>
               <w:cnfStyle w:val="000000000000" w:firstRow="0" w:lastRow="0" w:firstColumn="0" w:lastColumn="0" w:oddVBand="0" w:evenVBand="0" w:oddHBand="0" w:evenHBand="0" w:firstRowFirstColumn="0" w:firstRowLastColumn="0" w:lastRowFirstColumn="0" w:lastRowLastColumn="0"/>
-            </w:pPr>
-            <w:r>
+              <w:rPr>
+                <w:lang w:val="fr-FR"/>
+              </w:rPr>
+            </w:pPr>
+            <w:r>
+              <w:rPr>
+                <w:lang w:val="fr-FR"/>
+              </w:rPr>
               <w:t>---</w:t>
             </w:r>
           </w:p>
@@ -2354,8 +3170,16 @@
             <w:tcW w:w="2254" w:type="dxa"/>
           </w:tcPr>
           <w:p>
+            <w:pPr>
+              <w:rPr>
+                <w:lang w:val="fr-FR"/>
+              </w:rPr>
+            </w:pPr>
             <w:proofErr w:type="spellStart"/>
             <w:r>
+              <w:rPr>
+                <w:lang w:val="fr-FR"/>
+              </w:rPr>
               <w:t>E_exact</w:t>
             </w:r>
             <w:proofErr w:type="spellEnd"/>
@@ -2368,15 +3192,24 @@
           <w:p>
             <w:pPr>
               <w:cnfStyle w:val="000000100000" w:firstRow="0" w:lastRow="0" w:firstColumn="0" w:lastColumn="0" w:oddVBand="0" w:evenVBand="0" w:oddHBand="1" w:evenHBand="0" w:firstRowFirstColumn="0" w:firstRowLastColumn="0" w:lastRowFirstColumn="0" w:lastRowLastColumn="0"/>
-            </w:pPr>
-            <w:r>
-              <w:t xml:space="preserve">solution </w:t>
-            </w:r>
-            <w:proofErr w:type="spellStart"/>
-            <w:r>
-              <w:t>exacte</w:t>
-            </w:r>
-            <w:proofErr w:type="spellEnd"/>
+              <w:rPr>
+                <w:lang w:val="fr-FR"/>
+              </w:rPr>
+            </w:pPr>
+            <w:proofErr w:type="gramStart"/>
+            <w:r>
+              <w:rPr>
+                <w:lang w:val="fr-FR"/>
+              </w:rPr>
+              <w:t>solution</w:t>
+            </w:r>
+            <w:proofErr w:type="gramEnd"/>
+            <w:r>
+              <w:rPr>
+                <w:lang w:val="fr-FR"/>
+              </w:rPr>
+              <w:t xml:space="preserve"> exacte</w:t>
+            </w:r>
           </w:p>
         </w:tc>
         <w:tc>
@@ -2386,26 +3219,38 @@
           <w:p>
             <w:pPr>
               <w:cnfStyle w:val="000000100000" w:firstRow="0" w:lastRow="0" w:firstColumn="0" w:lastColumn="0" w:oddVBand="0" w:evenVBand="0" w:oddHBand="1" w:evenHBand="0" w:firstRowFirstColumn="0" w:firstRowLastColumn="0" w:lastRowFirstColumn="0" w:lastRowLastColumn="0"/>
-            </w:pPr>
-            <w:r>
-              <w:t xml:space="preserve">string </w:t>
+              <w:rPr>
+                <w:lang w:val="fr-FR"/>
+              </w:rPr>
+            </w:pPr>
+            <w:proofErr w:type="gramStart"/>
+            <w:r>
+              <w:rPr>
+                <w:i/>
+                <w:iCs/>
+                <w:lang w:val="fr-FR"/>
+              </w:rPr>
+              <w:t>string</w:t>
+            </w:r>
+            <w:proofErr w:type="gramEnd"/>
+            <w:r>
+              <w:rPr>
+                <w:lang w:val="fr-FR"/>
+              </w:rPr>
+              <w:t xml:space="preserve"> </w:t>
             </w:r>
             <m:oMath>
               <m:r>
                 <w:rPr>
                   <w:rFonts w:ascii="Cambria Math" w:hAnsi="Cambria Math"/>
-                </w:rPr>
-                <m:t>E</m:t>
-              </m:r>
-              <m:r>
-                <w:rPr>
-                  <w:rFonts w:ascii="Cambria Math" w:hAnsi="Cambria Math"/>
-                </w:rPr>
-                <m:t>(t, x</m:t>
+                  <w:lang w:val="fr-FR"/>
+                </w:rPr>
+                <m:t>E(t, x</m:t>
               </m:r>
               <m:r>
                 <w:rPr>
                   <w:rFonts w:ascii="Cambria Math" w:eastAsiaTheme="minorEastAsia" w:hAnsi="Cambria Math"/>
+                  <w:lang w:val="fr-FR"/>
                 </w:rPr>
                 <m:t>)</m:t>
               </m:r>
@@ -2419,6 +3264,9 @@
           <w:p>
             <w:pPr>
               <w:cnfStyle w:val="000000100000" w:firstRow="0" w:lastRow="0" w:firstColumn="0" w:lastColumn="0" w:oddVBand="0" w:evenVBand="0" w:oddHBand="1" w:evenHBand="0" w:firstRowFirstColumn="0" w:firstRowLastColumn="0" w:lastRowFirstColumn="0" w:lastRowLastColumn="0"/>
+              <w:rPr>
+                <w:lang w:val="fr-FR"/>
+              </w:rPr>
             </w:pPr>
           </w:p>
         </w:tc>
@@ -2430,8 +3278,16 @@
             <w:tcW w:w="2254" w:type="dxa"/>
           </w:tcPr>
           <w:p>
+            <w:pPr>
+              <w:rPr>
+                <w:lang w:val="fr-FR"/>
+              </w:rPr>
+            </w:pPr>
             <w:proofErr w:type="spellStart"/>
             <w:r>
+              <w:rPr>
+                <w:lang w:val="fr-FR"/>
+              </w:rPr>
               <w:t>F_exact</w:t>
             </w:r>
             <w:proofErr w:type="spellEnd"/>
@@ -2444,6 +3300,9 @@
           <w:p>
             <w:pPr>
               <w:cnfStyle w:val="000000000000" w:firstRow="0" w:lastRow="0" w:firstColumn="0" w:lastColumn="0" w:oddVBand="0" w:evenVBand="0" w:oddHBand="0" w:evenHBand="0" w:firstRowFirstColumn="0" w:firstRowLastColumn="0" w:lastRowFirstColumn="0" w:lastRowLastColumn="0"/>
+              <w:rPr>
+                <w:lang w:val="fr-FR"/>
+              </w:rPr>
             </w:pPr>
           </w:p>
         </w:tc>
@@ -2454,26 +3313,38 @@
           <w:p>
             <w:pPr>
               <w:cnfStyle w:val="000000000000" w:firstRow="0" w:lastRow="0" w:firstColumn="0" w:lastColumn="0" w:oddVBand="0" w:evenVBand="0" w:oddHBand="0" w:evenHBand="0" w:firstRowFirstColumn="0" w:firstRowLastColumn="0" w:lastRowFirstColumn="0" w:lastRowLastColumn="0"/>
-            </w:pPr>
-            <w:r>
-              <w:t xml:space="preserve">string </w:t>
+              <w:rPr>
+                <w:lang w:val="fr-FR"/>
+              </w:rPr>
+            </w:pPr>
+            <w:proofErr w:type="gramStart"/>
+            <w:r>
+              <w:rPr>
+                <w:i/>
+                <w:iCs/>
+                <w:lang w:val="fr-FR"/>
+              </w:rPr>
+              <w:t>string</w:t>
+            </w:r>
+            <w:proofErr w:type="gramEnd"/>
+            <w:r>
+              <w:rPr>
+                <w:lang w:val="fr-FR"/>
+              </w:rPr>
+              <w:t xml:space="preserve"> </w:t>
             </w:r>
             <m:oMath>
               <m:r>
                 <w:rPr>
                   <w:rFonts w:ascii="Cambria Math" w:hAnsi="Cambria Math"/>
-                </w:rPr>
-                <m:t>F</m:t>
-              </m:r>
-              <m:r>
-                <w:rPr>
-                  <w:rFonts w:ascii="Cambria Math" w:hAnsi="Cambria Math"/>
-                </w:rPr>
-                <m:t>(t, x</m:t>
+                  <w:lang w:val="fr-FR"/>
+                </w:rPr>
+                <m:t>F(t, x</m:t>
               </m:r>
               <m:r>
                 <w:rPr>
                   <w:rFonts w:ascii="Cambria Math" w:eastAsiaTheme="minorEastAsia" w:hAnsi="Cambria Math"/>
+                  <w:lang w:val="fr-FR"/>
                 </w:rPr>
                 <m:t>)</m:t>
               </m:r>
@@ -2487,6 +3358,9 @@
           <w:p>
             <w:pPr>
               <w:cnfStyle w:val="000000000000" w:firstRow="0" w:lastRow="0" w:firstColumn="0" w:lastColumn="0" w:oddVBand="0" w:evenVBand="0" w:oddHBand="0" w:evenHBand="0" w:firstRowFirstColumn="0" w:firstRowLastColumn="0" w:lastRowFirstColumn="0" w:lastRowLastColumn="0"/>
+              <w:rPr>
+                <w:lang w:val="fr-FR"/>
+              </w:rPr>
             </w:pPr>
           </w:p>
         </w:tc>
@@ -2501,8 +3375,16 @@
             <w:tcW w:w="2254" w:type="dxa"/>
           </w:tcPr>
           <w:p>
+            <w:pPr>
+              <w:rPr>
+                <w:lang w:val="fr-FR"/>
+              </w:rPr>
+            </w:pPr>
             <w:proofErr w:type="spellStart"/>
             <w:r>
+              <w:rPr>
+                <w:lang w:val="fr-FR"/>
+              </w:rPr>
               <w:t>T_exact</w:t>
             </w:r>
             <w:proofErr w:type="spellEnd"/>
@@ -2515,6 +3397,9 @@
           <w:p>
             <w:pPr>
               <w:cnfStyle w:val="000000100000" w:firstRow="0" w:lastRow="0" w:firstColumn="0" w:lastColumn="0" w:oddVBand="0" w:evenVBand="0" w:oddHBand="1" w:evenHBand="0" w:firstRowFirstColumn="0" w:firstRowLastColumn="0" w:lastRowFirstColumn="0" w:lastRowLastColumn="0"/>
+              <w:rPr>
+                <w:lang w:val="fr-FR"/>
+              </w:rPr>
             </w:pPr>
           </w:p>
         </w:tc>
@@ -2525,26 +3410,38 @@
           <w:p>
             <w:pPr>
               <w:cnfStyle w:val="000000100000" w:firstRow="0" w:lastRow="0" w:firstColumn="0" w:lastColumn="0" w:oddVBand="0" w:evenVBand="0" w:oddHBand="1" w:evenHBand="0" w:firstRowFirstColumn="0" w:firstRowLastColumn="0" w:lastRowFirstColumn="0" w:lastRowLastColumn="0"/>
-            </w:pPr>
-            <w:r>
-              <w:t xml:space="preserve">string </w:t>
+              <w:rPr>
+                <w:lang w:val="fr-FR"/>
+              </w:rPr>
+            </w:pPr>
+            <w:proofErr w:type="gramStart"/>
+            <w:r>
+              <w:rPr>
+                <w:i/>
+                <w:iCs/>
+                <w:lang w:val="fr-FR"/>
+              </w:rPr>
+              <w:t>string</w:t>
+            </w:r>
+            <w:proofErr w:type="gramEnd"/>
+            <w:r>
+              <w:rPr>
+                <w:lang w:val="fr-FR"/>
+              </w:rPr>
+              <w:t xml:space="preserve"> </w:t>
             </w:r>
             <m:oMath>
               <m:r>
                 <w:rPr>
                   <w:rFonts w:ascii="Cambria Math" w:hAnsi="Cambria Math"/>
-                </w:rPr>
-                <m:t>T</m:t>
-              </m:r>
-              <m:r>
-                <w:rPr>
-                  <w:rFonts w:ascii="Cambria Math" w:hAnsi="Cambria Math"/>
-                </w:rPr>
-                <m:t>(t, x</m:t>
+                  <w:lang w:val="fr-FR"/>
+                </w:rPr>
+                <m:t>T(t, x</m:t>
               </m:r>
               <m:r>
                 <w:rPr>
                   <w:rFonts w:ascii="Cambria Math" w:eastAsiaTheme="minorEastAsia" w:hAnsi="Cambria Math"/>
+                  <w:lang w:val="fr-FR"/>
                 </w:rPr>
                 <m:t>)</m:t>
               </m:r>
@@ -2558,6 +3455,9 @@
           <w:p>
             <w:pPr>
               <w:cnfStyle w:val="000000100000" w:firstRow="0" w:lastRow="0" w:firstColumn="0" w:lastColumn="0" w:oddVBand="0" w:evenVBand="0" w:oddHBand="1" w:evenHBand="0" w:firstRowFirstColumn="0" w:firstRowLastColumn="0" w:lastRowFirstColumn="0" w:lastRowLastColumn="0"/>
+              <w:rPr>
+                <w:lang w:val="fr-FR"/>
+              </w:rPr>
             </w:pPr>
           </w:p>
         </w:tc>
@@ -2569,9 +3469,25 @@
             <w:tcW w:w="2254" w:type="dxa"/>
           </w:tcPr>
           <w:p>
+            <w:pPr>
+              <w:rPr>
+                <w:lang w:val="fr-FR"/>
+              </w:rPr>
+            </w:pPr>
             <w:proofErr w:type="spellStart"/>
-            <w:r>
-              <w:t>export_spatial</w:t>
+            <w:proofErr w:type="gramStart"/>
+            <w:r>
+              <w:rPr>
+                <w:lang w:val="fr-FR"/>
+              </w:rPr>
+              <w:t>export</w:t>
+            </w:r>
+            <w:proofErr w:type="gramEnd"/>
+            <w:r>
+              <w:rPr>
+                <w:lang w:val="fr-FR"/>
+              </w:rPr>
+              <w:t>_spatial</w:t>
             </w:r>
             <w:proofErr w:type="spellEnd"/>
           </w:p>
@@ -2599,21 +3515,19 @@
               <w:rPr>
                 <w:lang w:val="fr-FR"/>
               </w:rPr>
-              <w:t xml:space="preserve"> dans lequel on ajoute tous les </w:t>
-            </w:r>
-            <w:proofErr w:type="spellStart"/>
-            <w:r>
-              <w:rPr>
-                <w:lang w:val="fr-FR"/>
-              </w:rPr>
-              <w:t>resultats</w:t>
-            </w:r>
-            <w:proofErr w:type="spellEnd"/>
-            <w:r>
-              <w:rPr>
-                <w:lang w:val="fr-FR"/>
-              </w:rPr>
-              <w:t xml:space="preserve"> spatiales</w:t>
+              <w:t xml:space="preserve"> dans lequel on ajoute </w:t>
+            </w:r>
+            <w:r>
+              <w:rPr>
+                <w:lang w:val="fr-FR"/>
+              </w:rPr>
+              <w:t xml:space="preserve">toutes les données </w:t>
+            </w:r>
+            <w:r>
+              <w:rPr>
+                <w:lang w:val="fr-FR"/>
+              </w:rPr>
+              <w:t>spatiales</w:t>
             </w:r>
           </w:p>
         </w:tc>
@@ -2625,12 +3539,16 @@
             <w:pPr>
               <w:cnfStyle w:val="000000000000" w:firstRow="0" w:lastRow="0" w:firstColumn="0" w:lastColumn="0" w:oddVBand="0" w:evenVBand="0" w:oddHBand="0" w:evenHBand="0" w:firstRowFirstColumn="0" w:firstRowLastColumn="0" w:lastRowFirstColumn="0" w:lastRowLastColumn="0"/>
               <w:rPr>
-                <w:lang w:val="fr-FR"/>
-              </w:rPr>
-            </w:pPr>
-            <w:proofErr w:type="gramStart"/>
-            <w:r>
-              <w:rPr>
+                <w:i/>
+                <w:iCs/>
+                <w:lang w:val="fr-FR"/>
+              </w:rPr>
+            </w:pPr>
+            <w:proofErr w:type="gramStart"/>
+            <w:r>
+              <w:rPr>
+                <w:i/>
+                <w:iCs/>
                 <w:lang w:val="fr-FR"/>
               </w:rPr>
               <w:t>string</w:t>
@@ -2662,9 +3580,25 @@
             <w:tcW w:w="2254" w:type="dxa"/>
           </w:tcPr>
           <w:p>
+            <w:pPr>
+              <w:rPr>
+                <w:lang w:val="fr-FR"/>
+              </w:rPr>
+            </w:pPr>
             <w:proofErr w:type="spellStart"/>
-            <w:r>
-              <w:t>export_temporal</w:t>
+            <w:proofErr w:type="gramStart"/>
+            <w:r>
+              <w:rPr>
+                <w:lang w:val="fr-FR"/>
+              </w:rPr>
+              <w:t>export</w:t>
+            </w:r>
+            <w:proofErr w:type="gramEnd"/>
+            <w:r>
+              <w:rPr>
+                <w:lang w:val="fr-FR"/>
+              </w:rPr>
+              <w:t>_temporal</w:t>
             </w:r>
             <w:proofErr w:type="spellEnd"/>
           </w:p>
@@ -2692,16 +3626,14 @@
               <w:rPr>
                 <w:lang w:val="fr-FR"/>
               </w:rPr>
-              <w:t xml:space="preserve"> dans lequel on ajoute tous les </w:t>
-            </w:r>
-            <w:proofErr w:type="spellStart"/>
-            <w:r>
-              <w:rPr>
-                <w:lang w:val="fr-FR"/>
-              </w:rPr>
-              <w:t>resultats</w:t>
-            </w:r>
-            <w:proofErr w:type="spellEnd"/>
+              <w:t xml:space="preserve"> dans lequel on ajoute </w:t>
+            </w:r>
+            <w:r>
+              <w:rPr>
+                <w:lang w:val="fr-FR"/>
+              </w:rPr>
+              <w:t>toutes les données</w:t>
+            </w:r>
             <w:r>
               <w:rPr>
                 <w:lang w:val="fr-FR"/>
@@ -2718,12 +3650,16 @@
             <w:pPr>
               <w:cnfStyle w:val="000000100000" w:firstRow="0" w:lastRow="0" w:firstColumn="0" w:lastColumn="0" w:oddVBand="0" w:evenVBand="0" w:oddHBand="1" w:evenHBand="0" w:firstRowFirstColumn="0" w:firstRowLastColumn="0" w:lastRowFirstColumn="0" w:lastRowLastColumn="0"/>
               <w:rPr>
-                <w:lang w:val="fr-FR"/>
-              </w:rPr>
-            </w:pPr>
-            <w:proofErr w:type="gramStart"/>
-            <w:r>
-              <w:rPr>
+                <w:i/>
+                <w:iCs/>
+                <w:lang w:val="fr-FR"/>
+              </w:rPr>
+            </w:pPr>
+            <w:proofErr w:type="gramStart"/>
+            <w:r>
+              <w:rPr>
+                <w:i/>
+                <w:iCs/>
                 <w:lang w:val="fr-FR"/>
               </w:rPr>
               <w:t>string</w:t>

</xml_diff>

<commit_message>
suppression des fichiers temporaires
</commit_message>
<xml_diff>
--- a/data/img/config.docx
+++ b/data/img/config.docx
@@ -133,26 +133,14 @@
                 <w:lang w:val="fr-FR"/>
               </w:rPr>
             </w:pPr>
-            <w:proofErr w:type="spellStart"/>
-            <w:proofErr w:type="gramStart"/>
-            <w:r>
-              <w:rPr>
-                <w:sz w:val="24"/>
-                <w:szCs w:val="24"/>
-                <w:lang w:val="fr-FR"/>
-              </w:rPr>
-              <w:t>x</w:t>
-            </w:r>
-            <w:proofErr w:type="gramEnd"/>
-            <w:r>
-              <w:rPr>
-                <w:sz w:val="24"/>
-                <w:szCs w:val="24"/>
-                <w:lang w:val="fr-FR"/>
-              </w:rPr>
-              <w:t>_min</w:t>
-            </w:r>
-            <w:proofErr w:type="spellEnd"/>
+            <w:r>
+              <w:rPr>
+                <w:sz w:val="24"/>
+                <w:szCs w:val="24"/>
+                <w:lang w:val="fr-FR"/>
+              </w:rPr>
+              <w:t>x_min</w:t>
+            </w:r>
           </w:p>
         </w:tc>
         <w:tc>
@@ -201,7 +189,6 @@
                 <w:lang w:val="fr-FR"/>
               </w:rPr>
             </w:pPr>
-            <w:proofErr w:type="gramStart"/>
             <w:r>
               <w:rPr>
                 <w:i/>
@@ -212,7 +199,6 @@
               </w:rPr>
               <w:t>double</w:t>
             </w:r>
-            <w:proofErr w:type="gramEnd"/>
           </w:p>
         </w:tc>
         <w:tc>
@@ -253,26 +239,14 @@
                 <w:lang w:val="fr-FR"/>
               </w:rPr>
             </w:pPr>
-            <w:proofErr w:type="spellStart"/>
-            <w:proofErr w:type="gramStart"/>
-            <w:r>
-              <w:rPr>
-                <w:sz w:val="24"/>
-                <w:szCs w:val="24"/>
-                <w:lang w:val="fr-FR"/>
-              </w:rPr>
-              <w:t>x</w:t>
-            </w:r>
-            <w:proofErr w:type="gramEnd"/>
-            <w:r>
-              <w:rPr>
-                <w:sz w:val="24"/>
-                <w:szCs w:val="24"/>
-                <w:lang w:val="fr-FR"/>
-              </w:rPr>
-              <w:t>_max</w:t>
-            </w:r>
-            <w:proofErr w:type="spellEnd"/>
+            <w:r>
+              <w:rPr>
+                <w:sz w:val="24"/>
+                <w:szCs w:val="24"/>
+                <w:lang w:val="fr-FR"/>
+              </w:rPr>
+              <w:t>x_max</w:t>
+            </w:r>
           </w:p>
         </w:tc>
         <w:tc>
@@ -362,26 +336,14 @@
                 <w:lang w:val="fr-FR"/>
               </w:rPr>
             </w:pPr>
-            <w:proofErr w:type="spellStart"/>
-            <w:proofErr w:type="gramStart"/>
-            <w:r>
-              <w:rPr>
-                <w:sz w:val="24"/>
-                <w:szCs w:val="24"/>
-                <w:lang w:val="fr-FR"/>
-              </w:rPr>
-              <w:t>y</w:t>
-            </w:r>
-            <w:proofErr w:type="gramEnd"/>
-            <w:r>
-              <w:rPr>
-                <w:sz w:val="24"/>
-                <w:szCs w:val="24"/>
-                <w:lang w:val="fr-FR"/>
-              </w:rPr>
-              <w:t>_min</w:t>
-            </w:r>
-            <w:proofErr w:type="spellEnd"/>
+            <w:r>
+              <w:rPr>
+                <w:sz w:val="24"/>
+                <w:szCs w:val="24"/>
+                <w:lang w:val="fr-FR"/>
+              </w:rPr>
+              <w:t>y_min</w:t>
+            </w:r>
           </w:p>
         </w:tc>
         <w:tc>
@@ -460,26 +422,14 @@
                 <w:lang w:val="fr-FR"/>
               </w:rPr>
             </w:pPr>
-            <w:proofErr w:type="spellStart"/>
-            <w:proofErr w:type="gramStart"/>
-            <w:r>
-              <w:rPr>
-                <w:sz w:val="24"/>
-                <w:szCs w:val="24"/>
-                <w:lang w:val="fr-FR"/>
-              </w:rPr>
-              <w:t>y</w:t>
-            </w:r>
-            <w:proofErr w:type="gramEnd"/>
-            <w:r>
-              <w:rPr>
-                <w:sz w:val="24"/>
-                <w:szCs w:val="24"/>
-                <w:lang w:val="fr-FR"/>
-              </w:rPr>
-              <w:t>_max</w:t>
-            </w:r>
-            <w:proofErr w:type="spellEnd"/>
+            <w:r>
+              <w:rPr>
+                <w:sz w:val="24"/>
+                <w:szCs w:val="24"/>
+                <w:lang w:val="fr-FR"/>
+              </w:rPr>
+              <w:t>y_max</w:t>
+            </w:r>
           </w:p>
         </w:tc>
         <w:tc>
@@ -770,25 +720,16 @@
                 <w:szCs w:val="24"/>
                 <w:lang w:val="fr-FR"/>
               </w:rPr>
+              <w:t xml:space="preserve"> = </w:t>
+            </w:r>
+            <w:r>
+              <w:rPr>
+                <w:sz w:val="24"/>
+                <w:szCs w:val="24"/>
+                <w:lang w:val="fr-FR"/>
+              </w:rPr>
               <w:t xml:space="preserve"> </w:t>
             </w:r>
-            <w:proofErr w:type="gramStart"/>
-            <w:r>
-              <w:rPr>
-                <w:sz w:val="24"/>
-                <w:szCs w:val="24"/>
-                <w:lang w:val="fr-FR"/>
-              </w:rPr>
-              <w:t xml:space="preserve">= </w:t>
-            </w:r>
-            <w:r>
-              <w:rPr>
-                <w:sz w:val="24"/>
-                <w:szCs w:val="24"/>
-                <w:lang w:val="fr-FR"/>
-              </w:rPr>
-              <w:t xml:space="preserve"> </w:t>
-            </w:r>
             <w:r>
               <w:rPr>
                 <w:sz w:val="24"/>
@@ -797,7 +738,6 @@
               </w:rPr>
               <w:t>(</w:t>
             </w:r>
-            <w:proofErr w:type="gramEnd"/>
             <w:r>
               <w:rPr>
                 <w:sz w:val="24"/>
@@ -834,7 +774,6 @@
                 <w:lang w:val="fr-FR"/>
               </w:rPr>
             </w:pPr>
-            <w:proofErr w:type="gramStart"/>
             <w:r>
               <w:rPr>
                 <w:sz w:val="24"/>
@@ -843,7 +782,6 @@
               </w:rPr>
               <w:t>c</w:t>
             </w:r>
-            <w:proofErr w:type="gramEnd"/>
           </w:p>
         </w:tc>
         <w:tc>
@@ -898,7 +836,6 @@
                 <w:lang w:val="fr-FR"/>
               </w:rPr>
             </w:pPr>
-            <w:proofErr w:type="gramStart"/>
             <w:r>
               <w:rPr>
                 <w:i/>
@@ -909,7 +846,6 @@
               </w:rPr>
               <w:t>double</w:t>
             </w:r>
-            <w:proofErr w:type="gramEnd"/>
             <w:r>
               <w:rPr>
                 <w:sz w:val="24"/>
@@ -950,7 +886,6 @@
                 <w:lang w:val="fr-FR"/>
               </w:rPr>
             </w:pPr>
-            <w:proofErr w:type="gramStart"/>
             <w:r>
               <w:rPr>
                 <w:sz w:val="24"/>
@@ -959,7 +894,6 @@
               </w:rPr>
               <w:t>a</w:t>
             </w:r>
-            <w:proofErr w:type="gramEnd"/>
           </w:p>
         </w:tc>
         <w:tc>
@@ -1006,7 +940,6 @@
                 <w:lang w:val="fr-FR"/>
               </w:rPr>
             </w:pPr>
-            <w:proofErr w:type="gramStart"/>
             <w:r>
               <w:rPr>
                 <w:i/>
@@ -1017,7 +950,6 @@
               </w:rPr>
               <w:t>double</w:t>
             </w:r>
-            <w:proofErr w:type="gramEnd"/>
             <w:r>
               <w:rPr>
                 <w:sz w:val="24"/>
@@ -1139,25 +1071,7 @@
                 <w:szCs w:val="24"/>
                 <w:lang w:val="fr-FR"/>
               </w:rPr>
-              <w:t xml:space="preserve"> </w:t>
-            </w:r>
-            <w:proofErr w:type="gramStart"/>
-            <w:r>
-              <w:rPr>
-                <w:sz w:val="24"/>
-                <w:szCs w:val="24"/>
-                <w:lang w:val="fr-FR"/>
-              </w:rPr>
-              <w:t>pour</w:t>
-            </w:r>
-            <w:proofErr w:type="gramEnd"/>
-            <w:r>
-              <w:rPr>
-                <w:sz w:val="24"/>
-                <w:szCs w:val="24"/>
-                <w:lang w:val="fr-FR"/>
-              </w:rPr>
-              <w:t xml:space="preserve"> un corps noir</w:t>
+              <w:t xml:space="preserve"> pour un corps noir</w:t>
             </w:r>
             <w:r>
               <w:rPr>
@@ -1187,7 +1101,6 @@
                 <w:lang w:val="fr-FR"/>
               </w:rPr>
             </w:pPr>
-            <w:proofErr w:type="spellStart"/>
             <w:r>
               <w:rPr>
                 <w:sz w:val="24"/>
@@ -1196,7 +1109,6 @@
               </w:rPr>
               <w:t>C_v</w:t>
             </w:r>
-            <w:proofErr w:type="spellEnd"/>
           </w:p>
         </w:tc>
         <w:tc>
@@ -1243,7 +1155,6 @@
                 <w:lang w:val="fr-FR"/>
               </w:rPr>
             </w:pPr>
-            <w:proofErr w:type="gramStart"/>
             <w:r>
               <w:rPr>
                 <w:i/>
@@ -1254,7 +1165,6 @@
               </w:rPr>
               <w:t>double</w:t>
             </w:r>
-            <w:proofErr w:type="gramEnd"/>
             <w:r>
               <w:rPr>
                 <w:sz w:val="24"/>
@@ -1508,8 +1418,6 @@
                 <w:lang w:val="fr-FR"/>
               </w:rPr>
             </w:pPr>
-            <w:proofErr w:type="spellStart"/>
-            <w:proofErr w:type="gramStart"/>
             <w:r>
               <w:rPr>
                 <w:sz w:val="24"/>
@@ -1518,8 +1426,6 @@
               </w:rPr>
               <w:t>precision</w:t>
             </w:r>
-            <w:proofErr w:type="spellEnd"/>
-            <w:proofErr w:type="gramEnd"/>
           </w:p>
         </w:tc>
         <w:tc>
@@ -1598,7 +1504,6 @@
                 <w:lang w:val="fr-FR"/>
               </w:rPr>
             </w:pPr>
-            <w:proofErr w:type="gramStart"/>
             <w:r>
               <w:rPr>
                 <w:i/>
@@ -1609,7 +1514,6 @@
               </w:rPr>
               <w:t>double</w:t>
             </w:r>
-            <w:proofErr w:type="gramEnd"/>
             <w:r>
               <w:rPr>
                 <w:sz w:val="24"/>
@@ -1666,23 +1570,13 @@
                 <w:lang w:val="fr-FR"/>
               </w:rPr>
             </w:pPr>
-            <w:proofErr w:type="gramStart"/>
-            <w:r>
-              <w:rPr>
-                <w:sz w:val="24"/>
-                <w:szCs w:val="24"/>
-                <w:lang w:val="fr-FR"/>
-              </w:rPr>
-              <w:t>t</w:t>
-            </w:r>
-            <w:proofErr w:type="gramEnd"/>
-            <w:r>
-              <w:rPr>
-                <w:sz w:val="24"/>
-                <w:szCs w:val="24"/>
-                <w:lang w:val="fr-FR"/>
-              </w:rPr>
-              <w:t>_0</w:t>
+            <w:r>
+              <w:rPr>
+                <w:sz w:val="24"/>
+                <w:szCs w:val="24"/>
+                <w:lang w:val="fr-FR"/>
+              </w:rPr>
+              <w:t>t_0</w:t>
             </w:r>
           </w:p>
         </w:tc>
@@ -1730,7 +1624,6 @@
                 <w:lang w:val="fr-FR"/>
               </w:rPr>
             </w:pPr>
-            <w:proofErr w:type="gramStart"/>
             <w:r>
               <w:rPr>
                 <w:i/>
@@ -1741,7 +1634,6 @@
               </w:rPr>
               <w:t>double</w:t>
             </w:r>
-            <w:proofErr w:type="gramEnd"/>
             <w:r>
               <w:rPr>
                 <w:sz w:val="24"/>
@@ -1785,26 +1677,14 @@
                 <w:lang w:val="fr-FR"/>
               </w:rPr>
             </w:pPr>
-            <w:proofErr w:type="spellStart"/>
-            <w:proofErr w:type="gramStart"/>
-            <w:r>
-              <w:rPr>
-                <w:sz w:val="24"/>
-                <w:szCs w:val="24"/>
-                <w:lang w:val="fr-FR"/>
-              </w:rPr>
-              <w:t>t</w:t>
-            </w:r>
-            <w:proofErr w:type="gramEnd"/>
-            <w:r>
-              <w:rPr>
-                <w:sz w:val="24"/>
-                <w:szCs w:val="24"/>
-                <w:lang w:val="fr-FR"/>
-              </w:rPr>
-              <w:t>_f</w:t>
-            </w:r>
-            <w:proofErr w:type="spellEnd"/>
+            <w:r>
+              <w:rPr>
+                <w:sz w:val="24"/>
+                <w:szCs w:val="24"/>
+                <w:lang w:val="fr-FR"/>
+              </w:rPr>
+              <w:t>t_f</w:t>
+            </w:r>
           </w:p>
         </w:tc>
         <w:tc>
@@ -1851,7 +1731,6 @@
                 <w:lang w:val="fr-FR"/>
               </w:rPr>
             </w:pPr>
-            <w:proofErr w:type="gramStart"/>
             <w:r>
               <w:rPr>
                 <w:i/>
@@ -1862,7 +1741,6 @@
               </w:rPr>
               <w:t>double</w:t>
             </w:r>
-            <w:proofErr w:type="gramEnd"/>
             <w:r>
               <w:rPr>
                 <w:sz w:val="24"/>
@@ -1903,7 +1781,6 @@
                 <w:lang w:val="fr-FR"/>
               </w:rPr>
             </w:pPr>
-            <w:proofErr w:type="gramStart"/>
             <w:r>
               <w:rPr>
                 <w:sz w:val="24"/>
@@ -1912,7 +1789,6 @@
               </w:rPr>
               <w:t>rho</w:t>
             </w:r>
-            <w:proofErr w:type="gramEnd"/>
           </w:p>
         </w:tc>
         <w:tc>
@@ -1959,7 +1835,6 @@
                 <w:lang w:val="fr-FR"/>
               </w:rPr>
             </w:pPr>
-            <w:proofErr w:type="gramStart"/>
             <w:r>
               <w:rPr>
                 <w:i/>
@@ -1970,7 +1845,6 @@
               </w:rPr>
               <w:t>string</w:t>
             </w:r>
-            <w:proofErr w:type="gramEnd"/>
             <w:r>
               <w:rPr>
                 <w:sz w:val="24"/>
@@ -2234,26 +2108,14 @@
                 <w:lang w:val="fr-FR"/>
               </w:rPr>
             </w:pPr>
-            <w:proofErr w:type="spellStart"/>
-            <w:proofErr w:type="gramStart"/>
-            <w:r>
-              <w:rPr>
-                <w:sz w:val="24"/>
-                <w:szCs w:val="24"/>
-                <w:lang w:val="fr-FR"/>
-              </w:rPr>
-              <w:t>sigma</w:t>
-            </w:r>
-            <w:proofErr w:type="gramEnd"/>
-            <w:r>
-              <w:rPr>
-                <w:sz w:val="24"/>
-                <w:szCs w:val="24"/>
-                <w:lang w:val="fr-FR"/>
-              </w:rPr>
-              <w:t>_a</w:t>
-            </w:r>
-            <w:proofErr w:type="spellEnd"/>
+            <w:r>
+              <w:rPr>
+                <w:sz w:val="24"/>
+                <w:szCs w:val="24"/>
+                <w:lang w:val="fr-FR"/>
+              </w:rPr>
+              <w:t>sigma_a</w:t>
+            </w:r>
           </w:p>
         </w:tc>
         <w:tc>
@@ -2462,26 +2324,14 @@
                 <w:lang w:val="fr-FR"/>
               </w:rPr>
             </w:pPr>
-            <w:proofErr w:type="spellStart"/>
-            <w:proofErr w:type="gramStart"/>
-            <w:r>
-              <w:rPr>
-                <w:sz w:val="24"/>
-                <w:szCs w:val="24"/>
-                <w:lang w:val="fr-FR"/>
-              </w:rPr>
-              <w:t>sigma</w:t>
-            </w:r>
-            <w:proofErr w:type="gramEnd"/>
-            <w:r>
-              <w:rPr>
-                <w:sz w:val="24"/>
-                <w:szCs w:val="24"/>
-                <w:lang w:val="fr-FR"/>
-              </w:rPr>
-              <w:t>_c</w:t>
-            </w:r>
-            <w:proofErr w:type="spellEnd"/>
+            <w:r>
+              <w:rPr>
+                <w:sz w:val="24"/>
+                <w:szCs w:val="24"/>
+                <w:lang w:val="fr-FR"/>
+              </w:rPr>
+              <w:t>sigma_c</w:t>
+            </w:r>
           </w:p>
         </w:tc>
         <w:tc>
@@ -2511,16 +2361,7 @@
                 <w:szCs w:val="24"/>
                 <w:lang w:val="fr-FR"/>
               </w:rPr>
-              <w:t xml:space="preserve"> de </w:t>
-            </w:r>
-            <w:proofErr w:type="spellStart"/>
-            <w:r>
-              <w:rPr>
-                <w:sz w:val="24"/>
-                <w:szCs w:val="24"/>
-                <w:lang w:val="fr-FR"/>
-              </w:rPr>
-              <w:t>scat</w:t>
+              <w:t xml:space="preserve"> de scat</w:t>
             </w:r>
             <w:r>
               <w:rPr>
@@ -2538,7 +2379,6 @@
               </w:rPr>
               <w:t>ering</w:t>
             </w:r>
-            <w:proofErr w:type="spellEnd"/>
           </w:p>
         </w:tc>
         <w:tc>
@@ -3479,7 +3319,6 @@
                 <w:lang w:val="fr-FR"/>
               </w:rPr>
             </w:pPr>
-            <w:proofErr w:type="spellStart"/>
             <w:r>
               <w:rPr>
                 <w:sz w:val="24"/>
@@ -3488,7 +3327,6 @@
               </w:rPr>
               <w:t>E_l</w:t>
             </w:r>
-            <w:proofErr w:type="spellEnd"/>
           </w:p>
         </w:tc>
         <w:tc>
@@ -4053,7 +3891,6 @@
                 <w:lang w:val="fr-FR"/>
               </w:rPr>
             </w:pPr>
-            <w:proofErr w:type="spellStart"/>
             <w:r>
               <w:rPr>
                 <w:sz w:val="24"/>
@@ -4071,7 +3908,6 @@
               </w:rPr>
               <w:t>_x</w:t>
             </w:r>
-            <w:proofErr w:type="spellEnd"/>
           </w:p>
         </w:tc>
         <w:tc>
@@ -4282,7 +4118,6 @@
                 <w:lang w:val="fr-FR"/>
               </w:rPr>
             </w:pPr>
-            <w:proofErr w:type="spellStart"/>
             <w:r>
               <w:rPr>
                 <w:sz w:val="24"/>
@@ -4291,7 +4126,6 @@
               </w:rPr>
               <w:t>F_l_y</w:t>
             </w:r>
-            <w:proofErr w:type="spellEnd"/>
           </w:p>
         </w:tc>
         <w:tc>
@@ -4399,7 +4233,6 @@
                 <w:lang w:val="fr-FR"/>
               </w:rPr>
             </w:pPr>
-            <w:proofErr w:type="spellStart"/>
             <w:r>
               <w:rPr>
                 <w:sz w:val="24"/>
@@ -4408,7 +4241,6 @@
               </w:rPr>
               <w:t>T_l</w:t>
             </w:r>
-            <w:proofErr w:type="spellEnd"/>
           </w:p>
         </w:tc>
         <w:tc>
@@ -4603,7 +4435,6 @@
                 <w:lang w:val="fr-FR"/>
               </w:rPr>
             </w:pPr>
-            <w:proofErr w:type="spellStart"/>
             <w:r>
               <w:rPr>
                 <w:sz w:val="24"/>
@@ -4612,7 +4443,6 @@
               </w:rPr>
               <w:t>E_r</w:t>
             </w:r>
-            <w:proofErr w:type="spellEnd"/>
           </w:p>
         </w:tc>
         <w:tc>
@@ -4936,27 +4766,7 @@
                 <w:szCs w:val="24"/>
                 <w:lang w:val="fr-FR"/>
               </w:rPr>
-              <w:t xml:space="preserve"> su</w:t>
-            </w:r>
-            <w:proofErr w:type="spellStart"/>
-            <w:r>
-              <w:rPr>
-                <w:rFonts w:eastAsiaTheme="minorEastAsia"/>
-                <w:sz w:val="24"/>
-                <w:szCs w:val="24"/>
-                <w:lang w:val="fr-FR"/>
-              </w:rPr>
-              <w:t>ivant</w:t>
-            </w:r>
-            <w:proofErr w:type="spellEnd"/>
-            <w:r>
-              <w:rPr>
-                <w:rFonts w:eastAsiaTheme="minorEastAsia"/>
-                <w:sz w:val="24"/>
-                <w:szCs w:val="24"/>
-                <w:lang w:val="fr-FR"/>
-              </w:rPr>
-              <w:t xml:space="preserve"> la verticale</w:t>
+              <w:t xml:space="preserve"> suivant la verticale</w:t>
             </w:r>
           </w:p>
           <w:p>
@@ -5053,7 +4863,6 @@
                 <w:lang w:val="fr-FR"/>
               </w:rPr>
             </w:pPr>
-            <w:proofErr w:type="spellStart"/>
             <w:r>
               <w:rPr>
                 <w:sz w:val="24"/>
@@ -5070,7 +4879,6 @@
               </w:rPr>
               <w:t>_x</w:t>
             </w:r>
-            <w:proofErr w:type="spellEnd"/>
           </w:p>
         </w:tc>
         <w:tc>
@@ -5246,7 +5054,6 @@
                 <w:lang w:val="fr-FR"/>
               </w:rPr>
             </w:pPr>
-            <w:proofErr w:type="spellStart"/>
             <w:r>
               <w:rPr>
                 <w:sz w:val="24"/>
@@ -5255,7 +5062,6 @@
               </w:rPr>
               <w:t>F_r_y</w:t>
             </w:r>
-            <w:proofErr w:type="spellEnd"/>
           </w:p>
         </w:tc>
         <w:tc>
@@ -5328,7 +5134,6 @@
                 <w:lang w:val="fr-FR"/>
               </w:rPr>
             </w:pPr>
-            <w:proofErr w:type="spellStart"/>
             <w:r>
               <w:rPr>
                 <w:sz w:val="24"/>
@@ -5337,7 +5142,6 @@
               </w:rPr>
               <w:t>T_r</w:t>
             </w:r>
-            <w:proofErr w:type="spellEnd"/>
           </w:p>
         </w:tc>
         <w:tc>
@@ -5513,7 +5317,6 @@
                 <w:lang w:val="fr-FR"/>
               </w:rPr>
             </w:pPr>
-            <w:proofErr w:type="spellStart"/>
             <w:r>
               <w:rPr>
                 <w:sz w:val="24"/>
@@ -5522,7 +5325,6 @@
               </w:rPr>
               <w:t>E_u</w:t>
             </w:r>
-            <w:proofErr w:type="spellEnd"/>
           </w:p>
         </w:tc>
         <w:tc>
@@ -5538,23 +5340,13 @@
                 <w:lang w:val="fr-FR"/>
               </w:rPr>
             </w:pPr>
-            <w:proofErr w:type="gramStart"/>
-            <w:r>
-              <w:rPr>
-                <w:sz w:val="24"/>
-                <w:szCs w:val="24"/>
-                <w:lang w:val="fr-FR"/>
-              </w:rPr>
-              <w:t>en</w:t>
-            </w:r>
-            <w:proofErr w:type="gramEnd"/>
-            <w:r>
-              <w:rPr>
-                <w:sz w:val="24"/>
-                <w:szCs w:val="24"/>
-                <w:lang w:val="fr-FR"/>
-              </w:rPr>
-              <w:t xml:space="preserve"> haut</w:t>
+            <w:r>
+              <w:rPr>
+                <w:sz w:val="24"/>
+                <w:szCs w:val="24"/>
+                <w:lang w:val="fr-FR"/>
+              </w:rPr>
+              <w:t>en haut</w:t>
             </w:r>
           </w:p>
         </w:tc>
@@ -5835,27 +5627,7 @@
                 <w:szCs w:val="24"/>
                 <w:lang w:val="fr-FR"/>
               </w:rPr>
-              <w:t xml:space="preserve"> su</w:t>
-            </w:r>
-            <w:proofErr w:type="spellStart"/>
-            <w:r>
-              <w:rPr>
-                <w:rFonts w:eastAsiaTheme="minorEastAsia"/>
-                <w:sz w:val="24"/>
-                <w:szCs w:val="24"/>
-                <w:lang w:val="fr-FR"/>
-              </w:rPr>
-              <w:t>ivant</w:t>
-            </w:r>
-            <w:proofErr w:type="spellEnd"/>
-            <w:r>
-              <w:rPr>
-                <w:rFonts w:eastAsiaTheme="minorEastAsia"/>
-                <w:sz w:val="24"/>
-                <w:szCs w:val="24"/>
-                <w:lang w:val="fr-FR"/>
-              </w:rPr>
-              <w:t xml:space="preserve"> </w:t>
+              <w:t xml:space="preserve"> suivant </w:t>
             </w:r>
             <w:r>
               <w:rPr>
@@ -5961,7 +5733,6 @@
                 <w:lang w:val="fr-FR"/>
               </w:rPr>
             </w:pPr>
-            <w:proofErr w:type="spellStart"/>
             <w:r>
               <w:rPr>
                 <w:sz w:val="24"/>
@@ -5970,7 +5741,6 @@
               </w:rPr>
               <w:t>F_u_x</w:t>
             </w:r>
-            <w:proofErr w:type="spellEnd"/>
           </w:p>
         </w:tc>
         <w:tc>
@@ -6046,7 +5816,6 @@
                 <w:lang w:val="fr-FR"/>
               </w:rPr>
             </w:pPr>
-            <w:proofErr w:type="spellStart"/>
             <w:r>
               <w:rPr>
                 <w:sz w:val="24"/>
@@ -6055,7 +5824,6 @@
               </w:rPr>
               <w:t>F_u_y</w:t>
             </w:r>
-            <w:proofErr w:type="spellEnd"/>
           </w:p>
         </w:tc>
         <w:tc>
@@ -6128,7 +5896,6 @@
                 <w:lang w:val="fr-FR"/>
               </w:rPr>
             </w:pPr>
-            <w:proofErr w:type="spellStart"/>
             <w:r>
               <w:rPr>
                 <w:sz w:val="24"/>
@@ -6137,7 +5904,6 @@
               </w:rPr>
               <w:t>T_u</w:t>
             </w:r>
-            <w:proofErr w:type="spellEnd"/>
           </w:p>
         </w:tc>
         <w:tc>
@@ -6213,7 +5979,6 @@
                 <w:lang w:val="fr-FR"/>
               </w:rPr>
             </w:pPr>
-            <w:proofErr w:type="spellStart"/>
             <w:r>
               <w:rPr>
                 <w:sz w:val="24"/>
@@ -6222,7 +5987,6 @@
               </w:rPr>
               <w:t>E_d</w:t>
             </w:r>
-            <w:proofErr w:type="spellEnd"/>
           </w:p>
         </w:tc>
         <w:tc>
@@ -6238,23 +6002,13 @@
                 <w:lang w:val="fr-FR"/>
               </w:rPr>
             </w:pPr>
-            <w:proofErr w:type="gramStart"/>
-            <w:r>
-              <w:rPr>
-                <w:sz w:val="24"/>
-                <w:szCs w:val="24"/>
-                <w:lang w:val="fr-FR"/>
-              </w:rPr>
-              <w:t>en</w:t>
-            </w:r>
-            <w:proofErr w:type="gramEnd"/>
-            <w:r>
-              <w:rPr>
-                <w:sz w:val="24"/>
-                <w:szCs w:val="24"/>
-                <w:lang w:val="fr-FR"/>
-              </w:rPr>
-              <w:t xml:space="preserve"> bas</w:t>
+            <w:r>
+              <w:rPr>
+                <w:sz w:val="24"/>
+                <w:szCs w:val="24"/>
+                <w:lang w:val="fr-FR"/>
+              </w:rPr>
+              <w:t>en bas</w:t>
             </w:r>
           </w:p>
         </w:tc>
@@ -6535,27 +6289,7 @@
                 <w:szCs w:val="24"/>
                 <w:lang w:val="fr-FR"/>
               </w:rPr>
-              <w:t xml:space="preserve"> su</w:t>
-            </w:r>
-            <w:proofErr w:type="spellStart"/>
-            <w:r>
-              <w:rPr>
-                <w:rFonts w:eastAsiaTheme="minorEastAsia"/>
-                <w:sz w:val="24"/>
-                <w:szCs w:val="24"/>
-                <w:lang w:val="fr-FR"/>
-              </w:rPr>
-              <w:t>ivant</w:t>
-            </w:r>
-            <w:proofErr w:type="spellEnd"/>
-            <w:r>
-              <w:rPr>
-                <w:rFonts w:eastAsiaTheme="minorEastAsia"/>
-                <w:sz w:val="24"/>
-                <w:szCs w:val="24"/>
-                <w:lang w:val="fr-FR"/>
-              </w:rPr>
-              <w:t xml:space="preserve"> </w:t>
+              <w:t xml:space="preserve"> suivant </w:t>
             </w:r>
             <w:r>
               <w:rPr>
@@ -6679,7 +6413,6 @@
                 <w:lang w:val="fr-FR"/>
               </w:rPr>
             </w:pPr>
-            <w:proofErr w:type="spellStart"/>
             <w:r>
               <w:rPr>
                 <w:sz w:val="24"/>
@@ -6688,7 +6421,6 @@
               </w:rPr>
               <w:t>F_d_x</w:t>
             </w:r>
-            <w:proofErr w:type="spellEnd"/>
           </w:p>
         </w:tc>
         <w:tc>
@@ -6764,7 +6496,6 @@
                 <w:lang w:val="fr-FR"/>
               </w:rPr>
             </w:pPr>
-            <w:proofErr w:type="spellStart"/>
             <w:r>
               <w:rPr>
                 <w:sz w:val="24"/>
@@ -6773,7 +6504,6 @@
               </w:rPr>
               <w:t>F_d_y</w:t>
             </w:r>
-            <w:proofErr w:type="spellEnd"/>
           </w:p>
         </w:tc>
         <w:tc>
@@ -6846,7 +6576,6 @@
                 <w:lang w:val="fr-FR"/>
               </w:rPr>
             </w:pPr>
-            <w:proofErr w:type="spellStart"/>
             <w:r>
               <w:rPr>
                 <w:sz w:val="24"/>
@@ -6855,7 +6584,6 @@
               </w:rPr>
               <w:t>T_d</w:t>
             </w:r>
-            <w:proofErr w:type="spellEnd"/>
           </w:p>
         </w:tc>
         <w:tc>
@@ -6931,7 +6659,6 @@
                 <w:lang w:val="fr-FR"/>
               </w:rPr>
             </w:pPr>
-            <w:proofErr w:type="spellStart"/>
             <w:r>
               <w:rPr>
                 <w:sz w:val="24"/>
@@ -6940,7 +6667,6 @@
               </w:rPr>
               <w:t>E_exact</w:t>
             </w:r>
-            <w:proofErr w:type="spellEnd"/>
           </w:p>
         </w:tc>
         <w:tc>
@@ -7120,7 +6846,6 @@
                 <w:lang w:val="fr-FR"/>
               </w:rPr>
             </w:pPr>
-            <w:proofErr w:type="spellStart"/>
             <w:r>
               <w:rPr>
                 <w:sz w:val="24"/>
@@ -7129,7 +6854,6 @@
               </w:rPr>
               <w:t>F_exact_x</w:t>
             </w:r>
-            <w:proofErr w:type="spellEnd"/>
           </w:p>
         </w:tc>
         <w:tc>
@@ -7296,7 +7020,6 @@
                 <w:lang w:val="fr-FR"/>
               </w:rPr>
             </w:pPr>
-            <w:proofErr w:type="spellStart"/>
             <w:r>
               <w:rPr>
                 <w:sz w:val="24"/>
@@ -7305,7 +7028,6 @@
               </w:rPr>
               <w:t>F_exact_y</w:t>
             </w:r>
-            <w:proofErr w:type="spellEnd"/>
           </w:p>
         </w:tc>
         <w:tc>
@@ -7384,7 +7106,6 @@
                 <w:lang w:val="fr-FR"/>
               </w:rPr>
             </w:pPr>
-            <w:proofErr w:type="spellStart"/>
             <w:r>
               <w:rPr>
                 <w:sz w:val="24"/>
@@ -7393,7 +7114,6 @@
               </w:rPr>
               <w:t>T_exact</w:t>
             </w:r>
-            <w:proofErr w:type="spellEnd"/>
           </w:p>
         </w:tc>
         <w:tc>
@@ -7424,7 +7144,6 @@
                 <w:lang w:val="fr-FR"/>
               </w:rPr>
             </w:pPr>
-            <w:proofErr w:type="gramStart"/>
             <w:r>
               <w:rPr>
                 <w:i/>
@@ -7435,7 +7154,6 @@
               </w:rPr>
               <w:t>string</w:t>
             </w:r>
-            <w:proofErr w:type="gramEnd"/>
             <w:r>
               <w:rPr>
                 <w:sz w:val="24"/>
@@ -7515,8 +7233,6 @@
                 <w:lang w:val="fr-FR"/>
               </w:rPr>
             </w:pPr>
-            <w:proofErr w:type="spellStart"/>
-            <w:proofErr w:type="gramStart"/>
             <w:r>
               <w:rPr>
                 <w:sz w:val="24"/>
@@ -7533,7 +7249,6 @@
               </w:rPr>
               <w:t>xport</w:t>
             </w:r>
-            <w:proofErr w:type="gramEnd"/>
             <w:r>
               <w:rPr>
                 <w:sz w:val="24"/>
@@ -7542,7 +7257,6 @@
               </w:rPr>
               <w:t>_file</w:t>
             </w:r>
-            <w:proofErr w:type="spellEnd"/>
           </w:p>
         </w:tc>
         <w:tc>
@@ -7631,7 +7345,6 @@
                 <w:lang w:val="fr-FR"/>
               </w:rPr>
             </w:pPr>
-            <w:proofErr w:type="gramStart"/>
             <w:r>
               <w:rPr>
                 <w:i/>
@@ -7642,7 +7355,6 @@
               </w:rPr>
               <w:t>string</w:t>
             </w:r>
-            <w:proofErr w:type="gramEnd"/>
           </w:p>
         </w:tc>
         <w:tc>
@@ -7675,26 +7387,14 @@
                 <w:lang w:val="fr-FR"/>
               </w:rPr>
             </w:pPr>
-            <w:proofErr w:type="spellStart"/>
-            <w:proofErr w:type="gramStart"/>
-            <w:r>
-              <w:rPr>
-                <w:sz w:val="24"/>
-                <w:szCs w:val="24"/>
-                <w:lang w:val="fr-FR"/>
-              </w:rPr>
-              <w:t>write</w:t>
-            </w:r>
-            <w:proofErr w:type="gramEnd"/>
-            <w:r>
-              <w:rPr>
-                <w:sz w:val="24"/>
-                <w:szCs w:val="24"/>
-                <w:lang w:val="fr-FR"/>
-              </w:rPr>
-              <w:t>_mode</w:t>
-            </w:r>
-            <w:proofErr w:type="spellEnd"/>
+            <w:r>
+              <w:rPr>
+                <w:sz w:val="24"/>
+                <w:szCs w:val="24"/>
+                <w:lang w:val="fr-FR"/>
+              </w:rPr>
+              <w:t>write_mode</w:t>
+            </w:r>
           </w:p>
         </w:tc>
         <w:tc>
@@ -7759,7 +7459,6 @@
                 <w:lang w:val="fr-FR"/>
               </w:rPr>
             </w:pPr>
-            <w:proofErr w:type="gramStart"/>
             <w:r>
               <w:rPr>
                 <w:i/>
@@ -7770,7 +7469,6 @@
               </w:rPr>
               <w:t>string</w:t>
             </w:r>
-            <w:proofErr w:type="gramEnd"/>
           </w:p>
         </w:tc>
         <w:tc>
@@ -7900,26 +7598,14 @@
                 <w:lang w:val="fr-FR"/>
               </w:rPr>
             </w:pPr>
-            <w:proofErr w:type="spellStart"/>
-            <w:proofErr w:type="gramStart"/>
-            <w:r>
-              <w:rPr>
-                <w:sz w:val="24"/>
-                <w:szCs w:val="24"/>
-                <w:lang w:val="fr-FR"/>
-              </w:rPr>
-              <w:t>simu</w:t>
-            </w:r>
-            <w:proofErr w:type="gramEnd"/>
-            <w:r>
-              <w:rPr>
-                <w:sz w:val="24"/>
-                <w:szCs w:val="24"/>
-                <w:lang w:val="fr-FR"/>
-              </w:rPr>
-              <w:t>_count</w:t>
-            </w:r>
-            <w:proofErr w:type="spellEnd"/>
+            <w:r>
+              <w:rPr>
+                <w:sz w:val="24"/>
+                <w:szCs w:val="24"/>
+                <w:lang w:val="fr-FR"/>
+              </w:rPr>
+              <w:t>simu_count</w:t>
+            </w:r>
           </w:p>
         </w:tc>
         <w:tc>
@@ -7941,23 +7627,7 @@
                 <w:szCs w:val="24"/>
                 <w:lang w:val="fr-FR"/>
               </w:rPr>
-              <w:t xml:space="preserve">Nombre de simulations totales </w:t>
-            </w:r>
-            <w:r>
-              <w:rPr>
-                <w:sz w:val="24"/>
-                <w:szCs w:val="24"/>
-                <w:lang w:val="fr-FR"/>
-              </w:rPr>
-              <w:t>à</w:t>
-            </w:r>
-            <w:r>
-              <w:rPr>
-                <w:sz w:val="24"/>
-                <w:szCs w:val="24"/>
-                <w:lang w:val="fr-FR"/>
-              </w:rPr>
-              <w:t xml:space="preserve"> effectuer</w:t>
+              <w:t>Nombre de simulations totales</w:t>
             </w:r>
           </w:p>
         </w:tc>

</xml_diff>

<commit_message>
ajout du template pour le rapport
</commit_message>
<xml_diff>
--- a/data/img/config.docx
+++ b/data/img/config.docx
@@ -133,14 +133,26 @@
                 <w:lang w:val="fr-FR"/>
               </w:rPr>
             </w:pPr>
-            <w:r>
-              <w:rPr>
-                <w:sz w:val="24"/>
-                <w:szCs w:val="24"/>
-                <w:lang w:val="fr-FR"/>
-              </w:rPr>
-              <w:t>x_min</w:t>
-            </w:r>
+            <w:proofErr w:type="spellStart"/>
+            <w:proofErr w:type="gramStart"/>
+            <w:r>
+              <w:rPr>
+                <w:sz w:val="24"/>
+                <w:szCs w:val="24"/>
+                <w:lang w:val="fr-FR"/>
+              </w:rPr>
+              <w:t>x</w:t>
+            </w:r>
+            <w:proofErr w:type="gramEnd"/>
+            <w:r>
+              <w:rPr>
+                <w:sz w:val="24"/>
+                <w:szCs w:val="24"/>
+                <w:lang w:val="fr-FR"/>
+              </w:rPr>
+              <w:t>_min</w:t>
+            </w:r>
+            <w:proofErr w:type="spellEnd"/>
           </w:p>
         </w:tc>
         <w:tc>
@@ -189,6 +201,7 @@
                 <w:lang w:val="fr-FR"/>
               </w:rPr>
             </w:pPr>
+            <w:proofErr w:type="gramStart"/>
             <w:r>
               <w:rPr>
                 <w:i/>
@@ -199,6 +212,7 @@
               </w:rPr>
               <w:t>double</w:t>
             </w:r>
+            <w:proofErr w:type="gramEnd"/>
           </w:p>
         </w:tc>
         <w:tc>
@@ -239,14 +253,26 @@
                 <w:lang w:val="fr-FR"/>
               </w:rPr>
             </w:pPr>
-            <w:r>
-              <w:rPr>
-                <w:sz w:val="24"/>
-                <w:szCs w:val="24"/>
-                <w:lang w:val="fr-FR"/>
-              </w:rPr>
-              <w:t>x_max</w:t>
-            </w:r>
+            <w:proofErr w:type="spellStart"/>
+            <w:proofErr w:type="gramStart"/>
+            <w:r>
+              <w:rPr>
+                <w:sz w:val="24"/>
+                <w:szCs w:val="24"/>
+                <w:lang w:val="fr-FR"/>
+              </w:rPr>
+              <w:t>x</w:t>
+            </w:r>
+            <w:proofErr w:type="gramEnd"/>
+            <w:r>
+              <w:rPr>
+                <w:sz w:val="24"/>
+                <w:szCs w:val="24"/>
+                <w:lang w:val="fr-FR"/>
+              </w:rPr>
+              <w:t>_max</w:t>
+            </w:r>
+            <w:proofErr w:type="spellEnd"/>
           </w:p>
         </w:tc>
         <w:tc>
@@ -336,14 +362,26 @@
                 <w:lang w:val="fr-FR"/>
               </w:rPr>
             </w:pPr>
-            <w:r>
-              <w:rPr>
-                <w:sz w:val="24"/>
-                <w:szCs w:val="24"/>
-                <w:lang w:val="fr-FR"/>
-              </w:rPr>
-              <w:t>y_min</w:t>
-            </w:r>
+            <w:proofErr w:type="spellStart"/>
+            <w:proofErr w:type="gramStart"/>
+            <w:r>
+              <w:rPr>
+                <w:sz w:val="24"/>
+                <w:szCs w:val="24"/>
+                <w:lang w:val="fr-FR"/>
+              </w:rPr>
+              <w:t>y</w:t>
+            </w:r>
+            <w:proofErr w:type="gramEnd"/>
+            <w:r>
+              <w:rPr>
+                <w:sz w:val="24"/>
+                <w:szCs w:val="24"/>
+                <w:lang w:val="fr-FR"/>
+              </w:rPr>
+              <w:t>_min</w:t>
+            </w:r>
+            <w:proofErr w:type="spellEnd"/>
           </w:p>
         </w:tc>
         <w:tc>
@@ -422,14 +460,26 @@
                 <w:lang w:val="fr-FR"/>
               </w:rPr>
             </w:pPr>
-            <w:r>
-              <w:rPr>
-                <w:sz w:val="24"/>
-                <w:szCs w:val="24"/>
-                <w:lang w:val="fr-FR"/>
-              </w:rPr>
-              <w:t>y_max</w:t>
-            </w:r>
+            <w:proofErr w:type="spellStart"/>
+            <w:proofErr w:type="gramStart"/>
+            <w:r>
+              <w:rPr>
+                <w:sz w:val="24"/>
+                <w:szCs w:val="24"/>
+                <w:lang w:val="fr-FR"/>
+              </w:rPr>
+              <w:t>y</w:t>
+            </w:r>
+            <w:proofErr w:type="gramEnd"/>
+            <w:r>
+              <w:rPr>
+                <w:sz w:val="24"/>
+                <w:szCs w:val="24"/>
+                <w:lang w:val="fr-FR"/>
+              </w:rPr>
+              <w:t>_max</w:t>
+            </w:r>
+            <w:proofErr w:type="spellEnd"/>
           </w:p>
         </w:tc>
         <w:tc>
@@ -654,15 +704,7 @@
                 <w:szCs w:val="24"/>
                 <w:lang w:val="fr-FR"/>
               </w:rPr>
-              <w:t xml:space="preserve">Nombre de mailles suivant </w:t>
-            </w:r>
-            <w:r>
-              <w:rPr>
-                <w:sz w:val="24"/>
-                <w:szCs w:val="24"/>
-                <w:lang w:val="fr-FR"/>
-              </w:rPr>
-              <w:t>la verticale</w:t>
+              <w:t>Nombre de mailles suivant la verticale</w:t>
             </w:r>
           </w:p>
         </w:tc>
@@ -712,47 +754,25 @@
                 <w:szCs w:val="24"/>
                 <w:lang w:val="fr-FR"/>
               </w:rPr>
-              <w:t>Nombre total de mailles</w:t>
-            </w:r>
-            <w:r>
-              <w:rPr>
-                <w:sz w:val="24"/>
-                <w:szCs w:val="24"/>
-                <w:lang w:val="fr-FR"/>
-              </w:rPr>
-              <w:t xml:space="preserve"> = </w:t>
-            </w:r>
-            <w:r>
-              <w:rPr>
-                <w:sz w:val="24"/>
-                <w:szCs w:val="24"/>
-                <w:lang w:val="fr-FR"/>
-              </w:rPr>
-              <w:t xml:space="preserve"> </w:t>
-            </w:r>
-            <w:r>
-              <w:rPr>
-                <w:sz w:val="24"/>
-                <w:szCs w:val="24"/>
-                <w:lang w:val="fr-FR"/>
-              </w:rPr>
-              <w:t>(</w:t>
-            </w:r>
-            <w:r>
-              <w:rPr>
-                <w:sz w:val="24"/>
-                <w:szCs w:val="24"/>
-                <w:lang w:val="fr-FR"/>
-              </w:rPr>
-              <w:t>N+2</w:t>
-            </w:r>
-            <w:r>
-              <w:rPr>
-                <w:sz w:val="24"/>
-                <w:szCs w:val="24"/>
-                <w:lang w:val="fr-FR"/>
-              </w:rPr>
-              <w:t>)*(M+2) en incluant la couche de mailles fantômes.</w:t>
+              <w:t xml:space="preserve">Nombre total de mailles </w:t>
+            </w:r>
+            <w:proofErr w:type="gramStart"/>
+            <w:r>
+              <w:rPr>
+                <w:sz w:val="24"/>
+                <w:szCs w:val="24"/>
+                <w:lang w:val="fr-FR"/>
+              </w:rPr>
+              <w:t>=  (</w:t>
+            </w:r>
+            <w:proofErr w:type="gramEnd"/>
+            <w:r>
+              <w:rPr>
+                <w:sz w:val="24"/>
+                <w:szCs w:val="24"/>
+                <w:lang w:val="fr-FR"/>
+              </w:rPr>
+              <w:t>N+2)*(M+2) en incluant la couche de mailles fantômes.</w:t>
             </w:r>
           </w:p>
         </w:tc>
@@ -774,6 +794,7 @@
                 <w:lang w:val="fr-FR"/>
               </w:rPr>
             </w:pPr>
+            <w:proofErr w:type="gramStart"/>
             <w:r>
               <w:rPr>
                 <w:sz w:val="24"/>
@@ -782,6 +803,7 @@
               </w:rPr>
               <w:t>c</w:t>
             </w:r>
+            <w:proofErr w:type="gramEnd"/>
           </w:p>
         </w:tc>
         <w:tc>
@@ -836,6 +858,7 @@
                 <w:lang w:val="fr-FR"/>
               </w:rPr>
             </w:pPr>
+            <w:proofErr w:type="gramStart"/>
             <w:r>
               <w:rPr>
                 <w:i/>
@@ -846,6 +869,7 @@
               </w:rPr>
               <w:t>double</w:t>
             </w:r>
+            <w:proofErr w:type="gramEnd"/>
             <w:r>
               <w:rPr>
                 <w:sz w:val="24"/>
@@ -886,6 +910,7 @@
                 <w:lang w:val="fr-FR"/>
               </w:rPr>
             </w:pPr>
+            <w:proofErr w:type="gramStart"/>
             <w:r>
               <w:rPr>
                 <w:sz w:val="24"/>
@@ -894,6 +919,7 @@
               </w:rPr>
               <w:t>a</w:t>
             </w:r>
+            <w:proofErr w:type="gramEnd"/>
           </w:p>
         </w:tc>
         <w:tc>
@@ -940,6 +966,7 @@
                 <w:lang w:val="fr-FR"/>
               </w:rPr>
             </w:pPr>
+            <w:proofErr w:type="gramStart"/>
             <w:r>
               <w:rPr>
                 <w:i/>
@@ -950,6 +977,7 @@
               </w:rPr>
               <w:t>double</w:t>
             </w:r>
+            <w:proofErr w:type="gramEnd"/>
             <w:r>
               <w:rPr>
                 <w:sz w:val="24"/>
@@ -1071,7 +1099,25 @@
                 <w:szCs w:val="24"/>
                 <w:lang w:val="fr-FR"/>
               </w:rPr>
-              <w:t xml:space="preserve"> pour un corps noir</w:t>
+              <w:t xml:space="preserve"> </w:t>
+            </w:r>
+            <w:proofErr w:type="gramStart"/>
+            <w:r>
+              <w:rPr>
+                <w:sz w:val="24"/>
+                <w:szCs w:val="24"/>
+                <w:lang w:val="fr-FR"/>
+              </w:rPr>
+              <w:t>pour</w:t>
+            </w:r>
+            <w:proofErr w:type="gramEnd"/>
+            <w:r>
+              <w:rPr>
+                <w:sz w:val="24"/>
+                <w:szCs w:val="24"/>
+                <w:lang w:val="fr-FR"/>
+              </w:rPr>
+              <w:t xml:space="preserve"> un corps noir</w:t>
             </w:r>
             <w:r>
               <w:rPr>
@@ -1101,6 +1147,7 @@
                 <w:lang w:val="fr-FR"/>
               </w:rPr>
             </w:pPr>
+            <w:proofErr w:type="spellStart"/>
             <w:r>
               <w:rPr>
                 <w:sz w:val="24"/>
@@ -1109,6 +1156,7 @@
               </w:rPr>
               <w:t>C_v</w:t>
             </w:r>
+            <w:proofErr w:type="spellEnd"/>
           </w:p>
         </w:tc>
         <w:tc>
@@ -1155,6 +1203,7 @@
                 <w:lang w:val="fr-FR"/>
               </w:rPr>
             </w:pPr>
+            <w:proofErr w:type="gramStart"/>
             <w:r>
               <w:rPr>
                 <w:i/>
@@ -1165,6 +1214,7 @@
               </w:rPr>
               <w:t>double</w:t>
             </w:r>
+            <w:proofErr w:type="gramEnd"/>
             <w:r>
               <w:rPr>
                 <w:sz w:val="24"/>
@@ -1418,6 +1468,8 @@
                 <w:lang w:val="fr-FR"/>
               </w:rPr>
             </w:pPr>
+            <w:proofErr w:type="spellStart"/>
+            <w:proofErr w:type="gramStart"/>
             <w:r>
               <w:rPr>
                 <w:sz w:val="24"/>
@@ -1426,6 +1478,8 @@
               </w:rPr>
               <w:t>precision</w:t>
             </w:r>
+            <w:proofErr w:type="spellEnd"/>
+            <w:proofErr w:type="gramEnd"/>
           </w:p>
         </w:tc>
         <w:tc>
@@ -1504,6 +1558,7 @@
                 <w:lang w:val="fr-FR"/>
               </w:rPr>
             </w:pPr>
+            <w:proofErr w:type="gramStart"/>
             <w:r>
               <w:rPr>
                 <w:i/>
@@ -1514,6 +1569,7 @@
               </w:rPr>
               <w:t>double</w:t>
             </w:r>
+            <w:proofErr w:type="gramEnd"/>
             <w:r>
               <w:rPr>
                 <w:sz w:val="24"/>
@@ -1570,13 +1626,23 @@
                 <w:lang w:val="fr-FR"/>
               </w:rPr>
             </w:pPr>
-            <w:r>
-              <w:rPr>
-                <w:sz w:val="24"/>
-                <w:szCs w:val="24"/>
-                <w:lang w:val="fr-FR"/>
-              </w:rPr>
-              <w:t>t_0</w:t>
+            <w:proofErr w:type="gramStart"/>
+            <w:r>
+              <w:rPr>
+                <w:sz w:val="24"/>
+                <w:szCs w:val="24"/>
+                <w:lang w:val="fr-FR"/>
+              </w:rPr>
+              <w:t>t</w:t>
+            </w:r>
+            <w:proofErr w:type="gramEnd"/>
+            <w:r>
+              <w:rPr>
+                <w:sz w:val="24"/>
+                <w:szCs w:val="24"/>
+                <w:lang w:val="fr-FR"/>
+              </w:rPr>
+              <w:t>_0</w:t>
             </w:r>
           </w:p>
         </w:tc>
@@ -1624,6 +1690,7 @@
                 <w:lang w:val="fr-FR"/>
               </w:rPr>
             </w:pPr>
+            <w:proofErr w:type="gramStart"/>
             <w:r>
               <w:rPr>
                 <w:i/>
@@ -1634,6 +1701,7 @@
               </w:rPr>
               <w:t>double</w:t>
             </w:r>
+            <w:proofErr w:type="gramEnd"/>
             <w:r>
               <w:rPr>
                 <w:sz w:val="24"/>
@@ -1677,14 +1745,26 @@
                 <w:lang w:val="fr-FR"/>
               </w:rPr>
             </w:pPr>
-            <w:r>
-              <w:rPr>
-                <w:sz w:val="24"/>
-                <w:szCs w:val="24"/>
-                <w:lang w:val="fr-FR"/>
-              </w:rPr>
-              <w:t>t_f</w:t>
-            </w:r>
+            <w:proofErr w:type="spellStart"/>
+            <w:proofErr w:type="gramStart"/>
+            <w:r>
+              <w:rPr>
+                <w:sz w:val="24"/>
+                <w:szCs w:val="24"/>
+                <w:lang w:val="fr-FR"/>
+              </w:rPr>
+              <w:t>t</w:t>
+            </w:r>
+            <w:proofErr w:type="gramEnd"/>
+            <w:r>
+              <w:rPr>
+                <w:sz w:val="24"/>
+                <w:szCs w:val="24"/>
+                <w:lang w:val="fr-FR"/>
+              </w:rPr>
+              <w:t>_f</w:t>
+            </w:r>
+            <w:proofErr w:type="spellEnd"/>
           </w:p>
         </w:tc>
         <w:tc>
@@ -1731,6 +1811,7 @@
                 <w:lang w:val="fr-FR"/>
               </w:rPr>
             </w:pPr>
+            <w:proofErr w:type="gramStart"/>
             <w:r>
               <w:rPr>
                 <w:i/>
@@ -1741,6 +1822,7 @@
               </w:rPr>
               <w:t>double</w:t>
             </w:r>
+            <w:proofErr w:type="gramEnd"/>
             <w:r>
               <w:rPr>
                 <w:sz w:val="24"/>
@@ -1781,6 +1863,7 @@
                 <w:lang w:val="fr-FR"/>
               </w:rPr>
             </w:pPr>
+            <w:proofErr w:type="gramStart"/>
             <w:r>
               <w:rPr>
                 <w:sz w:val="24"/>
@@ -1789,6 +1872,7 @@
               </w:rPr>
               <w:t>rho</w:t>
             </w:r>
+            <w:proofErr w:type="gramEnd"/>
           </w:p>
         </w:tc>
         <w:tc>
@@ -1835,6 +1919,7 @@
                 <w:lang w:val="fr-FR"/>
               </w:rPr>
             </w:pPr>
+            <w:proofErr w:type="gramStart"/>
             <w:r>
               <w:rPr>
                 <w:i/>
@@ -1845,6 +1930,7 @@
               </w:rPr>
               <w:t>string</w:t>
             </w:r>
+            <w:proofErr w:type="gramEnd"/>
             <w:r>
               <w:rPr>
                 <w:sz w:val="24"/>
@@ -1964,7 +2050,7 @@
                   <w:szCs w:val="24"/>
                   <w:lang w:val="fr-FR"/>
                 </w:rPr>
-                <m:t>crenau(pos_x,pos_y,h</m:t>
+                <m:t>crenau(</m:t>
               </m:r>
               <m:r>
                 <m:rPr>
@@ -1976,7 +2062,7 @@
                   <w:szCs w:val="24"/>
                   <w:lang w:val="fr-FR"/>
                 </w:rPr>
-                <m:t>1,h</m:t>
+                <m:t>pos_x</m:t>
               </m:r>
               <m:r>
                 <m:rPr>
@@ -1988,6 +2074,54 @@
                   <w:szCs w:val="24"/>
                   <w:lang w:val="fr-FR"/>
                 </w:rPr>
+                <m:t>,</m:t>
+              </m:r>
+              <m:r>
+                <m:rPr>
+                  <m:sty m:val="bi"/>
+                </m:rPr>
+                <w:rPr>
+                  <w:rFonts w:ascii="Cambria Math" w:hAnsi="Cambria Math"/>
+                  <w:sz w:val="24"/>
+                  <w:szCs w:val="24"/>
+                  <w:lang w:val="fr-FR"/>
+                </w:rPr>
+                <m:t>pos_y</m:t>
+              </m:r>
+              <m:r>
+                <m:rPr>
+                  <m:sty m:val="bi"/>
+                </m:rPr>
+                <w:rPr>
+                  <w:rFonts w:ascii="Cambria Math" w:hAnsi="Cambria Math"/>
+                  <w:sz w:val="24"/>
+                  <w:szCs w:val="24"/>
+                  <w:lang w:val="fr-FR"/>
+                </w:rPr>
+                <m:t>,h</m:t>
+              </m:r>
+              <m:r>
+                <m:rPr>
+                  <m:sty m:val="bi"/>
+                </m:rPr>
+                <w:rPr>
+                  <w:rFonts w:ascii="Cambria Math" w:hAnsi="Cambria Math"/>
+                  <w:sz w:val="24"/>
+                  <w:szCs w:val="24"/>
+                  <w:lang w:val="fr-FR"/>
+                </w:rPr>
+                <m:t>1,h</m:t>
+              </m:r>
+              <m:r>
+                <m:rPr>
+                  <m:sty m:val="bi"/>
+                </m:rPr>
+                <w:rPr>
+                  <w:rFonts w:ascii="Cambria Math" w:hAnsi="Cambria Math"/>
+                  <w:sz w:val="24"/>
+                  <w:szCs w:val="24"/>
+                  <w:lang w:val="fr-FR"/>
+                </w:rPr>
                 <m:t>2)</m:t>
               </m:r>
             </m:oMath>
@@ -2005,7 +2139,24 @@
                 <w:szCs w:val="24"/>
                 <w:lang w:val="fr-FR"/>
               </w:rPr>
-              <w:t xml:space="preserve">- sans espace - </w:t>
+              <w:t>-</w:t>
+            </w:r>
+            <w:r>
+              <w:rPr>
+                <w:color w:val="FF0000"/>
+                <w:sz w:val="24"/>
+                <w:szCs w:val="24"/>
+                <w:lang w:val="fr-FR"/>
+              </w:rPr>
+              <w:t xml:space="preserve"> sans espace</w:t>
+            </w:r>
+            <w:r>
+              <w:rPr>
+                <w:sz w:val="24"/>
+                <w:szCs w:val="24"/>
+                <w:lang w:val="fr-FR"/>
+              </w:rPr>
+              <w:t xml:space="preserve"> - </w:t>
             </w:r>
             <w:r>
               <w:rPr>
@@ -2028,32 +2179,17 @@
             </m:oMath>
             <w:r>
               <w:rPr>
-                <w:sz w:val="24"/>
-                <w:szCs w:val="24"/>
-                <w:lang w:val="fr-FR"/>
-              </w:rPr>
-              <w:t xml:space="preserve"> </w:t>
-            </w:r>
-            <w:r>
-              <w:rPr>
-                <w:sz w:val="24"/>
-                <w:szCs w:val="24"/>
-                <w:lang w:val="fr-FR"/>
-              </w:rPr>
-              <w:t>à</w:t>
-            </w:r>
-            <w:r>
-              <w:rPr>
-                <w:sz w:val="24"/>
-                <w:szCs w:val="24"/>
-                <w:lang w:val="fr-FR"/>
-              </w:rPr>
-              <w:t xml:space="preserve"> la position </w:t>
+                <w:rFonts w:eastAsiaTheme="minorEastAsia"/>
+                <w:sz w:val="24"/>
+                <w:szCs w:val="24"/>
+                <w:lang w:val="fr-FR"/>
+              </w:rPr>
+              <w:t xml:space="preserve"> situe en </w:t>
             </w:r>
             <m:oMath>
               <m:r>
                 <w:rPr>
-                  <w:rFonts w:ascii="Cambria Math" w:hAnsi="Cambria Math"/>
+                  <w:rFonts w:ascii="Cambria Math" w:eastAsiaTheme="minorEastAsia" w:hAnsi="Cambria Math"/>
                   <w:sz w:val="24"/>
                   <w:szCs w:val="24"/>
                   <w:lang w:val="fr-FR"/>
@@ -2108,14 +2244,26 @@
                 <w:lang w:val="fr-FR"/>
               </w:rPr>
             </w:pPr>
-            <w:r>
-              <w:rPr>
-                <w:sz w:val="24"/>
-                <w:szCs w:val="24"/>
-                <w:lang w:val="fr-FR"/>
-              </w:rPr>
-              <w:t>sigma_a</w:t>
-            </w:r>
+            <w:proofErr w:type="spellStart"/>
+            <w:proofErr w:type="gramStart"/>
+            <w:r>
+              <w:rPr>
+                <w:sz w:val="24"/>
+                <w:szCs w:val="24"/>
+                <w:lang w:val="fr-FR"/>
+              </w:rPr>
+              <w:t>sigma</w:t>
+            </w:r>
+            <w:proofErr w:type="gramEnd"/>
+            <w:r>
+              <w:rPr>
+                <w:sz w:val="24"/>
+                <w:szCs w:val="24"/>
+                <w:lang w:val="fr-FR"/>
+              </w:rPr>
+              <w:t>_a</w:t>
+            </w:r>
+            <w:proofErr w:type="spellEnd"/>
           </w:p>
         </w:tc>
         <w:tc>
@@ -2324,14 +2472,26 @@
                 <w:lang w:val="fr-FR"/>
               </w:rPr>
             </w:pPr>
-            <w:r>
-              <w:rPr>
-                <w:sz w:val="24"/>
-                <w:szCs w:val="24"/>
-                <w:lang w:val="fr-FR"/>
-              </w:rPr>
-              <w:t>sigma_c</w:t>
-            </w:r>
+            <w:proofErr w:type="spellStart"/>
+            <w:proofErr w:type="gramStart"/>
+            <w:r>
+              <w:rPr>
+                <w:sz w:val="24"/>
+                <w:szCs w:val="24"/>
+                <w:lang w:val="fr-FR"/>
+              </w:rPr>
+              <w:t>sigma</w:t>
+            </w:r>
+            <w:proofErr w:type="gramEnd"/>
+            <w:r>
+              <w:rPr>
+                <w:sz w:val="24"/>
+                <w:szCs w:val="24"/>
+                <w:lang w:val="fr-FR"/>
+              </w:rPr>
+              <w:t>_c</w:t>
+            </w:r>
+            <w:proofErr w:type="spellEnd"/>
           </w:p>
         </w:tc>
         <w:tc>
@@ -2361,7 +2521,16 @@
                 <w:szCs w:val="24"/>
                 <w:lang w:val="fr-FR"/>
               </w:rPr>
-              <w:t xml:space="preserve"> de scat</w:t>
+              <w:t xml:space="preserve"> de </w:t>
+            </w:r>
+            <w:proofErr w:type="spellStart"/>
+            <w:r>
+              <w:rPr>
+                <w:sz w:val="24"/>
+                <w:szCs w:val="24"/>
+                <w:lang w:val="fr-FR"/>
+              </w:rPr>
+              <w:t>scat</w:t>
             </w:r>
             <w:r>
               <w:rPr>
@@ -2379,6 +2548,7 @@
               </w:rPr>
               <w:t>ering</w:t>
             </w:r>
+            <w:proofErr w:type="spellEnd"/>
           </w:p>
         </w:tc>
         <w:tc>
@@ -3069,15 +3239,7 @@
                 <w:szCs w:val="24"/>
                 <w:lang w:val="fr-FR"/>
               </w:rPr>
-              <w:t>Composante y</w:t>
-            </w:r>
-            <w:r>
-              <w:rPr>
-                <w:sz w:val="24"/>
-                <w:szCs w:val="24"/>
-                <w:lang w:val="fr-FR"/>
-              </w:rPr>
-              <w:t xml:space="preserve"> du vecteur F_0</w:t>
+              <w:t>Composante y du vecteur F_0</w:t>
             </w:r>
           </w:p>
         </w:tc>
@@ -3319,6 +3481,7 @@
                 <w:lang w:val="fr-FR"/>
               </w:rPr>
             </w:pPr>
+            <w:proofErr w:type="spellStart"/>
             <w:r>
               <w:rPr>
                 <w:sz w:val="24"/>
@@ -3327,6 +3490,7 @@
               </w:rPr>
               <w:t>E_l</w:t>
             </w:r>
+            <w:proofErr w:type="spellEnd"/>
           </w:p>
         </w:tc>
         <w:tc>
@@ -3632,34 +3796,7 @@
                   <w:szCs w:val="24"/>
                   <w:lang w:val="fr-FR"/>
                 </w:rPr>
-                <m:t>[j]</m:t>
-              </m:r>
-              <m:r>
-                <w:rPr>
-                  <w:rFonts w:ascii="Cambria Math" w:hAnsi="Cambria Math"/>
-                  <w:sz w:val="24"/>
-                  <w:szCs w:val="24"/>
-                  <w:lang w:val="fr-FR"/>
-                </w:rPr>
-                <m:t>=E[</m:t>
-              </m:r>
-              <m:r>
-                <w:rPr>
-                  <w:rFonts w:ascii="Cambria Math" w:hAnsi="Cambria Math"/>
-                  <w:sz w:val="24"/>
-                  <w:szCs w:val="24"/>
-                  <w:lang w:val="fr-FR"/>
-                </w:rPr>
-                <m:t>j</m:t>
-              </m:r>
-              <m:r>
-                <w:rPr>
-                  <w:rFonts w:ascii="Cambria Math" w:hAnsi="Cambria Math"/>
-                  <w:sz w:val="24"/>
-                  <w:szCs w:val="24"/>
-                  <w:lang w:val="fr-FR"/>
-                </w:rPr>
-                <m:t>]</m:t>
+                <m:t>[j]=E[j]</m:t>
               </m:r>
             </m:oMath>
             <w:r>
@@ -3679,6 +3816,15 @@
                 <w:lang w:val="fr-FR"/>
               </w:rPr>
               <w:t>suivant la verticale</w:t>
+            </w:r>
+            <w:r>
+              <w:rPr>
+                <w:rFonts w:eastAsiaTheme="minorEastAsia"/>
+                <w:sz w:val="24"/>
+                <w:szCs w:val="24"/>
+                <w:lang w:val="fr-FR"/>
+              </w:rPr>
+              <w:t>.</w:t>
             </w:r>
           </w:p>
           <w:p>
@@ -3731,7 +3877,7 @@
                 <w:szCs w:val="24"/>
                 <w:lang w:val="fr-FR"/>
               </w:rPr>
-              <w:t>" pour placer un</w:t>
+              <w:t xml:space="preserve">" </w:t>
             </w:r>
             <w:r>
               <w:rPr>
@@ -3740,6 +3886,43 @@
                 <w:szCs w:val="24"/>
                 <w:lang w:val="fr-FR"/>
               </w:rPr>
+              <w:t xml:space="preserve">– </w:t>
+            </w:r>
+            <w:r>
+              <w:rPr>
+                <w:rFonts w:eastAsiaTheme="minorEastAsia"/>
+                <w:color w:val="FF0000"/>
+                <w:sz w:val="24"/>
+                <w:szCs w:val="24"/>
+                <w:lang w:val="fr-FR"/>
+              </w:rPr>
+              <w:t>sans espace</w:t>
+            </w:r>
+            <w:r>
+              <w:rPr>
+                <w:rFonts w:eastAsiaTheme="minorEastAsia"/>
+                <w:sz w:val="24"/>
+                <w:szCs w:val="24"/>
+                <w:lang w:val="fr-FR"/>
+              </w:rPr>
+              <w:t xml:space="preserve"> - </w:t>
+            </w:r>
+            <w:r>
+              <w:rPr>
+                <w:rFonts w:eastAsiaTheme="minorEastAsia"/>
+                <w:sz w:val="24"/>
+                <w:szCs w:val="24"/>
+                <w:lang w:val="fr-FR"/>
+              </w:rPr>
+              <w:t>pour placer un</w:t>
+            </w:r>
+            <w:r>
+              <w:rPr>
+                <w:rFonts w:eastAsiaTheme="minorEastAsia"/>
+                <w:sz w:val="24"/>
+                <w:szCs w:val="24"/>
+                <w:lang w:val="fr-FR"/>
+              </w:rPr>
               <w:t xml:space="preserve">e source </w:t>
             </w:r>
             <w:r>
@@ -3758,7 +3941,7 @@
                 <w:szCs w:val="24"/>
                 <w:lang w:val="fr-FR"/>
               </w:rPr>
-              <w:t xml:space="preserve"> commençant </w:t>
+              <w:t xml:space="preserve"> </w:t>
             </w:r>
             <w:r>
               <w:rPr>
@@ -3767,6 +3950,44 @@
                 <w:szCs w:val="24"/>
                 <w:lang w:val="fr-FR"/>
               </w:rPr>
+              <w:t>(</w:t>
+            </w:r>
+            <w:r>
+              <w:rPr>
+                <w:rFonts w:eastAsiaTheme="minorEastAsia"/>
+                <w:i/>
+                <w:iCs/>
+                <w:sz w:val="24"/>
+                <w:szCs w:val="24"/>
+                <w:lang w:val="fr-FR"/>
+              </w:rPr>
+              <w:t>perturbation sinusoïdale d’amplitude 5 et de fréquence 500</w:t>
+            </w:r>
+            <w:r>
+              <w:rPr>
+                <w:rFonts w:eastAsiaTheme="minorEastAsia"/>
+                <w:sz w:val="24"/>
+                <w:szCs w:val="24"/>
+                <w:lang w:val="fr-FR"/>
+              </w:rPr>
+              <w:t xml:space="preserve">) </w:t>
+            </w:r>
+            <w:r>
+              <w:rPr>
+                <w:rFonts w:eastAsiaTheme="minorEastAsia"/>
+                <w:sz w:val="24"/>
+                <w:szCs w:val="24"/>
+                <w:lang w:val="fr-FR"/>
+              </w:rPr>
+              <w:t xml:space="preserve">commençant </w:t>
+            </w:r>
+            <w:r>
+              <w:rPr>
+                <w:rFonts w:eastAsiaTheme="minorEastAsia"/>
+                <w:sz w:val="24"/>
+                <w:szCs w:val="24"/>
+                <w:lang w:val="fr-FR"/>
+              </w:rPr>
               <w:t>à</w:t>
             </w:r>
             <w:r>
@@ -3776,8 +3997,19 @@
                 <w:szCs w:val="24"/>
                 <w:lang w:val="fr-FR"/>
               </w:rPr>
-              <w:t xml:space="preserve"> la maille </w:t>
-            </w:r>
+              <w:t xml:space="preserve"> </w:t>
+            </w:r>
+            <m:oMath>
+              <m:r>
+                <w:rPr>
+                  <w:rFonts w:ascii="Cambria Math" w:eastAsiaTheme="minorEastAsia" w:hAnsi="Cambria Math"/>
+                  <w:sz w:val="24"/>
+                  <w:szCs w:val="24"/>
+                  <w:lang w:val="fr-FR"/>
+                </w:rPr>
+                <m:t>start</m:t>
+              </m:r>
+            </m:oMath>
             <w:r>
               <w:rPr>
                 <w:rFonts w:eastAsiaTheme="minorEastAsia"/>
@@ -3785,7 +4017,7 @@
                 <w:szCs w:val="24"/>
                 <w:lang w:val="fr-FR"/>
               </w:rPr>
-              <w:t>située</w:t>
+              <w:t xml:space="preserve"> </w:t>
             </w:r>
             <w:r>
               <w:rPr>
@@ -3794,7 +4026,25 @@
                 <w:szCs w:val="24"/>
                 <w:lang w:val="fr-FR"/>
               </w:rPr>
-              <w:t xml:space="preserve"> en </w:t>
+              <w:t xml:space="preserve">et se terminant </w:t>
+            </w:r>
+            <w:r>
+              <w:rPr>
+                <w:rFonts w:eastAsiaTheme="minorEastAsia"/>
+                <w:sz w:val="24"/>
+                <w:szCs w:val="24"/>
+                <w:lang w:val="fr-FR"/>
+              </w:rPr>
+              <w:t>à</w:t>
+            </w:r>
+            <w:r>
+              <w:rPr>
+                <w:rFonts w:eastAsiaTheme="minorEastAsia"/>
+                <w:sz w:val="24"/>
+                <w:szCs w:val="24"/>
+                <w:lang w:val="fr-FR"/>
+              </w:rPr>
+              <w:t xml:space="preserve"> </w:t>
             </w:r>
             <m:oMath>
               <m:r>
@@ -3804,27 +4054,7 @@
                   <w:szCs w:val="24"/>
                   <w:lang w:val="fr-FR"/>
                 </w:rPr>
-                <m:t>start*longueur_du_bord</m:t>
-              </m:r>
-            </m:oMath>
-            <w:r>
-              <w:rPr>
-                <w:rFonts w:eastAsiaTheme="minorEastAsia"/>
-                <w:sz w:val="24"/>
-                <w:szCs w:val="24"/>
-                <w:lang w:val="fr-FR"/>
-              </w:rPr>
-              <w:t xml:space="preserve"> et se terminant dans la maille </w:t>
-            </w:r>
-            <m:oMath>
-              <m:r>
-                <w:rPr>
-                  <w:rFonts w:ascii="Cambria Math" w:eastAsiaTheme="minorEastAsia" w:hAnsi="Cambria Math"/>
-                  <w:sz w:val="24"/>
-                  <w:szCs w:val="24"/>
-                  <w:lang w:val="fr-FR"/>
-                </w:rPr>
-                <m:t>end*longueur_du_bord</m:t>
+                <m:t>end</m:t>
               </m:r>
             </m:oMath>
             <w:r>
@@ -3891,6 +4121,7 @@
                 <w:lang w:val="fr-FR"/>
               </w:rPr>
             </w:pPr>
+            <w:proofErr w:type="spellStart"/>
             <w:r>
               <w:rPr>
                 <w:sz w:val="24"/>
@@ -3908,6 +4139,7 @@
               </w:rPr>
               <w:t>_x</w:t>
             </w:r>
+            <w:proofErr w:type="spellEnd"/>
           </w:p>
         </w:tc>
         <w:tc>
@@ -4080,23 +4312,7 @@
                 <w:szCs w:val="24"/>
                 <w:lang w:val="fr-FR"/>
               </w:rPr>
-              <w:t xml:space="preserve">" pour avoir des </w:t>
-            </w:r>
-            <w:r>
-              <w:rPr>
-                <w:sz w:val="24"/>
-                <w:szCs w:val="24"/>
-                <w:lang w:val="fr-FR"/>
-              </w:rPr>
-              <w:t xml:space="preserve">sorties </w:t>
-            </w:r>
-            <w:r>
-              <w:rPr>
-                <w:sz w:val="24"/>
-                <w:szCs w:val="24"/>
-                <w:lang w:val="fr-FR"/>
-              </w:rPr>
-              <w:t>libre</w:t>
+              <w:t>" pour avoir des sorties libre</w:t>
             </w:r>
           </w:p>
         </w:tc>
@@ -4118,6 +4334,7 @@
                 <w:lang w:val="fr-FR"/>
               </w:rPr>
             </w:pPr>
+            <w:proofErr w:type="spellStart"/>
             <w:r>
               <w:rPr>
                 <w:sz w:val="24"/>
@@ -4126,6 +4343,7 @@
               </w:rPr>
               <w:t>F_l_y</w:t>
             </w:r>
+            <w:proofErr w:type="spellEnd"/>
           </w:p>
         </w:tc>
         <w:tc>
@@ -4198,23 +4416,7 @@
                 <w:szCs w:val="24"/>
                 <w:lang w:val="fr-FR"/>
               </w:rPr>
-              <w:t>" pour avoir des sortie</w:t>
-            </w:r>
-            <w:r>
-              <w:rPr>
-                <w:sz w:val="24"/>
-                <w:szCs w:val="24"/>
-                <w:lang w:val="fr-FR"/>
-              </w:rPr>
-              <w:t>s</w:t>
-            </w:r>
-            <w:r>
-              <w:rPr>
-                <w:sz w:val="24"/>
-                <w:szCs w:val="24"/>
-                <w:lang w:val="fr-FR"/>
-              </w:rPr>
-              <w:t xml:space="preserve"> libre</w:t>
+              <w:t>" pour avoir des sorties libre</w:t>
             </w:r>
           </w:p>
         </w:tc>
@@ -4233,6 +4435,7 @@
                 <w:lang w:val="fr-FR"/>
               </w:rPr>
             </w:pPr>
+            <w:proofErr w:type="spellStart"/>
             <w:r>
               <w:rPr>
                 <w:sz w:val="24"/>
@@ -4241,6 +4444,7 @@
               </w:rPr>
               <w:t>T_l</w:t>
             </w:r>
+            <w:proofErr w:type="spellEnd"/>
           </w:p>
         </w:tc>
         <w:tc>
@@ -4435,6 +4639,7 @@
                 <w:lang w:val="fr-FR"/>
               </w:rPr>
             </w:pPr>
+            <w:proofErr w:type="spellStart"/>
             <w:r>
               <w:rPr>
                 <w:sz w:val="24"/>
@@ -4443,6 +4648,7 @@
               </w:rPr>
               <w:t>E_r</w:t>
             </w:r>
+            <w:proofErr w:type="spellEnd"/>
           </w:p>
         </w:tc>
         <w:tc>
@@ -4729,34 +4935,7 @@
                   <w:szCs w:val="24"/>
                   <w:lang w:val="fr-FR"/>
                 </w:rPr>
-                <m:t>[j]</m:t>
-              </m:r>
-              <m:r>
-                <w:rPr>
-                  <w:rFonts w:ascii="Cambria Math" w:hAnsi="Cambria Math"/>
-                  <w:sz w:val="24"/>
-                  <w:szCs w:val="24"/>
-                  <w:lang w:val="fr-FR"/>
-                </w:rPr>
-                <m:t>=E[</m:t>
-              </m:r>
-              <m:r>
-                <w:rPr>
-                  <w:rFonts w:ascii="Cambria Math" w:hAnsi="Cambria Math"/>
-                  <w:sz w:val="24"/>
-                  <w:szCs w:val="24"/>
-                  <w:lang w:val="fr-FR"/>
-                </w:rPr>
-                <m:t>j</m:t>
-              </m:r>
-              <m:r>
-                <w:rPr>
-                  <w:rFonts w:ascii="Cambria Math" w:hAnsi="Cambria Math"/>
-                  <w:sz w:val="24"/>
-                  <w:szCs w:val="24"/>
-                  <w:lang w:val="fr-FR"/>
-                </w:rPr>
-                <m:t>]</m:t>
+                <m:t>[j]=E[j]</m:t>
               </m:r>
             </m:oMath>
             <w:r>
@@ -4863,6 +5042,7 @@
                 <w:lang w:val="fr-FR"/>
               </w:rPr>
             </w:pPr>
+            <w:proofErr w:type="spellStart"/>
             <w:r>
               <w:rPr>
                 <w:sz w:val="24"/>
@@ -4879,6 +5059,7 @@
               </w:rPr>
               <w:t>_x</w:t>
             </w:r>
+            <w:proofErr w:type="spellEnd"/>
           </w:p>
         </w:tc>
         <w:tc>
@@ -5054,6 +5235,7 @@
                 <w:lang w:val="fr-FR"/>
               </w:rPr>
             </w:pPr>
+            <w:proofErr w:type="spellStart"/>
             <w:r>
               <w:rPr>
                 <w:sz w:val="24"/>
@@ -5062,6 +5244,7 @@
               </w:rPr>
               <w:t>F_r_y</w:t>
             </w:r>
+            <w:proofErr w:type="spellEnd"/>
           </w:p>
         </w:tc>
         <w:tc>
@@ -5134,6 +5317,7 @@
                 <w:lang w:val="fr-FR"/>
               </w:rPr>
             </w:pPr>
+            <w:proofErr w:type="spellStart"/>
             <w:r>
               <w:rPr>
                 <w:sz w:val="24"/>
@@ -5142,6 +5326,7 @@
               </w:rPr>
               <w:t>T_r</w:t>
             </w:r>
+            <w:proofErr w:type="spellEnd"/>
           </w:p>
         </w:tc>
         <w:tc>
@@ -5317,6 +5502,7 @@
                 <w:lang w:val="fr-FR"/>
               </w:rPr>
             </w:pPr>
+            <w:proofErr w:type="spellStart"/>
             <w:r>
               <w:rPr>
                 <w:sz w:val="24"/>
@@ -5325,6 +5511,7 @@
               </w:rPr>
               <w:t>E_u</w:t>
             </w:r>
+            <w:proofErr w:type="spellEnd"/>
           </w:p>
         </w:tc>
         <w:tc>
@@ -5340,13 +5527,23 @@
                 <w:lang w:val="fr-FR"/>
               </w:rPr>
             </w:pPr>
-            <w:r>
-              <w:rPr>
-                <w:sz w:val="24"/>
-                <w:szCs w:val="24"/>
-                <w:lang w:val="fr-FR"/>
-              </w:rPr>
-              <w:t>en haut</w:t>
+            <w:proofErr w:type="gramStart"/>
+            <w:r>
+              <w:rPr>
+                <w:sz w:val="24"/>
+                <w:szCs w:val="24"/>
+                <w:lang w:val="fr-FR"/>
+              </w:rPr>
+              <w:t>en</w:t>
+            </w:r>
+            <w:proofErr w:type="gramEnd"/>
+            <w:r>
+              <w:rPr>
+                <w:sz w:val="24"/>
+                <w:szCs w:val="24"/>
+                <w:lang w:val="fr-FR"/>
+              </w:rPr>
+              <w:t xml:space="preserve"> haut</w:t>
             </w:r>
           </w:p>
         </w:tc>
@@ -5480,15 +5677,7 @@
                 <w:szCs w:val="24"/>
                 <w:lang w:val="fr-FR"/>
               </w:rPr>
-              <w:t xml:space="preserve">Une fonction de t et de </w:t>
-            </w:r>
-            <w:r>
-              <w:rPr>
-                <w:sz w:val="24"/>
-                <w:szCs w:val="24"/>
-                <w:lang w:val="fr-FR"/>
-              </w:rPr>
-              <w:t>x</w:t>
+              <w:t>Une fonction de t et de x</w:t>
             </w:r>
           </w:p>
           <w:p>
@@ -5581,43 +5770,7 @@
                   <w:szCs w:val="24"/>
                   <w:lang w:val="fr-FR"/>
                 </w:rPr>
-                <m:t>[</m:t>
-              </m:r>
-              <m:r>
-                <w:rPr>
-                  <w:rFonts w:ascii="Cambria Math" w:hAnsi="Cambria Math"/>
-                  <w:sz w:val="24"/>
-                  <w:szCs w:val="24"/>
-                  <w:lang w:val="fr-FR"/>
-                </w:rPr>
-                <m:t>i</m:t>
-              </m:r>
-              <m:r>
-                <w:rPr>
-                  <w:rFonts w:ascii="Cambria Math" w:hAnsi="Cambria Math"/>
-                  <w:sz w:val="24"/>
-                  <w:szCs w:val="24"/>
-                  <w:lang w:val="fr-FR"/>
-                </w:rPr>
-                <m:t>]=E[</m:t>
-              </m:r>
-              <m:r>
-                <w:rPr>
-                  <w:rFonts w:ascii="Cambria Math" w:hAnsi="Cambria Math"/>
-                  <w:sz w:val="24"/>
-                  <w:szCs w:val="24"/>
-                  <w:lang w:val="fr-FR"/>
-                </w:rPr>
-                <m:t>i</m:t>
-              </m:r>
-              <m:r>
-                <w:rPr>
-                  <w:rFonts w:ascii="Cambria Math" w:hAnsi="Cambria Math"/>
-                  <w:sz w:val="24"/>
-                  <w:szCs w:val="24"/>
-                  <w:lang w:val="fr-FR"/>
-                </w:rPr>
-                <m:t>]</m:t>
+                <m:t>[i]=E[i]</m:t>
               </m:r>
             </m:oMath>
             <w:r>
@@ -5627,16 +5780,7 @@
                 <w:szCs w:val="24"/>
                 <w:lang w:val="fr-FR"/>
               </w:rPr>
-              <w:t xml:space="preserve"> suivant </w:t>
-            </w:r>
-            <w:r>
-              <w:rPr>
-                <w:rFonts w:eastAsiaTheme="minorEastAsia"/>
-                <w:sz w:val="24"/>
-                <w:szCs w:val="24"/>
-                <w:lang w:val="fr-FR"/>
-              </w:rPr>
-              <w:t>l’horizontale</w:t>
+              <w:t xml:space="preserve"> suivant l’horizontale</w:t>
             </w:r>
           </w:p>
           <w:p>
@@ -5696,25 +5840,7 @@
                 <w:szCs w:val="24"/>
                 <w:lang w:val="fr-FR"/>
               </w:rPr>
-              <w:t xml:space="preserve">" pour placer une source </w:t>
-            </w:r>
-            <w:r>
-              <w:rPr>
-                <w:rFonts w:eastAsiaTheme="minorEastAsia"/>
-                <w:sz w:val="24"/>
-                <w:szCs w:val="24"/>
-                <w:lang w:val="fr-FR"/>
-              </w:rPr>
-              <w:t>ponctuelle</w:t>
-            </w:r>
-            <w:r>
-              <w:rPr>
-                <w:rFonts w:eastAsiaTheme="minorEastAsia"/>
-                <w:sz w:val="24"/>
-                <w:szCs w:val="24"/>
-                <w:lang w:val="fr-FR"/>
-              </w:rPr>
-              <w:t xml:space="preserve"> (sans espace)</w:t>
+              <w:t>" pour placer une source ponctuelle (sans espace)</w:t>
             </w:r>
           </w:p>
         </w:tc>
@@ -5733,6 +5859,7 @@
                 <w:lang w:val="fr-FR"/>
               </w:rPr>
             </w:pPr>
+            <w:proofErr w:type="spellStart"/>
             <w:r>
               <w:rPr>
                 <w:sz w:val="24"/>
@@ -5741,6 +5868,7 @@
               </w:rPr>
               <w:t>F_u_x</w:t>
             </w:r>
+            <w:proofErr w:type="spellEnd"/>
           </w:p>
         </w:tc>
         <w:tc>
@@ -5816,6 +5944,7 @@
                 <w:lang w:val="fr-FR"/>
               </w:rPr>
             </w:pPr>
+            <w:proofErr w:type="spellStart"/>
             <w:r>
               <w:rPr>
                 <w:sz w:val="24"/>
@@ -5824,6 +5953,7 @@
               </w:rPr>
               <w:t>F_u_y</w:t>
             </w:r>
+            <w:proofErr w:type="spellEnd"/>
           </w:p>
         </w:tc>
         <w:tc>
@@ -5896,6 +6026,7 @@
                 <w:lang w:val="fr-FR"/>
               </w:rPr>
             </w:pPr>
+            <w:proofErr w:type="spellStart"/>
             <w:r>
               <w:rPr>
                 <w:sz w:val="24"/>
@@ -5904,6 +6035,7 @@
               </w:rPr>
               <w:t>T_u</w:t>
             </w:r>
+            <w:proofErr w:type="spellEnd"/>
           </w:p>
         </w:tc>
         <w:tc>
@@ -5979,6 +6111,7 @@
                 <w:lang w:val="fr-FR"/>
               </w:rPr>
             </w:pPr>
+            <w:proofErr w:type="spellStart"/>
             <w:r>
               <w:rPr>
                 <w:sz w:val="24"/>
@@ -5987,6 +6120,7 @@
               </w:rPr>
               <w:t>E_d</w:t>
             </w:r>
+            <w:proofErr w:type="spellEnd"/>
           </w:p>
         </w:tc>
         <w:tc>
@@ -6002,13 +6136,23 @@
                 <w:lang w:val="fr-FR"/>
               </w:rPr>
             </w:pPr>
-            <w:r>
-              <w:rPr>
-                <w:sz w:val="24"/>
-                <w:szCs w:val="24"/>
-                <w:lang w:val="fr-FR"/>
-              </w:rPr>
-              <w:t>en bas</w:t>
+            <w:proofErr w:type="gramStart"/>
+            <w:r>
+              <w:rPr>
+                <w:sz w:val="24"/>
+                <w:szCs w:val="24"/>
+                <w:lang w:val="fr-FR"/>
+              </w:rPr>
+              <w:t>en</w:t>
+            </w:r>
+            <w:proofErr w:type="gramEnd"/>
+            <w:r>
+              <w:rPr>
+                <w:sz w:val="24"/>
+                <w:szCs w:val="24"/>
+                <w:lang w:val="fr-FR"/>
+              </w:rPr>
+              <w:t xml:space="preserve"> bas</w:t>
             </w:r>
           </w:p>
         </w:tc>
@@ -6142,15 +6286,7 @@
                 <w:szCs w:val="24"/>
                 <w:lang w:val="fr-FR"/>
               </w:rPr>
-              <w:t xml:space="preserve">Une fonction de t et de </w:t>
-            </w:r>
-            <w:r>
-              <w:rPr>
-                <w:sz w:val="24"/>
-                <w:szCs w:val="24"/>
-                <w:lang w:val="fr-FR"/>
-              </w:rPr>
-              <w:t>x</w:t>
+              <w:t>Une fonction de t et de x</w:t>
             </w:r>
           </w:p>
           <w:p>
@@ -6243,43 +6379,7 @@
                   <w:szCs w:val="24"/>
                   <w:lang w:val="fr-FR"/>
                 </w:rPr>
-                <m:t>[</m:t>
-              </m:r>
-              <m:r>
-                <w:rPr>
-                  <w:rFonts w:ascii="Cambria Math" w:hAnsi="Cambria Math"/>
-                  <w:sz w:val="24"/>
-                  <w:szCs w:val="24"/>
-                  <w:lang w:val="fr-FR"/>
-                </w:rPr>
-                <m:t>i</m:t>
-              </m:r>
-              <m:r>
-                <w:rPr>
-                  <w:rFonts w:ascii="Cambria Math" w:hAnsi="Cambria Math"/>
-                  <w:sz w:val="24"/>
-                  <w:szCs w:val="24"/>
-                  <w:lang w:val="fr-FR"/>
-                </w:rPr>
-                <m:t>]=E[</m:t>
-              </m:r>
-              <m:r>
-                <w:rPr>
-                  <w:rFonts w:ascii="Cambria Math" w:hAnsi="Cambria Math"/>
-                  <w:sz w:val="24"/>
-                  <w:szCs w:val="24"/>
-                  <w:lang w:val="fr-FR"/>
-                </w:rPr>
-                <m:t>i</m:t>
-              </m:r>
-              <m:r>
-                <w:rPr>
-                  <w:rFonts w:ascii="Cambria Math" w:hAnsi="Cambria Math"/>
-                  <w:sz w:val="24"/>
-                  <w:szCs w:val="24"/>
-                  <w:lang w:val="fr-FR"/>
-                </w:rPr>
-                <m:t>]</m:t>
+                <m:t>[i]=E[i]</m:t>
               </m:r>
             </m:oMath>
             <w:r>
@@ -6289,16 +6389,7 @@
                 <w:szCs w:val="24"/>
                 <w:lang w:val="fr-FR"/>
               </w:rPr>
-              <w:t xml:space="preserve"> suivant </w:t>
-            </w:r>
-            <w:r>
-              <w:rPr>
-                <w:rFonts w:eastAsiaTheme="minorEastAsia"/>
-                <w:sz w:val="24"/>
-                <w:szCs w:val="24"/>
-                <w:lang w:val="fr-FR"/>
-              </w:rPr>
-              <w:t>l’horizontale</w:t>
+              <w:t xml:space="preserve"> suivant l’horizontale</w:t>
             </w:r>
           </w:p>
           <w:p>
@@ -6376,25 +6467,7 @@
                 <w:szCs w:val="24"/>
                 <w:lang w:val="fr-FR"/>
               </w:rPr>
-              <w:t xml:space="preserve"> (</w:t>
-            </w:r>
-            <w:r>
-              <w:rPr>
-                <w:rFonts w:eastAsiaTheme="minorEastAsia"/>
-                <w:sz w:val="24"/>
-                <w:szCs w:val="24"/>
-                <w:lang w:val="fr-FR"/>
-              </w:rPr>
-              <w:t xml:space="preserve">éviter les </w:t>
-            </w:r>
-            <w:r>
-              <w:rPr>
-                <w:rFonts w:eastAsiaTheme="minorEastAsia"/>
-                <w:sz w:val="24"/>
-                <w:szCs w:val="24"/>
-                <w:lang w:val="fr-FR"/>
-              </w:rPr>
-              <w:t>espace)</w:t>
+              <w:t xml:space="preserve"> (éviter les espace)</w:t>
             </w:r>
           </w:p>
         </w:tc>
@@ -6413,6 +6486,7 @@
                 <w:lang w:val="fr-FR"/>
               </w:rPr>
             </w:pPr>
+            <w:proofErr w:type="spellStart"/>
             <w:r>
               <w:rPr>
                 <w:sz w:val="24"/>
@@ -6421,6 +6495,7 @@
               </w:rPr>
               <w:t>F_d_x</w:t>
             </w:r>
+            <w:proofErr w:type="spellEnd"/>
           </w:p>
         </w:tc>
         <w:tc>
@@ -6496,6 +6571,7 @@
                 <w:lang w:val="fr-FR"/>
               </w:rPr>
             </w:pPr>
+            <w:proofErr w:type="spellStart"/>
             <w:r>
               <w:rPr>
                 <w:sz w:val="24"/>
@@ -6504,6 +6580,7 @@
               </w:rPr>
               <w:t>F_d_y</w:t>
             </w:r>
+            <w:proofErr w:type="spellEnd"/>
           </w:p>
         </w:tc>
         <w:tc>
@@ -6576,6 +6653,7 @@
                 <w:lang w:val="fr-FR"/>
               </w:rPr>
             </w:pPr>
+            <w:proofErr w:type="spellStart"/>
             <w:r>
               <w:rPr>
                 <w:sz w:val="24"/>
@@ -6584,6 +6662,7 @@
               </w:rPr>
               <w:t>T_d</w:t>
             </w:r>
+            <w:proofErr w:type="spellEnd"/>
           </w:p>
         </w:tc>
         <w:tc>
@@ -6659,6 +6738,7 @@
                 <w:lang w:val="fr-FR"/>
               </w:rPr>
             </w:pPr>
+            <w:proofErr w:type="spellStart"/>
             <w:r>
               <w:rPr>
                 <w:sz w:val="24"/>
@@ -6667,6 +6747,7 @@
               </w:rPr>
               <w:t>E_exact</w:t>
             </w:r>
+            <w:proofErr w:type="spellEnd"/>
           </w:p>
         </w:tc>
         <w:tc>
@@ -6815,6 +6896,7 @@
             </w:pPr>
             <w:r>
               <w:rPr>
+                <w:color w:val="00B050"/>
                 <w:sz w:val="24"/>
                 <w:szCs w:val="24"/>
                 <w:lang w:val="fr-FR"/>
@@ -6823,6 +6905,7 @@
             </w:r>
             <w:r>
               <w:rPr>
+                <w:color w:val="00B050"/>
                 <w:sz w:val="24"/>
                 <w:szCs w:val="24"/>
                 <w:lang w:val="fr-FR"/>
@@ -6846,6 +6929,7 @@
                 <w:lang w:val="fr-FR"/>
               </w:rPr>
             </w:pPr>
+            <w:proofErr w:type="spellStart"/>
             <w:r>
               <w:rPr>
                 <w:sz w:val="24"/>
@@ -6854,6 +6938,7 @@
               </w:rPr>
               <w:t>F_exact_x</w:t>
             </w:r>
+            <w:proofErr w:type="spellEnd"/>
           </w:p>
         </w:tc>
         <w:tc>
@@ -6979,13 +7064,15 @@
             <w:pPr>
               <w:cnfStyle w:val="000000000000" w:firstRow="0" w:lastRow="0" w:firstColumn="0" w:lastColumn="0" w:oddVBand="0" w:evenVBand="0" w:oddHBand="0" w:evenHBand="0" w:firstRowFirstColumn="0" w:firstRowLastColumn="0" w:lastRowFirstColumn="0" w:lastRowLastColumn="0"/>
               <w:rPr>
-                <w:sz w:val="24"/>
-                <w:szCs w:val="24"/>
-                <w:lang w:val="fr-FR"/>
-              </w:rPr>
-            </w:pPr>
-            <w:r>
-              <w:rPr>
+                <w:color w:val="00B050"/>
+                <w:sz w:val="24"/>
+                <w:szCs w:val="24"/>
+                <w:lang w:val="fr-FR"/>
+              </w:rPr>
+            </w:pPr>
+            <w:r>
+              <w:rPr>
+                <w:color w:val="00B050"/>
                 <w:sz w:val="24"/>
                 <w:szCs w:val="24"/>
                 <w:lang w:val="fr-FR"/>
@@ -6994,6 +7081,7 @@
             </w:r>
             <w:r>
               <w:rPr>
+                <w:color w:val="00B050"/>
                 <w:sz w:val="24"/>
                 <w:szCs w:val="24"/>
                 <w:lang w:val="fr-FR"/>
@@ -7020,6 +7108,7 @@
                 <w:lang w:val="fr-FR"/>
               </w:rPr>
             </w:pPr>
+            <w:proofErr w:type="spellStart"/>
             <w:r>
               <w:rPr>
                 <w:sz w:val="24"/>
@@ -7028,6 +7117,7 @@
               </w:rPr>
               <w:t>F_exact_y</w:t>
             </w:r>
+            <w:proofErr w:type="spellEnd"/>
           </w:p>
         </w:tc>
         <w:tc>
@@ -7069,12 +7159,14 @@
             <w:pPr>
               <w:cnfStyle w:val="000000100000" w:firstRow="0" w:lastRow="0" w:firstColumn="0" w:lastColumn="0" w:oddVBand="0" w:evenVBand="0" w:oddHBand="1" w:evenHBand="0" w:firstRowFirstColumn="0" w:firstRowLastColumn="0" w:lastRowFirstColumn="0" w:lastRowLastColumn="0"/>
               <w:rPr>
-                <w:sz w:val="24"/>
-                <w:szCs w:val="24"/>
-              </w:rPr>
-            </w:pPr>
-            <w:r>
-              <w:rPr>
+                <w:color w:val="00B050"/>
+                <w:sz w:val="24"/>
+                <w:szCs w:val="24"/>
+              </w:rPr>
+            </w:pPr>
+            <w:r>
+              <w:rPr>
+                <w:color w:val="00B050"/>
                 <w:sz w:val="24"/>
                 <w:szCs w:val="24"/>
                 <w:lang w:val="fr-FR"/>
@@ -7083,6 +7175,7 @@
             </w:r>
             <w:r>
               <w:rPr>
+                <w:color w:val="00B050"/>
                 <w:sz w:val="24"/>
                 <w:szCs w:val="24"/>
                 <w:lang w:val="fr-FR"/>
@@ -7106,6 +7199,7 @@
                 <w:lang w:val="fr-FR"/>
               </w:rPr>
             </w:pPr>
+            <w:proofErr w:type="spellStart"/>
             <w:r>
               <w:rPr>
                 <w:sz w:val="24"/>
@@ -7114,6 +7208,7 @@
               </w:rPr>
               <w:t>T_exact</w:t>
             </w:r>
+            <w:proofErr w:type="spellEnd"/>
           </w:p>
         </w:tc>
         <w:tc>
@@ -7141,7 +7236,6 @@
               <w:rPr>
                 <w:sz w:val="24"/>
                 <w:szCs w:val="24"/>
-                <w:lang w:val="fr-FR"/>
               </w:rPr>
             </w:pPr>
             <w:r>
@@ -7150,7 +7244,6 @@
                 <w:iCs/>
                 <w:sz w:val="24"/>
                 <w:szCs w:val="24"/>
-                <w:lang w:val="fr-FR"/>
               </w:rPr>
               <w:t>string</w:t>
             </w:r>
@@ -7158,7 +7251,6 @@
               <w:rPr>
                 <w:sz w:val="24"/>
                 <w:szCs w:val="24"/>
-                <w:lang w:val="fr-FR"/>
               </w:rPr>
               <w:t xml:space="preserve"> </w:t>
             </w:r>
@@ -7170,14 +7262,64 @@
                   <w:szCs w:val="24"/>
                   <w:lang w:val="fr-FR"/>
                 </w:rPr>
-                <m:t>T(t, x,y</m:t>
+                <m:t>T</m:t>
+              </m:r>
+              <m:r>
+                <w:rPr>
+                  <w:rFonts w:ascii="Cambria Math" w:hAnsi="Cambria Math"/>
+                  <w:sz w:val="24"/>
+                  <w:szCs w:val="24"/>
+                </w:rPr>
+                <m:t>(</m:t>
+              </m:r>
+              <m:r>
+                <w:rPr>
+                  <w:rFonts w:ascii="Cambria Math" w:hAnsi="Cambria Math"/>
+                  <w:sz w:val="24"/>
+                  <w:szCs w:val="24"/>
+                  <w:lang w:val="fr-FR"/>
+                </w:rPr>
+                <m:t>t</m:t>
+              </m:r>
+              <m:r>
+                <w:rPr>
+                  <w:rFonts w:ascii="Cambria Math" w:hAnsi="Cambria Math"/>
+                  <w:sz w:val="24"/>
+                  <w:szCs w:val="24"/>
+                </w:rPr>
+                <m:t xml:space="preserve">, </m:t>
+              </m:r>
+              <m:r>
+                <w:rPr>
+                  <w:rFonts w:ascii="Cambria Math" w:hAnsi="Cambria Math"/>
+                  <w:sz w:val="24"/>
+                  <w:szCs w:val="24"/>
+                  <w:lang w:val="fr-FR"/>
+                </w:rPr>
+                <m:t>x</m:t>
+              </m:r>
+              <m:r>
+                <w:rPr>
+                  <w:rFonts w:ascii="Cambria Math" w:hAnsi="Cambria Math"/>
+                  <w:sz w:val="24"/>
+                  <w:szCs w:val="24"/>
+                </w:rPr>
+                <m:t>,</m:t>
+              </m:r>
+              <m:r>
+                <w:rPr>
+                  <w:rFonts w:ascii="Cambria Math" w:hAnsi="Cambria Math"/>
+                  <w:sz w:val="24"/>
+                  <w:szCs w:val="24"/>
+                  <w:lang w:val="fr-FR"/>
+                </w:rPr>
+                <m:t>y</m:t>
               </m:r>
               <m:r>
                 <w:rPr>
                   <w:rFonts w:ascii="Cambria Math" w:eastAsiaTheme="minorEastAsia" w:hAnsi="Cambria Math"/>
                   <w:sz w:val="24"/>
                   <w:szCs w:val="24"/>
-                  <w:lang w:val="fr-FR"/>
                 </w:rPr>
                 <m:t>)</m:t>
               </m:r>
@@ -7192,13 +7334,15 @@
             <w:pPr>
               <w:cnfStyle w:val="000000000000" w:firstRow="0" w:lastRow="0" w:firstColumn="0" w:lastColumn="0" w:oddVBand="0" w:evenVBand="0" w:oddHBand="0" w:evenHBand="0" w:firstRowFirstColumn="0" w:firstRowLastColumn="0" w:lastRowFirstColumn="0" w:lastRowLastColumn="0"/>
               <w:rPr>
-                <w:sz w:val="24"/>
-                <w:szCs w:val="24"/>
-                <w:lang w:val="fr-FR"/>
-              </w:rPr>
-            </w:pPr>
-            <w:r>
-              <w:rPr>
+                <w:color w:val="00B050"/>
+                <w:sz w:val="24"/>
+                <w:szCs w:val="24"/>
+                <w:lang w:val="fr-FR"/>
+              </w:rPr>
+            </w:pPr>
+            <w:r>
+              <w:rPr>
+                <w:color w:val="00B050"/>
                 <w:sz w:val="24"/>
                 <w:szCs w:val="24"/>
                 <w:lang w:val="fr-FR"/>
@@ -7207,6 +7351,7 @@
             </w:r>
             <w:r>
               <w:rPr>
+                <w:color w:val="00B050"/>
                 <w:sz w:val="24"/>
                 <w:szCs w:val="24"/>
                 <w:lang w:val="fr-FR"/>
@@ -7233,6 +7378,8 @@
                 <w:lang w:val="fr-FR"/>
               </w:rPr>
             </w:pPr>
+            <w:proofErr w:type="spellStart"/>
+            <w:proofErr w:type="gramStart"/>
             <w:r>
               <w:rPr>
                 <w:sz w:val="24"/>
@@ -7249,6 +7396,7 @@
               </w:rPr>
               <w:t>xport</w:t>
             </w:r>
+            <w:proofErr w:type="gramEnd"/>
             <w:r>
               <w:rPr>
                 <w:sz w:val="24"/>
@@ -7257,6 +7405,7 @@
               </w:rPr>
               <w:t>_file</w:t>
             </w:r>
+            <w:proofErr w:type="spellEnd"/>
           </w:p>
         </w:tc>
         <w:tc>
@@ -7345,6 +7494,7 @@
                 <w:lang w:val="fr-FR"/>
               </w:rPr>
             </w:pPr>
+            <w:proofErr w:type="gramStart"/>
             <w:r>
               <w:rPr>
                 <w:i/>
@@ -7355,6 +7505,7 @@
               </w:rPr>
               <w:t>string</w:t>
             </w:r>
+            <w:proofErr w:type="gramEnd"/>
           </w:p>
         </w:tc>
         <w:tc>
@@ -7370,6 +7521,14 @@
                 <w:lang w:val="fr-FR"/>
               </w:rPr>
             </w:pPr>
+            <w:r>
+              <w:rPr>
+                <w:sz w:val="24"/>
+                <w:szCs w:val="24"/>
+                <w:lang w:val="fr-FR"/>
+              </w:rPr>
+              <w:t>Chemin d’accès du fichier à partir du répertoire racine</w:t>
+            </w:r>
           </w:p>
         </w:tc>
       </w:tr>
@@ -7387,14 +7546,26 @@
                 <w:lang w:val="fr-FR"/>
               </w:rPr>
             </w:pPr>
-            <w:r>
-              <w:rPr>
-                <w:sz w:val="24"/>
-                <w:szCs w:val="24"/>
-                <w:lang w:val="fr-FR"/>
-              </w:rPr>
-              <w:t>write_mode</w:t>
-            </w:r>
+            <w:proofErr w:type="spellStart"/>
+            <w:proofErr w:type="gramStart"/>
+            <w:r>
+              <w:rPr>
+                <w:sz w:val="24"/>
+                <w:szCs w:val="24"/>
+                <w:lang w:val="fr-FR"/>
+              </w:rPr>
+              <w:t>write</w:t>
+            </w:r>
+            <w:proofErr w:type="gramEnd"/>
+            <w:r>
+              <w:rPr>
+                <w:sz w:val="24"/>
+                <w:szCs w:val="24"/>
+                <w:lang w:val="fr-FR"/>
+              </w:rPr>
+              <w:t>_mode</w:t>
+            </w:r>
+            <w:proofErr w:type="spellEnd"/>
           </w:p>
         </w:tc>
         <w:tc>
@@ -7459,6 +7630,7 @@
                 <w:lang w:val="fr-FR"/>
               </w:rPr>
             </w:pPr>
+            <w:proofErr w:type="gramStart"/>
             <w:r>
               <w:rPr>
                 <w:i/>
@@ -7469,6 +7641,7 @@
               </w:rPr>
               <w:t>string</w:t>
             </w:r>
+            <w:proofErr w:type="gramEnd"/>
           </w:p>
         </w:tc>
         <w:tc>
@@ -7552,15 +7725,7 @@
                 <w:szCs w:val="24"/>
                 <w:lang w:val="fr-FR"/>
               </w:rPr>
-              <w:t xml:space="preserve">" pour </w:t>
-            </w:r>
-            <w:r>
-              <w:rPr>
-                <w:sz w:val="24"/>
-                <w:szCs w:val="24"/>
-                <w:lang w:val="fr-FR"/>
-              </w:rPr>
-              <w:t xml:space="preserve">remettre le fichier </w:t>
+              <w:t xml:space="preserve">" pour remettre le fichier </w:t>
             </w:r>
             <w:r>
               <w:rPr>
@@ -7577,6 +7742,14 @@
                 <w:lang w:val="fr-FR"/>
               </w:rPr>
               <w:t xml:space="preserve"> 0</w:t>
+            </w:r>
+            <w:r>
+              <w:rPr>
+                <w:sz w:val="24"/>
+                <w:szCs w:val="24"/>
+                <w:lang w:val="fr-FR"/>
+              </w:rPr>
+              <w:t xml:space="preserve"> avant d’écrire.</w:t>
             </w:r>
           </w:p>
         </w:tc>
@@ -7598,14 +7771,26 @@
                 <w:lang w:val="fr-FR"/>
               </w:rPr>
             </w:pPr>
-            <w:r>
-              <w:rPr>
-                <w:sz w:val="24"/>
-                <w:szCs w:val="24"/>
-                <w:lang w:val="fr-FR"/>
-              </w:rPr>
-              <w:t>simu_count</w:t>
-            </w:r>
+            <w:proofErr w:type="spellStart"/>
+            <w:proofErr w:type="gramStart"/>
+            <w:r>
+              <w:rPr>
+                <w:sz w:val="24"/>
+                <w:szCs w:val="24"/>
+                <w:lang w:val="fr-FR"/>
+              </w:rPr>
+              <w:t>simu</w:t>
+            </w:r>
+            <w:proofErr w:type="gramEnd"/>
+            <w:r>
+              <w:rPr>
+                <w:sz w:val="24"/>
+                <w:szCs w:val="24"/>
+                <w:lang w:val="fr-FR"/>
+              </w:rPr>
+              <w:t>_count</w:t>
+            </w:r>
+            <w:proofErr w:type="spellEnd"/>
           </w:p>
         </w:tc>
         <w:tc>
@@ -7627,7 +7812,31 @@
                 <w:szCs w:val="24"/>
                 <w:lang w:val="fr-FR"/>
               </w:rPr>
-              <w:t>Nombre de simulations totales</w:t>
+              <w:t>Nombre de simulation</w:t>
+            </w:r>
+            <w:r>
+              <w:rPr>
+                <w:sz w:val="24"/>
+                <w:szCs w:val="24"/>
+                <w:lang w:val="fr-FR"/>
+              </w:rPr>
+              <w:t>s</w:t>
+            </w:r>
+            <w:r>
+              <w:rPr>
+                <w:sz w:val="24"/>
+                <w:szCs w:val="24"/>
+                <w:lang w:val="fr-FR"/>
+              </w:rPr>
+              <w:t xml:space="preserve"> </w:t>
+            </w:r>
+            <w:r>
+              <w:rPr>
+                <w:sz w:val="24"/>
+                <w:szCs w:val="24"/>
+                <w:lang w:val="fr-FR"/>
+              </w:rPr>
+              <w:t>à faire</w:t>
             </w:r>
           </w:p>
         </w:tc>
@@ -7673,6 +7882,7 @@
             </w:pPr>
             <w:r>
               <w:rPr>
+                <w:color w:val="00B050"/>
                 <w:sz w:val="24"/>
                 <w:szCs w:val="24"/>
                 <w:lang w:val="fr-FR"/>
@@ -7681,6 +7891,7 @@
             </w:r>
             <w:r>
               <w:rPr>
+                <w:color w:val="00B050"/>
                 <w:sz w:val="24"/>
                 <w:szCs w:val="24"/>
                 <w:lang w:val="fr-FR"/>

</xml_diff>